<commit_message>
Added HTML version of ipynb
</commit_message>
<xml_diff>
--- a/Project Report - Credit Card Fraud Detection.docx
+++ b/Project Report - Credit Card Fraud Detection.docx
@@ -438,67 +438,7 @@
           <w:szCs w:val="24"/>
           <w:shd w:val="clear" w:color="auto" w:fill="FFFFFF"/>
         </w:rPr>
-        <w:t>ULB (</w:t>
-      </w:r>
-      <w:proofErr w:type="spellStart"/>
-      <w:r>
-        <w:rPr>
-          <w:rFonts w:ascii="Arial" w:hAnsi="Arial" w:cs="Arial"/>
-          <w:sz w:val="24"/>
-          <w:szCs w:val="24"/>
-          <w:shd w:val="clear" w:color="auto" w:fill="FFFFFF"/>
-        </w:rPr>
-        <w:t>Université</w:t>
-      </w:r>
-      <w:proofErr w:type="spellEnd"/>
-      <w:r>
-        <w:rPr>
-          <w:rFonts w:ascii="Arial" w:hAnsi="Arial" w:cs="Arial"/>
-          <w:sz w:val="24"/>
-          <w:szCs w:val="24"/>
-          <w:shd w:val="clear" w:color="auto" w:fill="FFFFFF"/>
-        </w:rPr>
-        <w:t xml:space="preserve"> </w:t>
-      </w:r>
-      <w:proofErr w:type="spellStart"/>
-      <w:r>
-        <w:rPr>
-          <w:rFonts w:ascii="Arial" w:hAnsi="Arial" w:cs="Arial"/>
-          <w:sz w:val="24"/>
-          <w:szCs w:val="24"/>
-          <w:shd w:val="clear" w:color="auto" w:fill="FFFFFF"/>
-        </w:rPr>
-        <w:t>Libre</w:t>
-      </w:r>
-      <w:proofErr w:type="spellEnd"/>
-      <w:r>
-        <w:rPr>
-          <w:rFonts w:ascii="Arial" w:hAnsi="Arial" w:cs="Arial"/>
-          <w:sz w:val="24"/>
-          <w:szCs w:val="24"/>
-          <w:shd w:val="clear" w:color="auto" w:fill="FFFFFF"/>
-        </w:rPr>
-        <w:t xml:space="preserve"> de </w:t>
-      </w:r>
-      <w:proofErr w:type="spellStart"/>
-      <w:r>
-        <w:rPr>
-          <w:rFonts w:ascii="Arial" w:hAnsi="Arial" w:cs="Arial"/>
-          <w:sz w:val="24"/>
-          <w:szCs w:val="24"/>
-          <w:shd w:val="clear" w:color="auto" w:fill="FFFFFF"/>
-        </w:rPr>
-        <w:t>Bruxelles</w:t>
-      </w:r>
-      <w:proofErr w:type="spellEnd"/>
-      <w:r>
-        <w:rPr>
-          <w:rFonts w:ascii="Arial" w:hAnsi="Arial" w:cs="Arial"/>
-          <w:sz w:val="24"/>
-          <w:szCs w:val="24"/>
-          <w:shd w:val="clear" w:color="auto" w:fill="FFFFFF"/>
-        </w:rPr>
-        <w:t xml:space="preserve">) [version 3] which is </w:t>
+        <w:t xml:space="preserve">ULB (Université Libre de Bruxelles) [version 3] which is </w:t>
       </w:r>
       <w:r>
         <w:rPr>
@@ -723,6 +663,7 @@
         <w:rPr>
           <w:rFonts w:ascii="Arial" w:hAnsi="Arial" w:cs="Arial"/>
           <w:noProof/>
+          <w:lang w:eastAsia="en-US"/>
         </w:rPr>
         <w:drawing>
           <wp:inline distT="0" distB="0" distL="0" distR="0" wp14:anchorId="6F3D31A5" wp14:editId="28408689">
@@ -1244,6 +1185,7 @@
         <w:rPr>
           <w:rFonts w:ascii="Arial" w:hAnsi="Arial" w:cs="Arial"/>
           <w:noProof/>
+          <w:lang w:eastAsia="en-US"/>
         </w:rPr>
         <w:drawing>
           <wp:inline distT="0" distB="0" distL="0" distR="0" wp14:anchorId="2290233B" wp14:editId="0EA460DC">
@@ -1298,6 +1240,7 @@
         <w:rPr>
           <w:rFonts w:ascii="Arial" w:hAnsi="Arial" w:cs="Arial"/>
           <w:noProof/>
+          <w:lang w:eastAsia="en-US"/>
         </w:rPr>
         <w:drawing>
           <wp:inline distT="0" distB="0" distL="0" distR="0" wp14:anchorId="532483E7" wp14:editId="2BBB7244">
@@ -1352,6 +1295,7 @@
         <w:rPr>
           <w:rFonts w:ascii="Arial" w:hAnsi="Arial" w:cs="Arial"/>
           <w:noProof/>
+          <w:lang w:eastAsia="en-US"/>
         </w:rPr>
         <w:drawing>
           <wp:inline distT="0" distB="0" distL="0" distR="0" wp14:anchorId="0408F0E6" wp14:editId="341EEED8">
@@ -2724,7 +2668,6 @@
         </w:rPr>
         <w:t xml:space="preserve">It is a common requirement for most Machine Learning algorithms to standardize the data. Since we have negative values and we are dealing with a classification problem, the appropriate scaler for our data is </w:t>
       </w:r>
-      <w:proofErr w:type="spellStart"/>
       <w:r>
         <w:rPr>
           <w:rFonts w:ascii="Arial" w:hAnsi="Arial" w:cs="Arial"/>
@@ -2732,9 +2675,8 @@
           <w:sz w:val="24"/>
           <w:szCs w:val="24"/>
         </w:rPr>
-        <w:t>StandardScaler</w:t>
-      </w:r>
-      <w:proofErr w:type="spellEnd"/>
+        <w:t>StandardScaler.</w:t>
+      </w:r>
       <w:r>
         <w:rPr>
           <w:rFonts w:ascii="Arial" w:hAnsi="Arial" w:cs="Arial"/>
@@ -2742,34 +2684,15 @@
           <w:sz w:val="24"/>
           <w:szCs w:val="24"/>
         </w:rPr>
-        <w:t>.</w:t>
-      </w:r>
-      <w:r>
-        <w:rPr>
-          <w:rFonts w:ascii="Arial" w:hAnsi="Arial" w:cs="Arial"/>
-          <w:b/>
-          <w:sz w:val="24"/>
-          <w:szCs w:val="24"/>
-        </w:rPr>
         <w:t xml:space="preserve"> </w:t>
       </w:r>
-      <w:proofErr w:type="spellStart"/>
-      <w:r>
-        <w:rPr>
-          <w:rFonts w:ascii="Arial" w:hAnsi="Arial" w:cs="Arial"/>
-          <w:sz w:val="24"/>
-          <w:szCs w:val="24"/>
-        </w:rPr>
-        <w:t>StandardScaler</w:t>
-      </w:r>
-      <w:proofErr w:type="spellEnd"/>
-      <w:r>
-        <w:rPr>
-          <w:rFonts w:ascii="Arial" w:hAnsi="Arial" w:cs="Arial"/>
-          <w:sz w:val="24"/>
-          <w:szCs w:val="24"/>
-        </w:rPr>
-        <w:t xml:space="preserve"> transforms the data in such a way that it has a mean of 0 and standard deviation of 1. </w:t>
+      <w:r>
+        <w:rPr>
+          <w:rFonts w:ascii="Arial" w:hAnsi="Arial" w:cs="Arial"/>
+          <w:sz w:val="24"/>
+          <w:szCs w:val="24"/>
+        </w:rPr>
+        <w:t xml:space="preserve">StandardScaler transforms the data in such a way that it has a mean of 0 and standard deviation of 1. </w:t>
       </w:r>
       <w:r>
         <w:rPr>
@@ -3094,6 +3017,7 @@
       <w:r>
         <w:rPr>
           <w:noProof/>
+          <w:lang w:eastAsia="en-US"/>
         </w:rPr>
         <w:drawing>
           <wp:inline distT="0" distB="0" distL="0" distR="0" wp14:anchorId="30F721C5" wp14:editId="13D75404">
@@ -3474,25 +3398,7 @@
           <w:sz w:val="24"/>
           <w:szCs w:val="24"/>
         </w:rPr>
-        <w:t xml:space="preserve">. It is probability curve that plots True Positive Rate against False Positive Rate at various thresholds and separates signal from noise. Area </w:t>
-      </w:r>
-      <w:proofErr w:type="gramStart"/>
-      <w:r>
-        <w:rPr>
-          <w:rFonts w:ascii="Arial" w:hAnsi="Arial" w:cs="Arial"/>
-          <w:sz w:val="24"/>
-          <w:szCs w:val="24"/>
-        </w:rPr>
-        <w:t>Under</w:t>
-      </w:r>
-      <w:proofErr w:type="gramEnd"/>
-      <w:r>
-        <w:rPr>
-          <w:rFonts w:ascii="Arial" w:hAnsi="Arial" w:cs="Arial"/>
-          <w:sz w:val="24"/>
-          <w:szCs w:val="24"/>
-        </w:rPr>
-        <w:t xml:space="preserve"> the Curve (AUC) is the ability of algorithms to distinguish between classes and it is used as summary of ROC Curve.</w:t>
+        <w:t>. It is probability curve that plots True Positive Rate against False Positive Rate at various thresholds and separates signal from noise. Area Under the Curve (AUC) is the ability of algorithms to distinguish between classes and it is used as summary of ROC Curve.</w:t>
       </w:r>
     </w:p>
     <w:p>
@@ -3511,25 +3417,7 @@
           <w:sz w:val="24"/>
           <w:szCs w:val="24"/>
         </w:rPr>
-        <w:t xml:space="preserve">Apart from that we will be calculating other metrics such as Precision, F1-Score, F2-Measure as well, however we will be focused mostly on </w:t>
-      </w:r>
-      <w:proofErr w:type="gramStart"/>
-      <w:r>
-        <w:rPr>
-          <w:rFonts w:ascii="Arial" w:hAnsi="Arial" w:cs="Arial"/>
-          <w:sz w:val="24"/>
-          <w:szCs w:val="24"/>
-        </w:rPr>
-        <w:t>Recall</w:t>
-      </w:r>
-      <w:proofErr w:type="gramEnd"/>
-      <w:r>
-        <w:rPr>
-          <w:rFonts w:ascii="Arial" w:hAnsi="Arial" w:cs="Arial"/>
-          <w:sz w:val="24"/>
-          <w:szCs w:val="24"/>
-        </w:rPr>
-        <w:t xml:space="preserve"> (Sensitivity), Area Under the Curve (AUC) and Accuracy. I will list the formulas for these for convenience</w:t>
+        <w:t>Apart from that we will be calculating other metrics such as Precision, F1-Score, F2-Measure as well, however we will be focused mostly on Recall (Sensitivity), Area Under the Curve (AUC) and Accuracy. I will list the formulas for these for convenience</w:t>
       </w:r>
     </w:p>
     <w:p>
@@ -3956,7 +3844,6 @@
           <w:szCs w:val="24"/>
         </w:rPr>
       </w:pPr>
-      <w:proofErr w:type="gramStart"/>
       <w:r>
         <w:rPr>
           <w:rFonts w:ascii="Arial" w:hAnsi="Arial" w:cs="Arial"/>
@@ -3964,16 +3851,7 @@
           <w:szCs w:val="24"/>
         </w:rPr>
         <w:lastRenderedPageBreak/>
-        <w:t>the</w:t>
-      </w:r>
-      <w:proofErr w:type="gramEnd"/>
-      <w:r>
-        <w:rPr>
-          <w:rFonts w:ascii="Arial" w:hAnsi="Arial" w:cs="Arial"/>
-          <w:sz w:val="24"/>
-          <w:szCs w:val="24"/>
-        </w:rPr>
-        <w:t xml:space="preserve"> fact that cost of predicting values incorrectly for different classes can be significantly different. The techniques developed for cost-sensitive learning can be used for imbalanced classification problems. </w:t>
+        <w:t xml:space="preserve">the fact that cost of predicting values incorrectly for different classes can be significantly different. The techniques developed for cost-sensitive learning can be used for imbalanced classification problems. </w:t>
       </w:r>
       <w:r>
         <w:rPr>
@@ -4107,69 +3985,15 @@
           <w:sz w:val="24"/>
           <w:szCs w:val="24"/>
         </w:rPr>
-        <w:t xml:space="preserve">skewed class distribution for imbalanced classification datasets. One of the ways is to apply data sampling on bootstrap sample prior to fitting the weak learner model. This is done in the imbalanced-learn library’s </w:t>
-      </w:r>
-      <w:proofErr w:type="spellStart"/>
-      <w:r>
-        <w:rPr>
-          <w:rFonts w:ascii="Arial" w:hAnsi="Arial" w:cs="Arial"/>
-          <w:sz w:val="24"/>
-          <w:szCs w:val="24"/>
-        </w:rPr>
-        <w:t>BalancedBaggingClassifier</w:t>
-      </w:r>
-      <w:proofErr w:type="spellEnd"/>
-      <w:r>
-        <w:rPr>
-          <w:rFonts w:ascii="Arial" w:hAnsi="Arial" w:cs="Arial"/>
-          <w:sz w:val="24"/>
-          <w:szCs w:val="24"/>
-        </w:rPr>
-        <w:t xml:space="preserve"> class. It provides a version of bagging that uses random </w:t>
-      </w:r>
-      <w:proofErr w:type="spellStart"/>
-      <w:r>
-        <w:rPr>
-          <w:rFonts w:ascii="Arial" w:hAnsi="Arial" w:cs="Arial"/>
-          <w:sz w:val="24"/>
-          <w:szCs w:val="24"/>
-        </w:rPr>
-        <w:t>undersampling</w:t>
-      </w:r>
-      <w:proofErr w:type="spellEnd"/>
-      <w:r>
-        <w:rPr>
-          <w:rFonts w:ascii="Arial" w:hAnsi="Arial" w:cs="Arial"/>
-          <w:sz w:val="24"/>
-          <w:szCs w:val="24"/>
-        </w:rPr>
-        <w:t xml:space="preserve"> strategy on majority class to balance the 2 classes. </w:t>
-      </w:r>
-      <w:r>
-        <w:rPr>
-          <w:rFonts w:ascii="Arial" w:hAnsi="Arial" w:cs="Arial"/>
-          <w:sz w:val="24"/>
-          <w:szCs w:val="24"/>
-        </w:rPr>
-        <w:t xml:space="preserve">In practice it is controlled by the parameter </w:t>
-      </w:r>
-      <w:proofErr w:type="spellStart"/>
-      <w:r>
-        <w:rPr>
-          <w:rFonts w:ascii="Arial" w:hAnsi="Arial" w:cs="Arial"/>
-          <w:sz w:val="24"/>
-          <w:szCs w:val="24"/>
-        </w:rPr>
-        <w:t>sampling_strategy</w:t>
-      </w:r>
-      <w:proofErr w:type="spellEnd"/>
-      <w:r>
-        <w:rPr>
-          <w:rFonts w:ascii="Arial" w:hAnsi="Arial" w:cs="Arial"/>
-          <w:sz w:val="24"/>
-          <w:szCs w:val="24"/>
-        </w:rPr>
-        <w:t>, which specifies the desired ratio of number of samples in the minority class to the number of samples in the majority class.</w:t>
+        <w:t xml:space="preserve">skewed class distribution for imbalanced classification datasets. One of the ways is to apply data sampling on bootstrap sample prior to fitting the weak learner model. This is done in the imbalanced-learn library’s BalancedBaggingClassifier class. It provides a version of bagging that uses random undersampling strategy on majority class to balance the 2 classes. </w:t>
+      </w:r>
+      <w:r>
+        <w:rPr>
+          <w:rFonts w:ascii="Arial" w:hAnsi="Arial" w:cs="Arial"/>
+          <w:sz w:val="24"/>
+          <w:szCs w:val="24"/>
+        </w:rPr>
+        <w:t>In practice it is controlled by the parameter sampling_strategy, which specifies the desired ratio of number of samples in the minority class to the number of samples in the majority class.</w:t>
       </w:r>
       <w:r>
         <w:rPr>
@@ -6005,7 +5829,6 @@
         </w:rPr>
         <w:t xml:space="preserve">In practice, this is done through a parameter </w:t>
       </w:r>
-      <w:proofErr w:type="spellStart"/>
       <w:r>
         <w:rPr>
           <w:rFonts w:ascii="Arial" w:hAnsi="Arial" w:cs="Arial"/>
@@ -6015,7 +5838,6 @@
         </w:rPr>
         <w:t>class_weight</w:t>
       </w:r>
-      <w:proofErr w:type="spellEnd"/>
       <w:r>
         <w:rPr>
           <w:rFonts w:ascii="Arial" w:hAnsi="Arial" w:cs="Arial"/>
@@ -6284,7 +6106,6 @@
                 <w:szCs w:val="24"/>
               </w:rPr>
             </w:pPr>
-            <w:proofErr w:type="spellStart"/>
             <w:r>
               <w:rPr>
                 <w:rFonts w:ascii="Arial" w:hAnsi="Arial" w:cs="Arial"/>
@@ -6293,7 +6114,6 @@
               </w:rPr>
               <w:t>Class_Weight</w:t>
             </w:r>
-            <w:proofErr w:type="spellEnd"/>
             <w:r>
               <w:rPr>
                 <w:rFonts w:ascii="Arial" w:hAnsi="Arial" w:cs="Arial"/>
@@ -7958,19 +7778,11 @@
                 <w:rFonts w:ascii="Arial" w:hAnsi="Arial" w:cs="Arial"/>
               </w:rPr>
             </w:pPr>
-            <w:proofErr w:type="spellStart"/>
-            <w:r>
-              <w:rPr>
-                <w:rFonts w:ascii="Arial" w:hAnsi="Arial" w:cs="Arial"/>
-              </w:rPr>
-              <w:t>Class_Weight</w:t>
-            </w:r>
-            <w:proofErr w:type="spellEnd"/>
-            <w:r>
-              <w:rPr>
-                <w:rFonts w:ascii="Arial" w:hAnsi="Arial" w:cs="Arial"/>
-              </w:rPr>
-              <w:t xml:space="preserve"> </w:t>
+            <w:r>
+              <w:rPr>
+                <w:rFonts w:ascii="Arial" w:hAnsi="Arial" w:cs="Arial"/>
+              </w:rPr>
+              <w:t xml:space="preserve">Class_Weight </w:t>
             </w:r>
           </w:p>
         </w:tc>
@@ -9460,25 +9272,7 @@
           <w:sz w:val="24"/>
           <w:szCs w:val="24"/>
         </w:rPr>
-        <w:t xml:space="preserve">Similar to other decision tree based algorithms we saw, we pass a parameter </w:t>
-      </w:r>
-      <w:proofErr w:type="spellStart"/>
-      <w:r>
-        <w:rPr>
-          <w:rFonts w:ascii="Arial" w:hAnsi="Arial" w:cs="Arial"/>
-          <w:sz w:val="24"/>
-          <w:szCs w:val="24"/>
-        </w:rPr>
-        <w:t>class_weight</w:t>
-      </w:r>
-      <w:proofErr w:type="spellEnd"/>
-      <w:r>
-        <w:rPr>
-          <w:rFonts w:ascii="Arial" w:hAnsi="Arial" w:cs="Arial"/>
-          <w:sz w:val="24"/>
-          <w:szCs w:val="24"/>
-        </w:rPr>
-        <w:t xml:space="preserve"> which is used to calculate the purity score at the nodes</w:t>
+        <w:t>Similar to other decision tree based algorithms we saw, we pass a parameter class_weight which is used to calculate the purity score at the nodes</w:t>
       </w:r>
       <w:r>
         <w:rPr>
@@ -9759,19 +9553,11 @@
                 <w:rFonts w:ascii="Arial" w:hAnsi="Arial" w:cs="Arial"/>
               </w:rPr>
             </w:pPr>
-            <w:proofErr w:type="spellStart"/>
-            <w:r>
-              <w:rPr>
-                <w:rFonts w:ascii="Arial" w:hAnsi="Arial" w:cs="Arial"/>
-              </w:rPr>
-              <w:t>Class_Weight</w:t>
-            </w:r>
-            <w:proofErr w:type="spellEnd"/>
-            <w:r>
-              <w:rPr>
-                <w:rFonts w:ascii="Arial" w:hAnsi="Arial" w:cs="Arial"/>
-              </w:rPr>
-              <w:t xml:space="preserve"> </w:t>
+            <w:r>
+              <w:rPr>
+                <w:rFonts w:ascii="Arial" w:hAnsi="Arial" w:cs="Arial"/>
+              </w:rPr>
+              <w:t xml:space="preserve">Class_Weight </w:t>
             </w:r>
           </w:p>
         </w:tc>
@@ -11184,19 +10970,8 @@
           <w:sz w:val="28"/>
           <w:szCs w:val="28"/>
         </w:rPr>
-        <w:t xml:space="preserve">Algorithm – Cost Sensitive Gradient Boosting </w:t>
-      </w:r>
-      <w:proofErr w:type="spellStart"/>
-      <w:r>
-        <w:rPr>
-          <w:rFonts w:ascii="Arial" w:hAnsi="Arial" w:cs="Arial"/>
-          <w:b/>
-          <w:sz w:val="28"/>
-          <w:szCs w:val="28"/>
-        </w:rPr>
-        <w:t>XGBoost</w:t>
-      </w:r>
-      <w:proofErr w:type="spellEnd"/>
+        <w:t>Algorithm – Cost Sensitive Gradient Boosting XGBoost</w:t>
+      </w:r>
     </w:p>
     <w:p/>
     <w:p>
@@ -11209,23 +10984,13 @@
           <w:szCs w:val="24"/>
         </w:rPr>
       </w:pPr>
-      <w:proofErr w:type="spellStart"/>
-      <w:r>
-        <w:rPr>
-          <w:rFonts w:ascii="Arial" w:hAnsi="Arial" w:cs="Arial"/>
-          <w:sz w:val="24"/>
-          <w:szCs w:val="24"/>
-        </w:rPr>
-        <w:t>XGBoost</w:t>
-      </w:r>
-      <w:proofErr w:type="spellEnd"/>
-      <w:r>
-        <w:rPr>
-          <w:rFonts w:ascii="Arial" w:hAnsi="Arial" w:cs="Arial"/>
-          <w:sz w:val="24"/>
-          <w:szCs w:val="24"/>
-        </w:rPr>
-        <w:t xml:space="preserve"> (Extreme Gradient Boosting) algorithm </w:t>
+      <w:r>
+        <w:rPr>
+          <w:rFonts w:ascii="Arial" w:hAnsi="Arial" w:cs="Arial"/>
+          <w:sz w:val="24"/>
+          <w:szCs w:val="24"/>
+        </w:rPr>
+        <w:t xml:space="preserve">XGBoost (Extreme Gradient Boosting) algorithm </w:t>
       </w:r>
       <w:r>
         <w:rPr>
@@ -11243,41 +11008,13 @@
         </w:rPr>
         <w:t xml:space="preserve">is very effective for a range of regression and classification predictive modelling problems. </w:t>
       </w:r>
-      <w:proofErr w:type="spellStart"/>
-      <w:r>
-        <w:rPr>
-          <w:rFonts w:ascii="Arial" w:hAnsi="Arial" w:cs="Arial"/>
-          <w:sz w:val="24"/>
-          <w:szCs w:val="24"/>
-        </w:rPr>
-        <w:t>XGBoost</w:t>
-      </w:r>
-      <w:proofErr w:type="spellEnd"/>
-      <w:r>
-        <w:rPr>
-          <w:rFonts w:ascii="Arial" w:hAnsi="Arial" w:cs="Arial"/>
-          <w:sz w:val="24"/>
-          <w:szCs w:val="24"/>
-        </w:rPr>
-        <w:t xml:space="preserve"> provides access to a range of model </w:t>
-      </w:r>
-      <w:proofErr w:type="spellStart"/>
-      <w:r>
-        <w:rPr>
-          <w:rFonts w:ascii="Arial" w:hAnsi="Arial" w:cs="Arial"/>
-          <w:sz w:val="24"/>
-          <w:szCs w:val="24"/>
-        </w:rPr>
-        <w:t>hyperparameters</w:t>
-      </w:r>
-      <w:proofErr w:type="spellEnd"/>
-      <w:r>
-        <w:rPr>
-          <w:rFonts w:ascii="Arial" w:hAnsi="Arial" w:cs="Arial"/>
-          <w:sz w:val="24"/>
-          <w:szCs w:val="24"/>
-        </w:rPr>
-        <w:t xml:space="preserve"> to provide control over the training </w:t>
+      <w:r>
+        <w:rPr>
+          <w:rFonts w:ascii="Arial" w:hAnsi="Arial" w:cs="Arial"/>
+          <w:sz w:val="24"/>
+          <w:szCs w:val="24"/>
+        </w:rPr>
+        <w:t xml:space="preserve">XGBoost provides access to a range of model hyperparameters to provide control over the training </w:t>
       </w:r>
       <w:r>
         <w:rPr>
@@ -11331,23 +11068,13 @@
         </w:rPr>
         <w:t xml:space="preserve">. </w:t>
       </w:r>
-      <w:proofErr w:type="spellStart"/>
-      <w:r>
-        <w:rPr>
-          <w:rFonts w:ascii="Arial" w:hAnsi="Arial" w:cs="Arial"/>
-          <w:sz w:val="24"/>
-          <w:szCs w:val="24"/>
-        </w:rPr>
-        <w:t>XGBoost</w:t>
-      </w:r>
-      <w:proofErr w:type="spellEnd"/>
-      <w:r>
-        <w:rPr>
-          <w:rFonts w:ascii="Arial" w:hAnsi="Arial" w:cs="Arial"/>
-          <w:sz w:val="24"/>
-          <w:szCs w:val="24"/>
-        </w:rPr>
-        <w:t xml:space="preserve"> can work well even on imbalanced datasets, however it off</w:t>
+      <w:r>
+        <w:rPr>
+          <w:rFonts w:ascii="Arial" w:hAnsi="Arial" w:cs="Arial"/>
+          <w:sz w:val="24"/>
+          <w:szCs w:val="24"/>
+        </w:rPr>
+        <w:t>XGBoost can work well even on imbalanced datasets, however it off</w:t>
       </w:r>
       <w:r>
         <w:rPr>
@@ -11371,27 +11098,8 @@
           <w:sz w:val="24"/>
           <w:szCs w:val="24"/>
         </w:rPr>
-        <w:t xml:space="preserve">. The </w:t>
-      </w:r>
-      <w:proofErr w:type="spellStart"/>
-      <w:r>
-        <w:rPr>
-          <w:rFonts w:ascii="Arial" w:hAnsi="Arial" w:cs="Arial"/>
-          <w:sz w:val="24"/>
-          <w:szCs w:val="24"/>
-        </w:rPr>
-        <w:t>hyperparameter</w:t>
-      </w:r>
-      <w:proofErr w:type="spellEnd"/>
-      <w:r>
-        <w:rPr>
-          <w:rFonts w:ascii="Arial" w:hAnsi="Arial" w:cs="Arial"/>
-          <w:sz w:val="24"/>
-          <w:szCs w:val="24"/>
-        </w:rPr>
-        <w:t xml:space="preserve"> it offers for this purpose is </w:t>
-      </w:r>
-      <w:proofErr w:type="spellStart"/>
+        <w:t xml:space="preserve">. The hyperparameter it offers for this purpose is </w:t>
+      </w:r>
       <w:r>
         <w:rPr>
           <w:rFonts w:ascii="Arial" w:hAnsi="Arial" w:cs="Arial"/>
@@ -11401,7 +11109,6 @@
         </w:rPr>
         <w:t>scale_pos_weight</w:t>
       </w:r>
-      <w:proofErr w:type="spellEnd"/>
       <w:r>
         <w:rPr>
           <w:rFonts w:ascii="Arial" w:hAnsi="Arial" w:cs="Arial"/>
@@ -11456,7 +11163,6 @@
         </w:rPr>
         <w:t xml:space="preserve">With </w:t>
       </w:r>
-      <w:proofErr w:type="spellStart"/>
       <w:r>
         <w:rPr>
           <w:rFonts w:ascii="Arial" w:hAnsi="Arial" w:cs="Arial"/>
@@ -11464,9 +11170,8 @@
           <w:sz w:val="24"/>
           <w:szCs w:val="24"/>
         </w:rPr>
-        <w:t>scale_pos_</w:t>
-      </w:r>
-      <w:proofErr w:type="gramStart"/>
+        <w:t>scale_pos_weight</w:t>
+      </w:r>
       <w:r>
         <w:rPr>
           <w:rFonts w:ascii="Arial" w:hAnsi="Arial" w:cs="Arial"/>
@@ -11474,16 +11179,6 @@
           <w:sz w:val="24"/>
           <w:szCs w:val="24"/>
         </w:rPr>
-        <w:t>weight</w:t>
-      </w:r>
-      <w:proofErr w:type="spellEnd"/>
-      <w:r>
-        <w:rPr>
-          <w:rFonts w:ascii="Arial" w:hAnsi="Arial" w:cs="Arial"/>
-          <w:i/>
-          <w:sz w:val="24"/>
-          <w:szCs w:val="24"/>
-        </w:rPr>
         <w:t xml:space="preserve"> </w:t>
       </w:r>
       <w:r>
@@ -11492,60 +11187,15 @@
           <w:sz w:val="24"/>
           <w:szCs w:val="24"/>
         </w:rPr>
-        <w:t>,</w:t>
-      </w:r>
-      <w:proofErr w:type="gramEnd"/>
-      <w:r>
-        <w:rPr>
-          <w:rFonts w:ascii="Arial" w:hAnsi="Arial" w:cs="Arial"/>
-          <w:sz w:val="24"/>
-          <w:szCs w:val="24"/>
-        </w:rPr>
-        <w:t xml:space="preserve"> we can control the balance of positive and negative weights</w:t>
-      </w:r>
-      <w:r>
-        <w:rPr>
-          <w:rFonts w:ascii="Arial" w:hAnsi="Arial" w:cs="Arial"/>
-          <w:sz w:val="24"/>
-          <w:szCs w:val="24"/>
-        </w:rPr>
-        <w:t xml:space="preserve">. The other parameters also available with </w:t>
-      </w:r>
-      <w:proofErr w:type="spellStart"/>
-      <w:r>
-        <w:rPr>
-          <w:rFonts w:ascii="Arial" w:hAnsi="Arial" w:cs="Arial"/>
-          <w:sz w:val="24"/>
-          <w:szCs w:val="24"/>
-        </w:rPr>
-        <w:t>XGBoost</w:t>
-      </w:r>
-      <w:proofErr w:type="spellEnd"/>
-      <w:r>
-        <w:rPr>
-          <w:rFonts w:ascii="Arial" w:hAnsi="Arial" w:cs="Arial"/>
-          <w:sz w:val="24"/>
-          <w:szCs w:val="24"/>
-        </w:rPr>
-        <w:t xml:space="preserve"> are </w:t>
-      </w:r>
-      <w:proofErr w:type="spellStart"/>
-      <w:r>
-        <w:rPr>
-          <w:rFonts w:ascii="Arial" w:hAnsi="Arial" w:cs="Arial"/>
-          <w:sz w:val="24"/>
-          <w:szCs w:val="24"/>
-        </w:rPr>
-        <w:t>max_delta_step</w:t>
-      </w:r>
-      <w:proofErr w:type="spellEnd"/>
-      <w:r>
-        <w:rPr>
-          <w:rFonts w:ascii="Arial" w:hAnsi="Arial" w:cs="Arial"/>
-          <w:sz w:val="24"/>
-          <w:szCs w:val="24"/>
-        </w:rPr>
-        <w:t xml:space="preserve"> which is used to constrain the value of delta step of each leaf output. This helps in controls the updates.</w:t>
+        <w:t>, we can control the balance of positive and negative weights</w:t>
+      </w:r>
+      <w:r>
+        <w:rPr>
+          <w:rFonts w:ascii="Arial" w:hAnsi="Arial" w:cs="Arial"/>
+          <w:sz w:val="24"/>
+          <w:szCs w:val="24"/>
+        </w:rPr>
+        <w:t>. The other parameters also available with XGBoost are max_delta_step which is used to constrain the value of delta step of each leaf output. This helps in controls the updates.</w:t>
       </w:r>
     </w:p>
     <w:p>
@@ -11808,14 +11458,12 @@
                 <w:rFonts w:ascii="Arial" w:hAnsi="Arial" w:cs="Arial"/>
               </w:rPr>
             </w:pPr>
-            <w:proofErr w:type="spellStart"/>
             <w:r>
               <w:rPr>
                 <w:rFonts w:ascii="Arial" w:hAnsi="Arial" w:cs="Arial"/>
               </w:rPr>
               <w:t>Scale_Pos_Weight</w:t>
             </w:r>
-            <w:proofErr w:type="spellEnd"/>
             <w:r>
               <w:rPr>
                 <w:rFonts w:ascii="Arial" w:hAnsi="Arial" w:cs="Arial"/>
@@ -13270,23 +12918,13 @@
           <w:szCs w:val="24"/>
         </w:rPr>
       </w:pPr>
-      <w:proofErr w:type="spellStart"/>
-      <w:r>
-        <w:rPr>
-          <w:rFonts w:ascii="Arial" w:hAnsi="Arial" w:cs="Arial"/>
-          <w:sz w:val="24"/>
-          <w:szCs w:val="24"/>
-        </w:rPr>
-        <w:t>XGBoost</w:t>
-      </w:r>
-      <w:proofErr w:type="spellEnd"/>
-      <w:r>
-        <w:rPr>
-          <w:rFonts w:ascii="Arial" w:hAnsi="Arial" w:cs="Arial"/>
-          <w:sz w:val="24"/>
-          <w:szCs w:val="24"/>
-        </w:rPr>
-        <w:t xml:space="preserve">, true to its reputation, has given </w:t>
+      <w:r>
+        <w:rPr>
+          <w:rFonts w:ascii="Arial" w:hAnsi="Arial" w:cs="Arial"/>
+          <w:sz w:val="24"/>
+          <w:szCs w:val="24"/>
+        </w:rPr>
+        <w:t xml:space="preserve">XGBoost, true to its reputation, has given </w:t>
       </w:r>
       <w:r>
         <w:rPr>
@@ -13369,25 +13007,7 @@
           <w:sz w:val="24"/>
           <w:szCs w:val="24"/>
         </w:rPr>
-        <w:t xml:space="preserve">chieve this feat for this dataset. Also, with the increase in the </w:t>
-      </w:r>
-      <w:proofErr w:type="spellStart"/>
-      <w:r>
-        <w:rPr>
-          <w:rFonts w:ascii="Arial" w:hAnsi="Arial" w:cs="Arial"/>
-          <w:sz w:val="24"/>
-          <w:szCs w:val="24"/>
-        </w:rPr>
-        <w:t>scale_pos_weight</w:t>
-      </w:r>
-      <w:proofErr w:type="spellEnd"/>
-      <w:r>
-        <w:rPr>
-          <w:rFonts w:ascii="Arial" w:hAnsi="Arial" w:cs="Arial"/>
-          <w:sz w:val="24"/>
-          <w:szCs w:val="24"/>
-        </w:rPr>
-        <w:t xml:space="preserve"> parameter, we were able to tweak the results to increase the recall and AUC-ROC while at the same time accuracy levels remained solidly in the high range.</w:t>
+        <w:t>chieve this feat for this dataset. Also, with the increase in the scale_pos_weight parameter, we were able to tweak the results to increase the recall and AUC-ROC while at the same time accuracy levels remained solidly in the high range.</w:t>
       </w:r>
     </w:p>
     <w:p>
@@ -13563,7 +13183,6 @@
         </w:rPr>
         <w:t xml:space="preserve">The actual tuning is done by passing a parameter </w:t>
       </w:r>
-      <w:proofErr w:type="spellStart"/>
       <w:r>
         <w:rPr>
           <w:rFonts w:ascii="Arial" w:hAnsi="Arial" w:cs="Arial"/>
@@ -13573,32 +13192,13 @@
         </w:rPr>
         <w:t>class_weight</w:t>
       </w:r>
-      <w:proofErr w:type="spellEnd"/>
-      <w:r>
-        <w:rPr>
-          <w:rFonts w:ascii="Arial" w:hAnsi="Arial" w:cs="Arial"/>
-          <w:sz w:val="24"/>
-          <w:szCs w:val="24"/>
-        </w:rPr>
-        <w:t xml:space="preserve"> while performing a fit on the training data. This </w:t>
-      </w:r>
-      <w:proofErr w:type="spellStart"/>
-      <w:r>
-        <w:rPr>
-          <w:rFonts w:ascii="Arial" w:hAnsi="Arial" w:cs="Arial"/>
-          <w:sz w:val="24"/>
-          <w:szCs w:val="24"/>
-        </w:rPr>
-        <w:t>hyperparameter</w:t>
-      </w:r>
-      <w:proofErr w:type="spellEnd"/>
-      <w:r>
-        <w:rPr>
-          <w:rFonts w:ascii="Arial" w:hAnsi="Arial" w:cs="Arial"/>
-          <w:sz w:val="24"/>
-          <w:szCs w:val="24"/>
-        </w:rPr>
-        <w:t xml:space="preserve"> assigns different weights to majority class and minority class samples, so that the model treats these 2 differently.</w:t>
+      <w:r>
+        <w:rPr>
+          <w:rFonts w:ascii="Arial" w:hAnsi="Arial" w:cs="Arial"/>
+          <w:sz w:val="24"/>
+          <w:szCs w:val="24"/>
+        </w:rPr>
+        <w:t xml:space="preserve"> while performing a fit on the training data. This hyperparameter assigns different weights to majority class and minority class samples, so that the model treats these 2 differently.</w:t>
       </w:r>
     </w:p>
     <w:p>
@@ -14024,7 +13624,6 @@
                 <w:szCs w:val="24"/>
               </w:rPr>
             </w:pPr>
-            <w:proofErr w:type="spellStart"/>
             <w:r>
               <w:rPr>
                 <w:rFonts w:ascii="Arial" w:eastAsia="Times New Roman" w:hAnsi="Arial" w:cs="Arial"/>
@@ -14034,7 +13633,6 @@
               </w:rPr>
               <w:t>tanh</w:t>
             </w:r>
-            <w:proofErr w:type="spellEnd"/>
           </w:p>
         </w:tc>
         <w:tc>
@@ -14180,7 +13778,6 @@
                 <w:szCs w:val="24"/>
               </w:rPr>
             </w:pPr>
-            <w:proofErr w:type="spellStart"/>
             <w:r>
               <w:rPr>
                 <w:rFonts w:ascii="Arial" w:eastAsia="Times New Roman" w:hAnsi="Arial" w:cs="Arial"/>
@@ -14190,7 +13787,6 @@
               </w:rPr>
               <w:t>tanh</w:t>
             </w:r>
-            <w:proofErr w:type="spellEnd"/>
           </w:p>
         </w:tc>
         <w:tc>
@@ -14362,7 +13958,6 @@
                 <w:szCs w:val="24"/>
               </w:rPr>
             </w:pPr>
-            <w:proofErr w:type="spellStart"/>
             <w:r>
               <w:rPr>
                 <w:rFonts w:ascii="Arial" w:eastAsia="Times New Roman" w:hAnsi="Arial" w:cs="Arial"/>
@@ -14372,7 +13967,6 @@
               </w:rPr>
               <w:t>binary_crossentropy</w:t>
             </w:r>
-            <w:proofErr w:type="spellEnd"/>
           </w:p>
         </w:tc>
       </w:tr>
@@ -15430,14 +15024,12 @@
                 <w:rFonts w:ascii="Arial" w:hAnsi="Arial" w:cs="Arial"/>
               </w:rPr>
             </w:pPr>
-            <w:proofErr w:type="spellStart"/>
             <w:r>
               <w:rPr>
                 <w:rFonts w:ascii="Arial" w:hAnsi="Arial" w:cs="Arial"/>
               </w:rPr>
               <w:t>Class_Weight</w:t>
             </w:r>
-            <w:proofErr w:type="spellEnd"/>
             <w:r>
               <w:rPr>
                 <w:rFonts w:ascii="Arial" w:hAnsi="Arial" w:cs="Arial"/>
@@ -16984,25 +16576,7 @@
           <w:sz w:val="24"/>
           <w:szCs w:val="24"/>
         </w:rPr>
-        <w:t xml:space="preserve">Artificial Neural Networks have given us spectacular results. We have achieved great accuracy as well great Recall &amp; AUC-ROC values. These values have been eclipsed by results from </w:t>
-      </w:r>
-      <w:proofErr w:type="spellStart"/>
-      <w:r>
-        <w:rPr>
-          <w:rFonts w:ascii="Arial" w:hAnsi="Arial" w:cs="Arial"/>
-          <w:sz w:val="24"/>
-          <w:szCs w:val="24"/>
-        </w:rPr>
-        <w:t>XGBoost</w:t>
-      </w:r>
-      <w:proofErr w:type="spellEnd"/>
-      <w:r>
-        <w:rPr>
-          <w:rFonts w:ascii="Arial" w:hAnsi="Arial" w:cs="Arial"/>
-          <w:sz w:val="24"/>
-          <w:szCs w:val="24"/>
-        </w:rPr>
-        <w:t xml:space="preserve"> Classifier. However, the level of configurability </w:t>
+        <w:t xml:space="preserve">Artificial Neural Networks have given us spectacular results. We have achieved great accuracy as well great Recall &amp; AUC-ROC values. These values have been eclipsed by results from XGBoost Classifier. However, the level of configurability </w:t>
       </w:r>
       <w:r>
         <w:rPr>
@@ -17355,18 +16929,8 @@
           <w:sz w:val="24"/>
           <w:szCs w:val="24"/>
         </w:rPr>
-        <w:t xml:space="preserve">To come up with a solution, we followed the usual steps required to build a ML solutions </w:t>
-      </w:r>
-      <w:proofErr w:type="spellStart"/>
-      <w:r>
-        <w:rPr>
-          <w:rFonts w:ascii="Arial" w:hAnsi="Arial" w:cs="Arial"/>
-          <w:sz w:val="24"/>
-          <w:szCs w:val="24"/>
-        </w:rPr>
-        <w:t>viz</w:t>
-      </w:r>
-      <w:proofErr w:type="spellEnd"/>
+        <w:t>To come up with a solution, we followed the usual steps required to build a ML solutions viz</w:t>
+      </w:r>
     </w:p>
     <w:p>
       <w:pPr>
@@ -17616,25 +17180,7 @@
           <w:sz w:val="24"/>
           <w:szCs w:val="24"/>
         </w:rPr>
-        <w:t xml:space="preserve">. Once that we had sufficient data, we identified appropriate algorithms that can handle the class imbalance through </w:t>
-      </w:r>
-      <w:proofErr w:type="spellStart"/>
-      <w:r>
-        <w:rPr>
-          <w:rFonts w:ascii="Arial" w:hAnsi="Arial" w:cs="Arial"/>
-          <w:sz w:val="24"/>
-          <w:szCs w:val="24"/>
-        </w:rPr>
-        <w:t>hyperparameter</w:t>
-      </w:r>
-      <w:proofErr w:type="spellEnd"/>
-      <w:r>
-        <w:rPr>
-          <w:rFonts w:ascii="Arial" w:hAnsi="Arial" w:cs="Arial"/>
-          <w:sz w:val="24"/>
-          <w:szCs w:val="24"/>
-        </w:rPr>
-        <w:t xml:space="preserve"> tuning. We used 6 algorithms</w:t>
+        <w:t>. Once that we had sufficient data, we identified appropriate algorithms that can handle the class imbalance through hyperparameter tuning. We used 6 algorithms</w:t>
       </w:r>
     </w:p>
     <w:p>
@@ -17754,25 +17300,7 @@
           <w:sz w:val="24"/>
           <w:szCs w:val="24"/>
         </w:rPr>
-        <w:t>Cost Sensitive Gradient Boosting (</w:t>
-      </w:r>
-      <w:proofErr w:type="spellStart"/>
-      <w:r>
-        <w:rPr>
-          <w:rFonts w:ascii="Arial" w:hAnsi="Arial" w:cs="Arial"/>
-          <w:sz w:val="24"/>
-          <w:szCs w:val="24"/>
-        </w:rPr>
-        <w:t>XGBoost</w:t>
-      </w:r>
-      <w:proofErr w:type="spellEnd"/>
-      <w:r>
-        <w:rPr>
-          <w:rFonts w:ascii="Arial" w:hAnsi="Arial" w:cs="Arial"/>
-          <w:sz w:val="24"/>
-          <w:szCs w:val="24"/>
-        </w:rPr>
-        <w:t>)</w:t>
+        <w:t>Cost Sensitive Gradient Boosting (XGBoost)</w:t>
       </w:r>
     </w:p>
     <w:p>
@@ -17824,25 +17352,7 @@
           <w:szCs w:val="24"/>
         </w:rPr>
         <w:lastRenderedPageBreak/>
-        <w:t xml:space="preserve">AUC was best achieved with </w:t>
-      </w:r>
-      <w:proofErr w:type="spellStart"/>
-      <w:r>
-        <w:rPr>
-          <w:rFonts w:ascii="Arial" w:hAnsi="Arial" w:cs="Arial"/>
-          <w:sz w:val="24"/>
-          <w:szCs w:val="24"/>
-        </w:rPr>
-        <w:t>XGBoost</w:t>
-      </w:r>
-      <w:proofErr w:type="spellEnd"/>
-      <w:r>
-        <w:rPr>
-          <w:rFonts w:ascii="Arial" w:hAnsi="Arial" w:cs="Arial"/>
-          <w:sz w:val="24"/>
-          <w:szCs w:val="24"/>
-        </w:rPr>
-        <w:t xml:space="preserve"> Classifier and Artificial Neural Network. And another metric Recall, which determines the number of fraudulent transactions correctly identified as a percentage of total fraudulent transactions was </w:t>
+        <w:t xml:space="preserve">AUC was best achieved with XGBoost Classifier and Artificial Neural Network. And another metric Recall, which determines the number of fraudulent transactions correctly identified as a percentage of total fraudulent transactions was </w:t>
       </w:r>
       <w:r>
         <w:rPr>
@@ -17877,25 +17387,7 @@
           <w:sz w:val="24"/>
           <w:szCs w:val="24"/>
         </w:rPr>
-        <w:t xml:space="preserve">most responsive and predictably tuned with the </w:t>
-      </w:r>
-      <w:proofErr w:type="spellStart"/>
-      <w:r>
-        <w:rPr>
-          <w:rFonts w:ascii="Arial" w:hAnsi="Arial" w:cs="Arial"/>
-          <w:sz w:val="24"/>
-          <w:szCs w:val="24"/>
-        </w:rPr>
-        <w:t>hyperparameters</w:t>
-      </w:r>
-      <w:proofErr w:type="spellEnd"/>
-      <w:r>
-        <w:rPr>
-          <w:rFonts w:ascii="Arial" w:hAnsi="Arial" w:cs="Arial"/>
-          <w:sz w:val="24"/>
-          <w:szCs w:val="24"/>
-        </w:rPr>
-        <w:t>. This feature gives the modeler very high flexibility to fine-tune the model as per business requirements.</w:t>
+        <w:t>most responsive and predictably tuned with the hyperparameters. This feature gives the modeler very high flexibility to fine-tune the model as per business requirements.</w:t>
       </w:r>
       <w:r>
         <w:rPr>
@@ -17975,2082 +17467,1071 @@
           <w:sz w:val="24"/>
           <w:szCs w:val="24"/>
         </w:rPr>
-        <w:t xml:space="preserve"> With the oversampling and scaling of data, performance of all algorithms improved markedly. With this, I can emphatically state that Data Pre-Processing and Model Selection are the </w:t>
+        <w:t xml:space="preserve"> With the oversampling and scaling of data, performance of all algorithms improved markedly. With this, I can emphatically state that Data Pre-Processing and Model Selection are the most important steps.</w:t>
+      </w:r>
+    </w:p>
+    <w:p>
+      <w:pPr>
+        <w:rPr>
+          <w:rFonts w:ascii="Arial" w:hAnsi="Arial" w:cs="Arial"/>
+          <w:sz w:val="24"/>
+          <w:szCs w:val="24"/>
+        </w:rPr>
+      </w:pPr>
+      <w:r>
+        <w:rPr>
+          <w:rFonts w:ascii="Arial" w:hAnsi="Arial" w:cs="Arial"/>
+          <w:sz w:val="24"/>
+          <w:szCs w:val="24"/>
+        </w:rPr>
+        <w:br w:type="page"/>
+      </w:r>
+    </w:p>
+    <w:p>
+      <w:pPr>
+        <w:pStyle w:val="Heading1"/>
+        <w:jc w:val="center"/>
+        <w:rPr>
+          <w:rFonts w:ascii="Arial" w:hAnsi="Arial" w:cs="Arial"/>
+          <w:sz w:val="24"/>
+          <w:szCs w:val="24"/>
+        </w:rPr>
+      </w:pPr>
+      <w:r>
+        <w:rPr>
+          <w:rFonts w:ascii="Arial" w:hAnsi="Arial" w:cs="Arial"/>
+          <w:sz w:val="24"/>
+          <w:szCs w:val="24"/>
+        </w:rPr>
+        <w:lastRenderedPageBreak/>
+        <w:t>References</w:t>
+      </w:r>
+    </w:p>
+    <w:p>
+      <w:pPr>
+        <w:spacing w:line="480" w:lineRule="auto"/>
+        <w:ind w:left="720" w:hanging="720"/>
+        <w:rPr>
+          <w:rFonts w:ascii="Arial" w:hAnsi="Arial" w:cs="Arial"/>
+          <w:sz w:val="24"/>
+          <w:szCs w:val="24"/>
+        </w:rPr>
+      </w:pPr>
+      <w:r>
+        <w:rPr>
+          <w:rFonts w:ascii="Arial" w:hAnsi="Arial" w:cs="Arial"/>
+          <w:sz w:val="24"/>
+          <w:szCs w:val="24"/>
+        </w:rPr>
+        <w:t>[1]       Leah Hendry (2016). “</w:t>
+      </w:r>
+      <w:r>
+        <w:rPr>
+          <w:rFonts w:ascii="Arial" w:hAnsi="Arial" w:cs="Arial"/>
+          <w:color w:val="333333"/>
+          <w:sz w:val="24"/>
+          <w:szCs w:val="24"/>
+        </w:rPr>
+        <w:t>Bank didn't do enough to prevent online credit card fraud</w:t>
+      </w:r>
+      <w:r>
+        <w:rPr>
+          <w:rFonts w:ascii="Arial" w:hAnsi="Arial" w:cs="Arial"/>
+          <w:sz w:val="24"/>
+          <w:szCs w:val="24"/>
+        </w:rPr>
+        <w:t>” Retrieved from https://www.cbc.ca/news/canada/montreal/vincenzo-lingordo-credit-card-fraud-bank-1.3900001</w:t>
+      </w:r>
+    </w:p>
+    <w:p>
+      <w:pPr>
+        <w:spacing w:line="480" w:lineRule="auto"/>
+        <w:ind w:left="720" w:hanging="720"/>
+        <w:rPr>
+          <w:rFonts w:ascii="Arial" w:hAnsi="Arial" w:cs="Arial"/>
+          <w:sz w:val="24"/>
+          <w:szCs w:val="24"/>
+        </w:rPr>
+      </w:pPr>
+      <w:r>
+        <w:rPr>
+          <w:rFonts w:ascii="Arial" w:hAnsi="Arial" w:cs="Arial"/>
+          <w:sz w:val="24"/>
+          <w:szCs w:val="24"/>
+        </w:rPr>
+        <w:t>[2]</w:t>
+      </w:r>
+      <w:r>
+        <w:rPr>
+          <w:rFonts w:ascii="Arial" w:hAnsi="Arial" w:cs="Arial"/>
+          <w:sz w:val="24"/>
+          <w:szCs w:val="24"/>
+        </w:rPr>
+        <w:tab/>
+        <w:t>Machine Learning Group, ULB (2018). “Credit Card Fraud Detection Anonymized credit card transactions labeled as fraudulent or genuine” Retrieved from https://www.kaggle.com/mlg-ulb/creditcardfraud</w:t>
+      </w:r>
+    </w:p>
+    <w:p>
+      <w:pPr>
+        <w:spacing w:line="480" w:lineRule="auto"/>
+        <w:ind w:left="720" w:hanging="720"/>
+        <w:rPr>
+          <w:rFonts w:ascii="Arial" w:hAnsi="Arial" w:cs="Arial"/>
+          <w:sz w:val="24"/>
+          <w:szCs w:val="24"/>
+        </w:rPr>
+      </w:pPr>
+      <w:r>
+        <w:rPr>
+          <w:rFonts w:ascii="Arial" w:hAnsi="Arial" w:cs="Arial"/>
+          <w:sz w:val="24"/>
+          <w:szCs w:val="24"/>
+        </w:rPr>
+        <w:t>[3]</w:t>
+      </w:r>
+      <w:r>
+        <w:rPr>
+          <w:rFonts w:ascii="Arial" w:hAnsi="Arial" w:cs="Arial"/>
+          <w:sz w:val="24"/>
+          <w:szCs w:val="24"/>
+        </w:rPr>
+        <w:tab/>
+        <w:t>Andre Violante (2018) “</w:t>
+      </w:r>
+      <w:r>
+        <w:rPr>
+          <w:rFonts w:ascii="Arial" w:hAnsi="Arial" w:cs="Arial"/>
+          <w:sz w:val="24"/>
+          <w:szCs w:val="24"/>
+        </w:rPr>
+        <w:t>An Introduction to t-SNE with Python Example</w:t>
+      </w:r>
+      <w:r>
+        <w:rPr>
+          <w:rFonts w:ascii="Arial" w:hAnsi="Arial" w:cs="Arial"/>
+          <w:sz w:val="24"/>
+          <w:szCs w:val="24"/>
+        </w:rPr>
+        <w:t xml:space="preserve">” </w:t>
+      </w:r>
+      <w:r>
+        <w:rPr>
+          <w:rFonts w:ascii="Arial" w:hAnsi="Arial" w:cs="Arial"/>
+          <w:sz w:val="24"/>
+          <w:szCs w:val="24"/>
+        </w:rPr>
+        <w:t xml:space="preserve">Retrieved from </w:t>
+      </w:r>
+      <w:r>
+        <w:rPr>
+          <w:rFonts w:ascii="Arial" w:hAnsi="Arial" w:cs="Arial"/>
+          <w:sz w:val="24"/>
+          <w:szCs w:val="24"/>
+        </w:rPr>
+        <w:t>https://towardsdatascience.com/an-introduction-to-t-sne-with-python-example-5a3a293108d</w:t>
+      </w:r>
+    </w:p>
+    <w:p>
+      <w:pPr>
+        <w:spacing w:line="480" w:lineRule="auto"/>
+        <w:ind w:left="720" w:hanging="720"/>
+        <w:rPr>
+          <w:rFonts w:ascii="Arial" w:hAnsi="Arial" w:cs="Arial"/>
+          <w:sz w:val="24"/>
+          <w:szCs w:val="24"/>
+        </w:rPr>
+      </w:pPr>
+      <w:r>
+        <w:rPr>
+          <w:rFonts w:ascii="Arial" w:hAnsi="Arial" w:cs="Arial"/>
+          <w:sz w:val="24"/>
+          <w:szCs w:val="24"/>
+        </w:rPr>
+        <w:t>[</w:t>
+      </w:r>
+      <w:r>
+        <w:rPr>
+          <w:rFonts w:ascii="Arial" w:hAnsi="Arial" w:cs="Arial"/>
+          <w:sz w:val="24"/>
+          <w:szCs w:val="24"/>
+        </w:rPr>
+        <w:t>4</w:t>
+      </w:r>
+      <w:r>
+        <w:rPr>
+          <w:rFonts w:ascii="Arial" w:hAnsi="Arial" w:cs="Arial"/>
+          <w:sz w:val="24"/>
+          <w:szCs w:val="24"/>
+        </w:rPr>
+        <w:t>]</w:t>
+      </w:r>
+      <w:r>
+        <w:rPr>
+          <w:rFonts w:ascii="Arial" w:hAnsi="Arial" w:cs="Arial"/>
+          <w:sz w:val="24"/>
+          <w:szCs w:val="24"/>
+        </w:rPr>
+        <w:tab/>
+      </w:r>
+      <w:r>
+        <w:rPr>
+          <w:rFonts w:ascii="Arial" w:hAnsi="Arial" w:cs="Arial"/>
+          <w:sz w:val="24"/>
+          <w:szCs w:val="24"/>
+        </w:rPr>
+        <w:t>Paula Branco, Luıs Torgo,</w:t>
+      </w:r>
+      <w:r>
+        <w:rPr>
+          <w:rFonts w:ascii="Arial" w:hAnsi="Arial" w:cs="Arial"/>
+          <w:sz w:val="24"/>
+          <w:szCs w:val="24"/>
+        </w:rPr>
+        <w:t xml:space="preserve"> </w:t>
+      </w:r>
+      <w:r>
+        <w:rPr>
+          <w:rFonts w:ascii="Arial" w:hAnsi="Arial" w:cs="Arial"/>
+          <w:sz w:val="24"/>
+          <w:szCs w:val="24"/>
+        </w:rPr>
+        <w:t>Rita P. Ribeiro1(2015) "A Survey of Predictive Modelling under Imbalanced Distributions" Retrieved from https://web.cs.dal.ca/~ltorgo/publication/2015_btr15/</w:t>
+      </w:r>
+    </w:p>
+    <w:p>
+      <w:pPr>
+        <w:spacing w:line="480" w:lineRule="auto"/>
+        <w:ind w:left="720" w:hanging="720"/>
+        <w:rPr>
+          <w:rFonts w:ascii="Arial" w:hAnsi="Arial" w:cs="Arial"/>
+          <w:sz w:val="24"/>
+          <w:szCs w:val="24"/>
+        </w:rPr>
+      </w:pPr>
+      <w:r>
+        <w:rPr>
+          <w:rFonts w:ascii="Arial" w:hAnsi="Arial" w:cs="Arial"/>
+          <w:sz w:val="24"/>
+          <w:szCs w:val="24"/>
+        </w:rPr>
+        <w:t>[5]</w:t>
+      </w:r>
+      <w:r>
+        <w:rPr>
+          <w:rFonts w:ascii="Arial" w:hAnsi="Arial" w:cs="Arial"/>
+          <w:sz w:val="24"/>
+          <w:szCs w:val="24"/>
+        </w:rPr>
+        <w:tab/>
+      </w:r>
+      <w:r>
+        <w:rPr>
+          <w:rFonts w:ascii="Arial" w:hAnsi="Arial" w:cs="Arial"/>
+          <w:sz w:val="24"/>
+          <w:szCs w:val="24"/>
+        </w:rPr>
+        <w:t>Roberta Pollastro (2020) "How to handle Class Imbalance Problem" Retrieved from https://medium.com/quantyca/how-to-handle-class-imbalance-problem-9ee3062f2499</w:t>
+      </w:r>
+    </w:p>
+    <w:p>
+      <w:pPr>
+        <w:spacing w:line="480" w:lineRule="auto"/>
+        <w:ind w:left="720" w:hanging="720"/>
+        <w:rPr>
+          <w:rFonts w:ascii="Arial" w:hAnsi="Arial" w:cs="Arial"/>
+          <w:sz w:val="24"/>
+          <w:szCs w:val="24"/>
+        </w:rPr>
+      </w:pPr>
+      <w:r>
+        <w:rPr>
+          <w:rFonts w:ascii="Arial" w:hAnsi="Arial" w:cs="Arial"/>
+          <w:sz w:val="24"/>
+          <w:szCs w:val="24"/>
+        </w:rPr>
+        <w:t>[6]</w:t>
+      </w:r>
+      <w:r>
+        <w:rPr>
+          <w:rFonts w:ascii="Arial" w:hAnsi="Arial" w:cs="Arial"/>
+          <w:sz w:val="24"/>
+          <w:szCs w:val="24"/>
+        </w:rPr>
+        <w:tab/>
+      </w:r>
+      <w:r>
+        <w:rPr>
+          <w:rFonts w:ascii="Arial" w:hAnsi="Arial" w:cs="Arial"/>
+          <w:sz w:val="24"/>
+          <w:szCs w:val="24"/>
+        </w:rPr>
+        <w:t>Gustavo E. A. P. A. Batista, Ronaldo C. Prati , Maria Carolina Monard (2004) "Study Of The Behavior Of Several Methods For Balancing Machine Learning Training" Retrieved from https://citeseerx.ist.psu.edu/viewdoc/download?doi=10.1.1.58.7757&amp;rep=rep1&amp;type=pdf</w:t>
+      </w:r>
+    </w:p>
+    <w:p>
+      <w:pPr>
+        <w:spacing w:line="480" w:lineRule="auto"/>
+        <w:ind w:left="720" w:hanging="720"/>
+        <w:rPr>
+          <w:rFonts w:ascii="Arial" w:hAnsi="Arial" w:cs="Arial"/>
+          <w:sz w:val="24"/>
+          <w:szCs w:val="24"/>
+        </w:rPr>
+      </w:pPr>
+      <w:r>
+        <w:rPr>
+          <w:rFonts w:ascii="Arial" w:hAnsi="Arial" w:cs="Arial"/>
+          <w:sz w:val="24"/>
+          <w:szCs w:val="24"/>
+        </w:rPr>
+        <w:lastRenderedPageBreak/>
+        <w:t>[7]</w:t>
+      </w:r>
+      <w:r>
+        <w:rPr>
+          <w:rFonts w:ascii="Arial" w:hAnsi="Arial" w:cs="Arial"/>
+          <w:sz w:val="24"/>
+          <w:szCs w:val="24"/>
+        </w:rPr>
+        <w:tab/>
+      </w:r>
+      <w:r>
+        <w:rPr>
+          <w:rFonts w:ascii="Arial" w:hAnsi="Arial" w:cs="Arial"/>
+          <w:sz w:val="24"/>
+          <w:szCs w:val="24"/>
+        </w:rPr>
+        <w:t xml:space="preserve">Haibo He, Yunqian Ma </w:t>
+      </w:r>
+      <w:r>
+        <w:rPr>
+          <w:rFonts w:ascii="Arial" w:hAnsi="Arial" w:cs="Arial"/>
+          <w:i/>
+          <w:sz w:val="24"/>
+          <w:szCs w:val="24"/>
+        </w:rPr>
+        <w:t>Imbalanced Learning: Foundations, Algorithms, and Applications</w:t>
+      </w:r>
+      <w:r>
+        <w:rPr>
+          <w:rFonts w:ascii="Arial" w:hAnsi="Arial" w:cs="Arial"/>
+          <w:sz w:val="24"/>
+          <w:szCs w:val="24"/>
+        </w:rPr>
+        <w:t xml:space="preserve"> Hardcover. New York: Wiley, 2013.</w:t>
+      </w:r>
+    </w:p>
+    <w:p>
+      <w:pPr>
+        <w:spacing w:line="480" w:lineRule="auto"/>
+        <w:ind w:left="720" w:hanging="720"/>
+        <w:rPr>
+          <w:rFonts w:ascii="Arial" w:hAnsi="Arial" w:cs="Arial"/>
+          <w:sz w:val="24"/>
+          <w:szCs w:val="24"/>
+        </w:rPr>
+      </w:pPr>
+      <w:r>
+        <w:rPr>
+          <w:rFonts w:ascii="Arial" w:hAnsi="Arial" w:cs="Arial"/>
+          <w:sz w:val="24"/>
+          <w:szCs w:val="24"/>
+        </w:rPr>
+        <w:t>[8]</w:t>
+      </w:r>
+      <w:r>
+        <w:rPr>
+          <w:rFonts w:ascii="Arial" w:hAnsi="Arial" w:cs="Arial"/>
+          <w:sz w:val="24"/>
+          <w:szCs w:val="24"/>
+        </w:rPr>
+        <w:tab/>
+      </w:r>
+      <w:r>
+        <w:rPr>
+          <w:rFonts w:ascii="Arial" w:hAnsi="Arial" w:cs="Arial"/>
+          <w:sz w:val="24"/>
+          <w:szCs w:val="24"/>
+        </w:rPr>
+        <w:t>Victor E. Irekponor (2019) "CREATING AN UNBIASED TEST-SET FOR YOUR MODEL USING STRATIFIED SAMPLING TECHNIQUE" Retrieved from https://blog.usejournal.com/creating-an-unbiased-test-set-for-your-model-using-stratified-sampling-technique-672b778022d5</w:t>
+      </w:r>
+    </w:p>
+    <w:p>
+      <w:pPr>
+        <w:spacing w:line="480" w:lineRule="auto"/>
+        <w:ind w:left="720" w:hanging="720"/>
+        <w:rPr>
+          <w:rFonts w:ascii="Arial" w:hAnsi="Arial" w:cs="Arial"/>
+          <w:sz w:val="24"/>
+          <w:szCs w:val="24"/>
+        </w:rPr>
+      </w:pPr>
+      <w:r>
+        <w:rPr>
+          <w:rFonts w:ascii="Arial" w:hAnsi="Arial" w:cs="Arial"/>
+          <w:sz w:val="24"/>
+          <w:szCs w:val="24"/>
+        </w:rPr>
+        <w:t>[9]</w:t>
+      </w:r>
+      <w:r>
+        <w:rPr>
+          <w:rFonts w:ascii="Arial" w:hAnsi="Arial" w:cs="Arial"/>
+          <w:sz w:val="24"/>
+          <w:szCs w:val="24"/>
+        </w:rPr>
+        <w:tab/>
+      </w:r>
+      <w:r>
+        <w:rPr>
+          <w:rFonts w:ascii="Arial" w:hAnsi="Arial" w:cs="Arial"/>
+          <w:sz w:val="24"/>
+          <w:szCs w:val="24"/>
+        </w:rPr>
+        <w:t>Jason Brownlee (2020) "How to Use StandardScaler and MinMaxScaler Transforms in Python" Retrieved from https://machinelearningmastery.com/standardscaler-and-minmaxscaler-transforms-in-python/</w:t>
+      </w:r>
+    </w:p>
+    <w:p>
+      <w:pPr>
+        <w:spacing w:line="480" w:lineRule="auto"/>
+        <w:ind w:left="720" w:hanging="720"/>
+        <w:rPr>
+          <w:rFonts w:ascii="Arial" w:hAnsi="Arial" w:cs="Arial"/>
+          <w:sz w:val="24"/>
+          <w:szCs w:val="24"/>
+        </w:rPr>
+      </w:pPr>
+      <w:r>
+        <w:rPr>
+          <w:rFonts w:ascii="Arial" w:hAnsi="Arial" w:cs="Arial"/>
+          <w:sz w:val="24"/>
+          <w:szCs w:val="24"/>
+        </w:rPr>
+        <w:t>[10]</w:t>
+      </w:r>
+      <w:r>
+        <w:rPr>
+          <w:rFonts w:ascii="Arial" w:hAnsi="Arial" w:cs="Arial"/>
+          <w:sz w:val="24"/>
+          <w:szCs w:val="24"/>
+        </w:rPr>
+        <w:tab/>
+      </w:r>
+      <w:r>
+        <w:rPr>
+          <w:rFonts w:ascii="Arial" w:hAnsi="Arial" w:cs="Arial"/>
+          <w:sz w:val="24"/>
+          <w:szCs w:val="24"/>
+        </w:rPr>
+        <w:t xml:space="preserve">Max </w:t>
+      </w:r>
+      <w:r>
+        <w:rPr>
+          <w:rFonts w:ascii="Arial" w:hAnsi="Arial" w:cs="Arial"/>
+          <w:sz w:val="24"/>
+          <w:szCs w:val="24"/>
+        </w:rPr>
+        <w:t>Kuhn,</w:t>
+      </w:r>
+      <w:r>
+        <w:rPr>
+          <w:rFonts w:ascii="Arial" w:hAnsi="Arial" w:cs="Arial"/>
+          <w:sz w:val="24"/>
+          <w:szCs w:val="24"/>
+        </w:rPr>
+        <w:t xml:space="preserve"> </w:t>
+      </w:r>
+      <w:r>
+        <w:rPr>
+          <w:rFonts w:ascii="Arial" w:hAnsi="Arial" w:cs="Arial"/>
+          <w:sz w:val="24"/>
+          <w:szCs w:val="24"/>
+        </w:rPr>
+        <w:t>Knell</w:t>
+      </w:r>
+      <w:r>
+        <w:rPr>
+          <w:rFonts w:ascii="Arial" w:hAnsi="Arial" w:cs="Arial"/>
+          <w:sz w:val="24"/>
+          <w:szCs w:val="24"/>
+        </w:rPr>
+        <w:t xml:space="preserve"> Johnson </w:t>
+      </w:r>
+      <w:r>
+        <w:rPr>
+          <w:rFonts w:ascii="Arial" w:hAnsi="Arial" w:cs="Arial"/>
+          <w:i/>
+          <w:sz w:val="24"/>
+          <w:szCs w:val="24"/>
+        </w:rPr>
+        <w:t>Applied Predictive Modeling</w:t>
+      </w:r>
+      <w:r>
+        <w:rPr>
+          <w:rFonts w:ascii="Arial" w:hAnsi="Arial" w:cs="Arial"/>
+          <w:sz w:val="24"/>
+          <w:szCs w:val="24"/>
+        </w:rPr>
+        <w:t>. New York: Springer, 2018.</w:t>
+      </w:r>
+    </w:p>
+    <w:p>
+      <w:pPr>
+        <w:spacing w:line="480" w:lineRule="auto"/>
+        <w:ind w:left="720" w:hanging="720"/>
+        <w:rPr>
+          <w:rFonts w:ascii="Arial" w:hAnsi="Arial" w:cs="Arial"/>
+          <w:sz w:val="24"/>
+          <w:szCs w:val="24"/>
+        </w:rPr>
+      </w:pPr>
+      <w:r>
+        <w:rPr>
+          <w:rFonts w:ascii="Arial" w:hAnsi="Arial" w:cs="Arial"/>
+          <w:sz w:val="24"/>
+          <w:szCs w:val="24"/>
+        </w:rPr>
+        <w:t>[11]</w:t>
+      </w:r>
+      <w:r>
+        <w:rPr>
+          <w:rFonts w:ascii="Arial" w:hAnsi="Arial" w:cs="Arial"/>
+          <w:sz w:val="24"/>
+          <w:szCs w:val="24"/>
+        </w:rPr>
+        <w:tab/>
+      </w:r>
+      <w:r>
+        <w:rPr>
+          <w:rFonts w:ascii="Arial" w:hAnsi="Arial" w:cs="Arial"/>
+          <w:sz w:val="24"/>
+          <w:szCs w:val="24"/>
+        </w:rPr>
+        <w:t>Nguyen, Hien M., Eric W. Cooper, and Katsuari Kamei (2011). “Borderline over-sampling for imbalanced data classification.” Retrieved from https://pdfs.semanticscholar.org/5c0b/e11c0dfb22a50b59570a06768d0d86188057.pdf</w:t>
+      </w:r>
+    </w:p>
+    <w:p>
+      <w:pPr>
+        <w:spacing w:line="480" w:lineRule="auto"/>
+        <w:ind w:left="720" w:hanging="720"/>
+        <w:rPr>
+          <w:rFonts w:ascii="Arial" w:hAnsi="Arial" w:cs="Arial"/>
+          <w:sz w:val="24"/>
+          <w:szCs w:val="24"/>
+        </w:rPr>
+      </w:pPr>
+      <w:r>
+        <w:rPr>
+          <w:rFonts w:ascii="Arial" w:hAnsi="Arial" w:cs="Arial"/>
+          <w:sz w:val="24"/>
+          <w:szCs w:val="24"/>
+        </w:rPr>
+        <w:t>[12]</w:t>
+      </w:r>
+      <w:r>
+        <w:rPr>
+          <w:rFonts w:ascii="Arial" w:hAnsi="Arial" w:cs="Arial"/>
+          <w:sz w:val="24"/>
+          <w:szCs w:val="24"/>
+        </w:rPr>
+        <w:tab/>
+      </w:r>
+      <w:r>
+        <w:rPr>
+          <w:rFonts w:ascii="Arial" w:hAnsi="Arial" w:cs="Arial"/>
+          <w:sz w:val="24"/>
+          <w:szCs w:val="24"/>
+        </w:rPr>
+        <w:t xml:space="preserve">Cheng G. Weng Josiah Poon (2006) "A New Evaluation Measure for Imbalanced Datasets" Retrieved from https://www.researchgate.net/profile/Josiah_Poon/publication/221338017_A_New_Evaluation_Measure_for_Imbalanced_Datasets/links/5566437d08aefcb861d198ed/A-New-Evaluation-Measure-for-Imbalanced-Datasets.pdf </w:t>
+      </w:r>
+      <w:r>
+        <w:rPr>
+          <w:rFonts w:ascii="Arial" w:hAnsi="Arial" w:cs="Arial"/>
+          <w:sz w:val="24"/>
+          <w:szCs w:val="24"/>
+        </w:rPr>
+        <w:br w:type="page"/>
+      </w:r>
+    </w:p>
+    <w:p>
+      <w:pPr>
+        <w:spacing w:line="480" w:lineRule="auto"/>
+        <w:ind w:left="720" w:hanging="720"/>
+        <w:rPr>
+          <w:rFonts w:ascii="Arial" w:hAnsi="Arial" w:cs="Arial"/>
+          <w:sz w:val="24"/>
+          <w:szCs w:val="24"/>
+        </w:rPr>
+      </w:pPr>
+      <w:r>
+        <w:rPr>
+          <w:rFonts w:ascii="Arial" w:hAnsi="Arial" w:cs="Arial"/>
+          <w:sz w:val="24"/>
+          <w:szCs w:val="24"/>
+        </w:rPr>
+        <w:lastRenderedPageBreak/>
+        <w:t>[13]</w:t>
+      </w:r>
+      <w:r>
+        <w:rPr>
+          <w:rFonts w:ascii="Arial" w:hAnsi="Arial" w:cs="Arial"/>
+          <w:sz w:val="24"/>
+          <w:szCs w:val="24"/>
+        </w:rPr>
+        <w:tab/>
+      </w:r>
+      <w:r>
+        <w:rPr>
+          <w:rFonts w:ascii="Arial" w:hAnsi="Arial" w:cs="Arial"/>
+          <w:sz w:val="24"/>
+          <w:szCs w:val="24"/>
+        </w:rPr>
+        <w:t>Yun Qian, Yanchun Liang, Mu Li, Guoxiang Feng, Xiaohu Shi (2011) "A resampling ensemble algorithm for classification of imbalance problems" Retrieved from http://xuebalib.oss-cn-shanghai.aliyuncs.com/xuebalib.com.37042.pdf</w:t>
+      </w:r>
+    </w:p>
+    <w:p>
+      <w:pPr>
+        <w:spacing w:line="480" w:lineRule="auto"/>
+        <w:ind w:left="720" w:hanging="720"/>
+        <w:rPr>
+          <w:rFonts w:ascii="Arial" w:hAnsi="Arial" w:cs="Arial"/>
+          <w:sz w:val="24"/>
+          <w:szCs w:val="24"/>
+        </w:rPr>
+      </w:pPr>
+      <w:r>
+        <w:rPr>
+          <w:rFonts w:ascii="Arial" w:hAnsi="Arial" w:cs="Arial"/>
+          <w:sz w:val="24"/>
+          <w:szCs w:val="24"/>
+        </w:rPr>
+        <w:t>[14]</w:t>
+      </w:r>
+      <w:r>
+        <w:rPr>
+          <w:rFonts w:ascii="Arial" w:hAnsi="Arial" w:cs="Arial"/>
+          <w:sz w:val="24"/>
+          <w:szCs w:val="24"/>
+        </w:rPr>
+        <w:tab/>
+      </w:r>
+      <w:r>
+        <w:rPr>
+          <w:rFonts w:ascii="Arial" w:hAnsi="Arial" w:cs="Arial"/>
+          <w:sz w:val="24"/>
+          <w:szCs w:val="24"/>
+        </w:rPr>
+        <w:t>Charles X. Ling, Victor S. Sheng (2008) "Cost-Sensitive Learning and the Class Imbalance Problem" Retrieved from http://citeseerx.ist.psu.edu/viewdoc/download?doi=10.1.1.164.4418&amp;rep=rep1&amp;ty</w:t>
+      </w:r>
+      <w:r>
+        <w:rPr>
+          <w:rFonts w:ascii="Arial" w:hAnsi="Arial" w:cs="Arial"/>
+          <w:sz w:val="24"/>
+          <w:szCs w:val="24"/>
+        </w:rPr>
+        <w:t>pe=pdf</w:t>
+      </w:r>
+    </w:p>
+    <w:p>
+      <w:pPr>
+        <w:spacing w:line="480" w:lineRule="auto"/>
+        <w:ind w:left="720" w:hanging="720"/>
+        <w:rPr>
+          <w:rFonts w:ascii="Arial" w:hAnsi="Arial" w:cs="Arial"/>
+          <w:sz w:val="24"/>
+          <w:szCs w:val="24"/>
+        </w:rPr>
+      </w:pPr>
+      <w:r>
+        <w:rPr>
+          <w:rFonts w:ascii="Arial" w:hAnsi="Arial" w:cs="Arial"/>
+          <w:sz w:val="24"/>
+          <w:szCs w:val="24"/>
+        </w:rPr>
+        <w:t>[15]</w:t>
+      </w:r>
+      <w:r>
+        <w:rPr>
+          <w:rFonts w:ascii="Arial" w:hAnsi="Arial" w:cs="Arial"/>
+          <w:sz w:val="24"/>
+          <w:szCs w:val="24"/>
+        </w:rPr>
+        <w:tab/>
+        <w:t>Imblearn (2016) “BalancedBaggingClassifier” Retrieved from https://imbalanced-learn.readthedocs.io/en/stable/generated/imblearn.ensemble.BalancedBaggingClassifier.html</w:t>
+      </w:r>
+    </w:p>
+    <w:p>
+      <w:pPr>
+        <w:spacing w:line="480" w:lineRule="auto"/>
+        <w:ind w:left="720" w:hanging="720"/>
+        <w:rPr>
+          <w:rFonts w:ascii="Arial" w:hAnsi="Arial" w:cs="Arial"/>
+          <w:sz w:val="24"/>
+          <w:szCs w:val="24"/>
+        </w:rPr>
+      </w:pPr>
+      <w:r>
+        <w:rPr>
+          <w:rFonts w:ascii="Arial" w:hAnsi="Arial" w:cs="Arial"/>
+          <w:sz w:val="24"/>
+          <w:szCs w:val="24"/>
+        </w:rPr>
+        <w:t>[16]</w:t>
+      </w:r>
+      <w:r>
+        <w:rPr>
+          <w:rFonts w:ascii="Arial" w:hAnsi="Arial" w:cs="Arial"/>
+          <w:sz w:val="24"/>
+          <w:szCs w:val="24"/>
+        </w:rPr>
+        <w:tab/>
+      </w:r>
+      <w:r>
+        <w:rPr>
+          <w:rFonts w:ascii="Arial" w:hAnsi="Arial" w:cs="Arial"/>
+          <w:sz w:val="24"/>
+          <w:szCs w:val="24"/>
+        </w:rPr>
+        <w:t>Leo Breiman (2001) "Random Forests" Retrieved from https://www.stat.berkeley.edu/~breiman/randomforest2001.pdf</w:t>
+      </w:r>
+    </w:p>
+    <w:p>
+      <w:pPr>
+        <w:spacing w:line="480" w:lineRule="auto"/>
+        <w:ind w:left="720" w:hanging="720"/>
+        <w:rPr>
+          <w:rFonts w:ascii="Arial" w:hAnsi="Arial" w:cs="Arial"/>
+          <w:sz w:val="24"/>
+          <w:szCs w:val="24"/>
+        </w:rPr>
+      </w:pPr>
+      <w:r>
+        <w:rPr>
+          <w:rFonts w:ascii="Arial" w:hAnsi="Arial" w:cs="Arial"/>
+          <w:sz w:val="24"/>
+          <w:szCs w:val="24"/>
+        </w:rPr>
+        <w:t>[17]</w:t>
+      </w:r>
+      <w:r>
+        <w:rPr>
+          <w:rFonts w:ascii="Arial" w:hAnsi="Arial" w:cs="Arial"/>
+          <w:sz w:val="24"/>
+          <w:szCs w:val="24"/>
+        </w:rPr>
+        <w:tab/>
+      </w:r>
+      <w:r>
+        <w:rPr>
+          <w:rFonts w:ascii="Arial" w:hAnsi="Arial" w:cs="Arial"/>
+          <w:sz w:val="24"/>
+          <w:szCs w:val="24"/>
+        </w:rPr>
+        <w:t>Dinesh Yadav (2020) "Weighted Logistic Regression for Imbalanced Dataset" Retrieved from https://towardsdatascience.com/weighted-logistic-regression-for-imbalanced-dataset-9a5cd88e68b</w:t>
+      </w:r>
+    </w:p>
+    <w:p>
+      <w:pPr>
+        <w:spacing w:line="480" w:lineRule="auto"/>
+        <w:ind w:left="720" w:hanging="720"/>
+        <w:rPr>
+          <w:rFonts w:ascii="Arial" w:hAnsi="Arial" w:cs="Arial"/>
+          <w:sz w:val="24"/>
+          <w:szCs w:val="24"/>
+        </w:rPr>
+      </w:pPr>
+      <w:r>
+        <w:rPr>
+          <w:rFonts w:ascii="Arial" w:hAnsi="Arial" w:cs="Arial"/>
+          <w:sz w:val="24"/>
+          <w:szCs w:val="24"/>
+        </w:rPr>
+        <w:t xml:space="preserve"> [18]</w:t>
+      </w:r>
+      <w:r>
+        <w:rPr>
+          <w:rFonts w:ascii="Arial" w:hAnsi="Arial" w:cs="Arial"/>
+          <w:sz w:val="24"/>
+          <w:szCs w:val="24"/>
+        </w:rPr>
+        <w:tab/>
+      </w:r>
+      <w:r>
+        <w:rPr>
+          <w:rFonts w:ascii="Arial" w:hAnsi="Arial" w:cs="Arial"/>
+          <w:sz w:val="24"/>
+          <w:szCs w:val="24"/>
+        </w:rPr>
+        <w:t>Kai Ming Ting, "An instance-weighting method to induce cost-sensitive trees," in IEEE Transactions on Knowledge and Data Engineering, vol. 14, no. 3, pp. 659-665, May-June 2002, doi:10.1109/TKDE.2002.1000348.</w:t>
+      </w:r>
+    </w:p>
+    <w:p>
+      <w:pPr>
+        <w:rPr>
+          <w:rFonts w:ascii="Arial" w:hAnsi="Arial" w:cs="Arial"/>
+          <w:sz w:val="24"/>
+          <w:szCs w:val="24"/>
+        </w:rPr>
+      </w:pPr>
+      <w:r>
+        <w:rPr>
+          <w:rFonts w:ascii="Arial" w:hAnsi="Arial" w:cs="Arial"/>
+          <w:sz w:val="24"/>
+          <w:szCs w:val="24"/>
+        </w:rPr>
+        <w:br w:type="page"/>
+      </w:r>
+    </w:p>
+    <w:p>
+      <w:pPr>
+        <w:spacing w:line="480" w:lineRule="auto"/>
+        <w:ind w:left="720" w:hanging="720"/>
+        <w:rPr>
+          <w:rFonts w:ascii="Arial" w:hAnsi="Arial" w:cs="Arial"/>
+          <w:sz w:val="24"/>
+          <w:szCs w:val="24"/>
+        </w:rPr>
+      </w:pPr>
+      <w:r>
+        <w:rPr>
+          <w:rFonts w:ascii="Arial" w:hAnsi="Arial" w:cs="Arial"/>
+          <w:sz w:val="24"/>
+          <w:szCs w:val="24"/>
+        </w:rPr>
+        <w:lastRenderedPageBreak/>
+        <w:t>[19]</w:t>
+      </w:r>
+      <w:r>
+        <w:rPr>
+          <w:rFonts w:ascii="Arial" w:hAnsi="Arial" w:cs="Arial"/>
+          <w:sz w:val="24"/>
+          <w:szCs w:val="24"/>
+        </w:rPr>
+        <w:tab/>
+        <w:t>Tianqi Chen, Carlos Guestrin (2016) "XGBoost: A Scalable Tree Boosting System" Retrieved from https://www.kdd.org/kdd2016/papers/files/rfp0697-chenAemb.pdf</w:t>
+      </w:r>
+    </w:p>
+    <w:p>
+      <w:pPr>
+        <w:spacing w:line="480" w:lineRule="auto"/>
+        <w:ind w:left="720" w:hanging="720"/>
+        <w:rPr>
+          <w:rFonts w:ascii="Arial" w:hAnsi="Arial" w:cs="Arial"/>
+          <w:sz w:val="24"/>
+          <w:szCs w:val="24"/>
+        </w:rPr>
+      </w:pPr>
+      <w:r>
+        <w:rPr>
+          <w:rFonts w:ascii="Arial" w:hAnsi="Arial" w:cs="Arial"/>
+          <w:sz w:val="24"/>
+          <w:szCs w:val="24"/>
+        </w:rPr>
+        <w:t>[20</w:t>
+      </w:r>
+      <w:r>
+        <w:rPr>
+          <w:rFonts w:ascii="Arial" w:hAnsi="Arial" w:cs="Arial"/>
+          <w:sz w:val="24"/>
+          <w:szCs w:val="24"/>
+        </w:rPr>
+        <w:t>]</w:t>
+      </w:r>
+      <w:r>
+        <w:rPr>
+          <w:rFonts w:ascii="Arial" w:hAnsi="Arial" w:cs="Arial"/>
+          <w:sz w:val="24"/>
+          <w:szCs w:val="24"/>
+        </w:rPr>
+        <w:tab/>
+      </w:r>
+      <w:r>
+        <w:rPr>
+          <w:rFonts w:ascii="Arial" w:hAnsi="Arial" w:cs="Arial"/>
+          <w:sz w:val="24"/>
+          <w:szCs w:val="24"/>
+        </w:rPr>
+        <w:t>XGBoost Docs (N.A.) "Notes on Parameter Tuning" Retrieved from https://xgboost.readthedocs.io/en/latest/tutorials/param_tuning.html</w:t>
+      </w:r>
+    </w:p>
+    <w:p>
+      <w:pPr>
+        <w:spacing w:line="480" w:lineRule="auto"/>
+        <w:ind w:left="720" w:hanging="720"/>
+        <w:rPr>
+          <w:rFonts w:ascii="Arial" w:hAnsi="Arial" w:cs="Arial"/>
+          <w:sz w:val="24"/>
+          <w:szCs w:val="24"/>
+        </w:rPr>
+      </w:pPr>
+      <w:r>
+        <w:rPr>
+          <w:rFonts w:ascii="Arial" w:hAnsi="Arial" w:cs="Arial"/>
+          <w:sz w:val="24"/>
+          <w:szCs w:val="24"/>
+        </w:rPr>
+        <w:t>[21]</w:t>
+      </w:r>
+      <w:r>
+        <w:rPr>
+          <w:rFonts w:ascii="Arial" w:hAnsi="Arial" w:cs="Arial"/>
+          <w:sz w:val="24"/>
+          <w:szCs w:val="24"/>
+        </w:rPr>
+        <w:tab/>
+      </w:r>
+      <w:r>
+        <w:rPr>
+          <w:rFonts w:ascii="Arial" w:hAnsi="Arial" w:cs="Arial"/>
+          <w:sz w:val="24"/>
+          <w:szCs w:val="24"/>
+        </w:rPr>
+        <w:t>S. Wang, W. Liu, J. Wu, L. Cao, Q. Meng and P. J. Kennedy, "Training deep neural networks on imbalanced data sets," 2016 International Joint Conference on Neural Networks (IJCNN), Vancouver, BC, 2016, pp. 4368-4374, doi: 10.1109/IJCNN.2016.7727770.</w:t>
+      </w:r>
+    </w:p>
+    <w:p>
+      <w:pPr>
+        <w:spacing w:line="480" w:lineRule="auto"/>
+        <w:ind w:left="720" w:hanging="720"/>
+        <w:rPr>
+          <w:rFonts w:ascii="Arial" w:hAnsi="Arial" w:cs="Arial"/>
+          <w:sz w:val="24"/>
+          <w:szCs w:val="24"/>
+        </w:rPr>
+      </w:pPr>
+      <w:r>
+        <w:rPr>
+          <w:rFonts w:ascii="Arial" w:hAnsi="Arial" w:cs="Arial"/>
+          <w:sz w:val="24"/>
+          <w:szCs w:val="24"/>
+        </w:rPr>
+        <w:t>[22]</w:t>
+      </w:r>
+      <w:r>
+        <w:rPr>
+          <w:rFonts w:ascii="Arial" w:hAnsi="Arial" w:cs="Arial"/>
+          <w:sz w:val="24"/>
+          <w:szCs w:val="24"/>
+        </w:rPr>
+        <w:tab/>
+      </w:r>
+      <w:r>
+        <w:rPr>
+          <w:rFonts w:ascii="Arial" w:hAnsi="Arial" w:cs="Arial"/>
+          <w:sz w:val="24"/>
+          <w:szCs w:val="24"/>
+        </w:rPr>
+        <w:t>Matjaz Kukar, Igor Kononenko (1998) "Cost-Sensitive Learning with Neural Networks" Retrieved from https://pdfs.semanticscholar.org/bdef/7eb9b62e2a12b870957879f7a097b41f6012.pdf?_ga=2.146525431.250973509.1597029313-870585035.1597029313</w:t>
+      </w:r>
+    </w:p>
+    <w:p>
+      <w:pPr>
+        <w:spacing w:line="480" w:lineRule="auto"/>
+        <w:ind w:left="720" w:hanging="720"/>
+        <w:rPr>
+          <w:rFonts w:ascii="Arial" w:hAnsi="Arial" w:cs="Arial"/>
+          <w:sz w:val="24"/>
+          <w:szCs w:val="24"/>
+        </w:rPr>
+      </w:pPr>
+      <w:r>
+        <w:rPr>
+          <w:rFonts w:ascii="Arial" w:hAnsi="Arial" w:cs="Arial"/>
+          <w:sz w:val="24"/>
+          <w:szCs w:val="24"/>
+        </w:rPr>
+        <w:t>[23]</w:t>
+      </w:r>
+      <w:r>
+        <w:rPr>
+          <w:rFonts w:ascii="Arial" w:hAnsi="Arial" w:cs="Arial"/>
+          <w:sz w:val="24"/>
+          <w:szCs w:val="24"/>
+        </w:rPr>
+        <w:tab/>
+      </w:r>
+      <w:r>
+        <w:rPr>
+          <w:rFonts w:ascii="Arial" w:hAnsi="Arial" w:cs="Arial"/>
+          <w:sz w:val="24"/>
+          <w:szCs w:val="24"/>
+        </w:rPr>
+        <w:t>N. V. Chawla, K. W. Bowyer, L. O. Hall, and W. P. Kegelmeyer,</w:t>
+      </w:r>
+      <w:r>
+        <w:rPr>
+          <w:rFonts w:ascii="Arial" w:hAnsi="Arial" w:cs="Arial"/>
+          <w:sz w:val="24"/>
+          <w:szCs w:val="24"/>
+        </w:rPr>
+        <w:t xml:space="preserve"> </w:t>
+      </w:r>
+      <w:r>
+        <w:rPr>
+          <w:rFonts w:ascii="Arial" w:hAnsi="Arial" w:cs="Arial"/>
+          <w:sz w:val="24"/>
+          <w:szCs w:val="24"/>
+        </w:rPr>
+        <w:t>“Smote: synthetic minority over-sampling technique,” JAIR,</w:t>
+      </w:r>
+      <w:r>
+        <w:rPr>
+          <w:rFonts w:ascii="Arial" w:hAnsi="Arial" w:cs="Arial"/>
+          <w:sz w:val="24"/>
+          <w:szCs w:val="24"/>
+        </w:rPr>
+        <w:t xml:space="preserve"> </w:t>
+      </w:r>
+      <w:r>
+        <w:rPr>
+          <w:rFonts w:ascii="Arial" w:hAnsi="Arial" w:cs="Arial"/>
+          <w:sz w:val="24"/>
+          <w:szCs w:val="24"/>
+        </w:rPr>
+        <w:t>vol. 16, pp. 321–357, 2002</w:t>
+      </w:r>
+    </w:p>
+    <w:p>
+      <w:pPr>
+        <w:spacing w:line="480" w:lineRule="auto"/>
+        <w:ind w:left="720" w:hanging="720"/>
+        <w:rPr>
+          <w:rFonts w:ascii="Arial" w:hAnsi="Arial" w:cs="Arial"/>
+          <w:sz w:val="24"/>
+          <w:szCs w:val="24"/>
+        </w:rPr>
+      </w:pPr>
+      <w:r>
+        <w:rPr>
+          <w:rFonts w:ascii="Arial" w:hAnsi="Arial" w:cs="Arial"/>
+          <w:sz w:val="24"/>
+          <w:szCs w:val="24"/>
+        </w:rPr>
+        <w:t>[24]</w:t>
+      </w:r>
+      <w:r>
+        <w:rPr>
+          <w:rFonts w:ascii="Arial" w:hAnsi="Arial" w:cs="Arial"/>
+          <w:sz w:val="24"/>
+          <w:szCs w:val="24"/>
+        </w:rPr>
+        <w:tab/>
+      </w:r>
+      <w:r>
+        <w:rPr>
+          <w:rFonts w:ascii="Arial" w:hAnsi="Arial" w:cs="Arial"/>
+          <w:sz w:val="24"/>
+          <w:szCs w:val="24"/>
+        </w:rPr>
+        <w:t>Ryan Miller (2019) "Data Preprocessing: what is it and why is important" Retrieved from https://ceoworld.biz/2019/12/13/data-preprocessing-what-is-it-and-why-is-important/</w:t>
       </w:r>
       <w:bookmarkStart w:id="0" w:name="_GoBack"/>
       <w:bookmarkEnd w:id="0"/>
-      <w:r>
-        <w:rPr>
-          <w:rFonts w:ascii="Arial" w:hAnsi="Arial" w:cs="Arial"/>
-          <w:sz w:val="24"/>
-          <w:szCs w:val="24"/>
-        </w:rPr>
-        <w:t>most important steps.</w:t>
-      </w:r>
-    </w:p>
-    <w:p>
-      <w:pPr>
-        <w:rPr>
-          <w:rFonts w:ascii="Arial" w:hAnsi="Arial" w:cs="Arial"/>
-          <w:sz w:val="24"/>
-          <w:szCs w:val="24"/>
-        </w:rPr>
-      </w:pPr>
-      <w:r>
-        <w:rPr>
-          <w:rFonts w:ascii="Arial" w:hAnsi="Arial" w:cs="Arial"/>
-          <w:sz w:val="24"/>
-          <w:szCs w:val="24"/>
-        </w:rPr>
-        <w:br w:type="page"/>
-      </w:r>
-    </w:p>
-    <w:p>
-      <w:pPr>
-        <w:pStyle w:val="Heading1"/>
-        <w:jc w:val="center"/>
-        <w:rPr>
-          <w:rFonts w:ascii="Arial" w:hAnsi="Arial" w:cs="Arial"/>
-          <w:sz w:val="24"/>
-          <w:szCs w:val="24"/>
-        </w:rPr>
-      </w:pPr>
-      <w:r>
-        <w:rPr>
-          <w:rFonts w:ascii="Arial" w:hAnsi="Arial" w:cs="Arial"/>
-          <w:sz w:val="24"/>
-          <w:szCs w:val="24"/>
-        </w:rPr>
-        <w:lastRenderedPageBreak/>
-        <w:t>References</w:t>
-      </w:r>
-    </w:p>
-    <w:p>
-      <w:pPr>
-        <w:spacing w:line="480" w:lineRule="auto"/>
-        <w:ind w:left="720" w:hanging="720"/>
-        <w:rPr>
-          <w:rFonts w:ascii="Arial" w:hAnsi="Arial" w:cs="Arial"/>
-          <w:sz w:val="24"/>
-          <w:szCs w:val="24"/>
-        </w:rPr>
-      </w:pPr>
-      <w:r>
-        <w:rPr>
-          <w:rFonts w:ascii="Arial" w:hAnsi="Arial" w:cs="Arial"/>
-          <w:sz w:val="24"/>
-          <w:szCs w:val="24"/>
-        </w:rPr>
-        <w:t>[1]       Leah Hendry (2016). “</w:t>
-      </w:r>
-      <w:r>
-        <w:rPr>
-          <w:rFonts w:ascii="Arial" w:hAnsi="Arial" w:cs="Arial"/>
-          <w:color w:val="333333"/>
-          <w:sz w:val="24"/>
-          <w:szCs w:val="24"/>
-        </w:rPr>
-        <w:t>Bank didn't do enough to prevent online credit card fraud</w:t>
-      </w:r>
-      <w:r>
-        <w:rPr>
-          <w:rFonts w:ascii="Arial" w:hAnsi="Arial" w:cs="Arial"/>
-          <w:sz w:val="24"/>
-          <w:szCs w:val="24"/>
-        </w:rPr>
-        <w:t>” Retrieved from https://www.cbc.ca/news/canada/montreal/vincenzo-lingordo-credit-card-fraud-bank-1.3900001</w:t>
-      </w:r>
-    </w:p>
-    <w:p>
-      <w:pPr>
-        <w:spacing w:line="480" w:lineRule="auto"/>
-        <w:ind w:left="720" w:hanging="720"/>
-        <w:rPr>
-          <w:rFonts w:ascii="Arial" w:hAnsi="Arial" w:cs="Arial"/>
-          <w:sz w:val="24"/>
-          <w:szCs w:val="24"/>
-        </w:rPr>
-      </w:pPr>
-      <w:r>
-        <w:rPr>
-          <w:rFonts w:ascii="Arial" w:hAnsi="Arial" w:cs="Arial"/>
-          <w:sz w:val="24"/>
-          <w:szCs w:val="24"/>
-        </w:rPr>
-        <w:t>[2]</w:t>
-      </w:r>
-      <w:r>
-        <w:rPr>
-          <w:rFonts w:ascii="Arial" w:hAnsi="Arial" w:cs="Arial"/>
-          <w:sz w:val="24"/>
-          <w:szCs w:val="24"/>
-        </w:rPr>
-        <w:tab/>
-        <w:t>Machine Learning Group, ULB (2018). “Credit Card Fraud Detection Anonymized credit card transactions labeled as fraudulent or genuine” Retrieved from https://www.kaggle.com/mlg-ulb/creditcardfraud</w:t>
-      </w:r>
-    </w:p>
-    <w:p>
-      <w:pPr>
-        <w:spacing w:line="480" w:lineRule="auto"/>
-        <w:ind w:left="720" w:hanging="720"/>
-        <w:rPr>
-          <w:rFonts w:ascii="Arial" w:hAnsi="Arial" w:cs="Arial"/>
-          <w:sz w:val="24"/>
-          <w:szCs w:val="24"/>
-        </w:rPr>
-      </w:pPr>
-      <w:r>
-        <w:rPr>
-          <w:rFonts w:ascii="Arial" w:hAnsi="Arial" w:cs="Arial"/>
-          <w:sz w:val="24"/>
-          <w:szCs w:val="24"/>
-        </w:rPr>
-        <w:t>[3]</w:t>
-      </w:r>
-      <w:r>
-        <w:rPr>
-          <w:rFonts w:ascii="Arial" w:hAnsi="Arial" w:cs="Arial"/>
-          <w:sz w:val="24"/>
-          <w:szCs w:val="24"/>
-        </w:rPr>
-        <w:tab/>
-        <w:t xml:space="preserve">Andre </w:t>
-      </w:r>
-      <w:proofErr w:type="spellStart"/>
-      <w:r>
-        <w:rPr>
-          <w:rFonts w:ascii="Arial" w:hAnsi="Arial" w:cs="Arial"/>
-          <w:sz w:val="24"/>
-          <w:szCs w:val="24"/>
-        </w:rPr>
-        <w:t>Violante</w:t>
-      </w:r>
-      <w:proofErr w:type="spellEnd"/>
-      <w:r>
-        <w:rPr>
-          <w:rFonts w:ascii="Arial" w:hAnsi="Arial" w:cs="Arial"/>
-          <w:sz w:val="24"/>
-          <w:szCs w:val="24"/>
-        </w:rPr>
-        <w:t xml:space="preserve"> (2018) “</w:t>
-      </w:r>
-      <w:r>
-        <w:rPr>
-          <w:rFonts w:ascii="Arial" w:hAnsi="Arial" w:cs="Arial"/>
-          <w:sz w:val="24"/>
-          <w:szCs w:val="24"/>
-        </w:rPr>
-        <w:t>An Introduction to t-SNE with Python Example</w:t>
-      </w:r>
-      <w:r>
-        <w:rPr>
-          <w:rFonts w:ascii="Arial" w:hAnsi="Arial" w:cs="Arial"/>
-          <w:sz w:val="24"/>
-          <w:szCs w:val="24"/>
-        </w:rPr>
-        <w:t xml:space="preserve">” </w:t>
-      </w:r>
-      <w:r>
-        <w:rPr>
-          <w:rFonts w:ascii="Arial" w:hAnsi="Arial" w:cs="Arial"/>
-          <w:sz w:val="24"/>
-          <w:szCs w:val="24"/>
-        </w:rPr>
-        <w:t xml:space="preserve">Retrieved from </w:t>
-      </w:r>
-      <w:r>
-        <w:rPr>
-          <w:rFonts w:ascii="Arial" w:hAnsi="Arial" w:cs="Arial"/>
-          <w:sz w:val="24"/>
-          <w:szCs w:val="24"/>
-        </w:rPr>
-        <w:t>https://towardsdatascience.com/an-introduction-to-t-sne-with-python-example-5a3a293108d</w:t>
-      </w:r>
-    </w:p>
-    <w:p>
-      <w:pPr>
-        <w:spacing w:line="480" w:lineRule="auto"/>
-        <w:ind w:left="720" w:hanging="720"/>
-        <w:rPr>
-          <w:rFonts w:ascii="Arial" w:hAnsi="Arial" w:cs="Arial"/>
-          <w:sz w:val="24"/>
-          <w:szCs w:val="24"/>
-        </w:rPr>
-      </w:pPr>
-      <w:r>
-        <w:rPr>
-          <w:rFonts w:ascii="Arial" w:hAnsi="Arial" w:cs="Arial"/>
-          <w:sz w:val="24"/>
-          <w:szCs w:val="24"/>
-        </w:rPr>
-        <w:t>[</w:t>
-      </w:r>
-      <w:r>
-        <w:rPr>
-          <w:rFonts w:ascii="Arial" w:hAnsi="Arial" w:cs="Arial"/>
-          <w:sz w:val="24"/>
-          <w:szCs w:val="24"/>
-        </w:rPr>
-        <w:t>4</w:t>
-      </w:r>
-      <w:r>
-        <w:rPr>
-          <w:rFonts w:ascii="Arial" w:hAnsi="Arial" w:cs="Arial"/>
-          <w:sz w:val="24"/>
-          <w:szCs w:val="24"/>
-        </w:rPr>
-        <w:t>]</w:t>
-      </w:r>
-      <w:r>
-        <w:rPr>
-          <w:rFonts w:ascii="Arial" w:hAnsi="Arial" w:cs="Arial"/>
-          <w:sz w:val="24"/>
-          <w:szCs w:val="24"/>
-        </w:rPr>
-        <w:tab/>
-      </w:r>
-      <w:r>
-        <w:rPr>
-          <w:rFonts w:ascii="Arial" w:hAnsi="Arial" w:cs="Arial"/>
-          <w:sz w:val="24"/>
-          <w:szCs w:val="24"/>
-        </w:rPr>
-        <w:t xml:space="preserve">Paula </w:t>
-      </w:r>
-      <w:proofErr w:type="spellStart"/>
-      <w:r>
-        <w:rPr>
-          <w:rFonts w:ascii="Arial" w:hAnsi="Arial" w:cs="Arial"/>
-          <w:sz w:val="24"/>
-          <w:szCs w:val="24"/>
-        </w:rPr>
-        <w:t>Branco</w:t>
-      </w:r>
-      <w:proofErr w:type="spellEnd"/>
-      <w:r>
-        <w:rPr>
-          <w:rFonts w:ascii="Arial" w:hAnsi="Arial" w:cs="Arial"/>
-          <w:sz w:val="24"/>
-          <w:szCs w:val="24"/>
-        </w:rPr>
-        <w:t xml:space="preserve">, Luıs </w:t>
-      </w:r>
-      <w:proofErr w:type="spellStart"/>
-      <w:r>
-        <w:rPr>
-          <w:rFonts w:ascii="Arial" w:hAnsi="Arial" w:cs="Arial"/>
-          <w:sz w:val="24"/>
-          <w:szCs w:val="24"/>
-        </w:rPr>
-        <w:t>Torgo</w:t>
-      </w:r>
-      <w:proofErr w:type="spellEnd"/>
-      <w:r>
-        <w:rPr>
-          <w:rFonts w:ascii="Arial" w:hAnsi="Arial" w:cs="Arial"/>
-          <w:sz w:val="24"/>
-          <w:szCs w:val="24"/>
-        </w:rPr>
-        <w:t>,</w:t>
-      </w:r>
-      <w:r>
-        <w:rPr>
-          <w:rFonts w:ascii="Arial" w:hAnsi="Arial" w:cs="Arial"/>
-          <w:sz w:val="24"/>
-          <w:szCs w:val="24"/>
-        </w:rPr>
-        <w:t xml:space="preserve"> </w:t>
-      </w:r>
-      <w:r>
-        <w:rPr>
-          <w:rFonts w:ascii="Arial" w:hAnsi="Arial" w:cs="Arial"/>
-          <w:sz w:val="24"/>
-          <w:szCs w:val="24"/>
-        </w:rPr>
-        <w:t xml:space="preserve">Rita P. </w:t>
-      </w:r>
-      <w:proofErr w:type="gramStart"/>
-      <w:r>
-        <w:rPr>
-          <w:rFonts w:ascii="Arial" w:hAnsi="Arial" w:cs="Arial"/>
-          <w:sz w:val="24"/>
-          <w:szCs w:val="24"/>
-        </w:rPr>
-        <w:t>Ribeiro1(</w:t>
-      </w:r>
-      <w:proofErr w:type="gramEnd"/>
-      <w:r>
-        <w:rPr>
-          <w:rFonts w:ascii="Arial" w:hAnsi="Arial" w:cs="Arial"/>
-          <w:sz w:val="24"/>
-          <w:szCs w:val="24"/>
-        </w:rPr>
-        <w:t>2015) "A Survey of Predictive Modelling under Imbalanced Distributions" Retrieved from https://web.cs.dal.ca/~ltorgo/publication/2015_btr15/</w:t>
-      </w:r>
-    </w:p>
-    <w:p>
-      <w:pPr>
-        <w:spacing w:line="480" w:lineRule="auto"/>
-        <w:ind w:left="720" w:hanging="720"/>
-        <w:rPr>
-          <w:rFonts w:ascii="Arial" w:hAnsi="Arial" w:cs="Arial"/>
-          <w:sz w:val="24"/>
-          <w:szCs w:val="24"/>
-        </w:rPr>
-      </w:pPr>
-      <w:r>
-        <w:rPr>
-          <w:rFonts w:ascii="Arial" w:hAnsi="Arial" w:cs="Arial"/>
-          <w:sz w:val="24"/>
-          <w:szCs w:val="24"/>
-        </w:rPr>
-        <w:t>[5]</w:t>
-      </w:r>
-      <w:r>
-        <w:rPr>
-          <w:rFonts w:ascii="Arial" w:hAnsi="Arial" w:cs="Arial"/>
-          <w:sz w:val="24"/>
-          <w:szCs w:val="24"/>
-        </w:rPr>
-        <w:tab/>
-      </w:r>
-      <w:r>
-        <w:rPr>
-          <w:rFonts w:ascii="Arial" w:hAnsi="Arial" w:cs="Arial"/>
-          <w:sz w:val="24"/>
-          <w:szCs w:val="24"/>
-        </w:rPr>
-        <w:t xml:space="preserve">Roberta </w:t>
-      </w:r>
-      <w:proofErr w:type="spellStart"/>
-      <w:r>
-        <w:rPr>
-          <w:rFonts w:ascii="Arial" w:hAnsi="Arial" w:cs="Arial"/>
-          <w:sz w:val="24"/>
-          <w:szCs w:val="24"/>
-        </w:rPr>
-        <w:t>Pollastro</w:t>
-      </w:r>
-      <w:proofErr w:type="spellEnd"/>
-      <w:r>
-        <w:rPr>
-          <w:rFonts w:ascii="Arial" w:hAnsi="Arial" w:cs="Arial"/>
-          <w:sz w:val="24"/>
-          <w:szCs w:val="24"/>
-        </w:rPr>
-        <w:t xml:space="preserve"> (2020) "How to handle Class Imbalance Problem" Retrieved from https://medium.com/quantyca/how-to-handle-class-imbalance-problem-9ee3062f2499</w:t>
-      </w:r>
-    </w:p>
-    <w:p>
-      <w:pPr>
-        <w:spacing w:line="480" w:lineRule="auto"/>
-        <w:ind w:left="720" w:hanging="720"/>
-        <w:rPr>
-          <w:rFonts w:ascii="Arial" w:hAnsi="Arial" w:cs="Arial"/>
-          <w:sz w:val="24"/>
-          <w:szCs w:val="24"/>
-        </w:rPr>
-      </w:pPr>
-      <w:r>
-        <w:rPr>
-          <w:rFonts w:ascii="Arial" w:hAnsi="Arial" w:cs="Arial"/>
-          <w:sz w:val="24"/>
-          <w:szCs w:val="24"/>
-        </w:rPr>
-        <w:t>[6]</w:t>
-      </w:r>
-      <w:r>
-        <w:rPr>
-          <w:rFonts w:ascii="Arial" w:hAnsi="Arial" w:cs="Arial"/>
-          <w:sz w:val="24"/>
-          <w:szCs w:val="24"/>
-        </w:rPr>
-        <w:tab/>
-      </w:r>
-      <w:r>
-        <w:rPr>
-          <w:rFonts w:ascii="Arial" w:hAnsi="Arial" w:cs="Arial"/>
-          <w:sz w:val="24"/>
-          <w:szCs w:val="24"/>
-        </w:rPr>
-        <w:t xml:space="preserve">Gustavo E. A. P. A. Batista, Ronaldo C. </w:t>
-      </w:r>
-      <w:proofErr w:type="spellStart"/>
-      <w:r>
-        <w:rPr>
-          <w:rFonts w:ascii="Arial" w:hAnsi="Arial" w:cs="Arial"/>
-          <w:sz w:val="24"/>
-          <w:szCs w:val="24"/>
-        </w:rPr>
-        <w:t>Prati</w:t>
-      </w:r>
-      <w:proofErr w:type="spellEnd"/>
-      <w:r>
-        <w:rPr>
-          <w:rFonts w:ascii="Arial" w:hAnsi="Arial" w:cs="Arial"/>
-          <w:sz w:val="24"/>
-          <w:szCs w:val="24"/>
-        </w:rPr>
-        <w:t xml:space="preserve"> , Maria Carolina </w:t>
-      </w:r>
-      <w:proofErr w:type="spellStart"/>
-      <w:r>
-        <w:rPr>
-          <w:rFonts w:ascii="Arial" w:hAnsi="Arial" w:cs="Arial"/>
-          <w:sz w:val="24"/>
-          <w:szCs w:val="24"/>
-        </w:rPr>
-        <w:t>Monard</w:t>
-      </w:r>
-      <w:proofErr w:type="spellEnd"/>
-      <w:r>
-        <w:rPr>
-          <w:rFonts w:ascii="Arial" w:hAnsi="Arial" w:cs="Arial"/>
-          <w:sz w:val="24"/>
-          <w:szCs w:val="24"/>
-        </w:rPr>
-        <w:t xml:space="preserve"> (2004) "Study Of The Behavior Of Several Methods For Balancing Machine Learning Training" Retrieved from https://citeseerx.ist.psu.edu/viewdoc/download?doi=10.1.1.58.7757&amp;rep=rep1&amp;type=pdf</w:t>
-      </w:r>
-    </w:p>
-    <w:p>
-      <w:pPr>
-        <w:spacing w:line="480" w:lineRule="auto"/>
-        <w:ind w:left="720" w:hanging="720"/>
-        <w:rPr>
-          <w:rFonts w:ascii="Arial" w:hAnsi="Arial" w:cs="Arial"/>
-          <w:sz w:val="24"/>
-          <w:szCs w:val="24"/>
-        </w:rPr>
-      </w:pPr>
-      <w:r>
-        <w:rPr>
-          <w:rFonts w:ascii="Arial" w:hAnsi="Arial" w:cs="Arial"/>
-          <w:sz w:val="24"/>
-          <w:szCs w:val="24"/>
-        </w:rPr>
-        <w:lastRenderedPageBreak/>
-        <w:t>[7]</w:t>
-      </w:r>
-      <w:r>
-        <w:rPr>
-          <w:rFonts w:ascii="Arial" w:hAnsi="Arial" w:cs="Arial"/>
-          <w:sz w:val="24"/>
-          <w:szCs w:val="24"/>
-        </w:rPr>
-        <w:tab/>
-      </w:r>
-      <w:proofErr w:type="spellStart"/>
-      <w:r>
-        <w:rPr>
-          <w:rFonts w:ascii="Arial" w:hAnsi="Arial" w:cs="Arial"/>
-          <w:sz w:val="24"/>
-          <w:szCs w:val="24"/>
-        </w:rPr>
-        <w:t>Haibo</w:t>
-      </w:r>
-      <w:proofErr w:type="spellEnd"/>
-      <w:r>
-        <w:rPr>
-          <w:rFonts w:ascii="Arial" w:hAnsi="Arial" w:cs="Arial"/>
-          <w:sz w:val="24"/>
-          <w:szCs w:val="24"/>
-        </w:rPr>
-        <w:t xml:space="preserve"> He, </w:t>
-      </w:r>
-      <w:proofErr w:type="spellStart"/>
-      <w:r>
-        <w:rPr>
-          <w:rFonts w:ascii="Arial" w:hAnsi="Arial" w:cs="Arial"/>
-          <w:sz w:val="24"/>
-          <w:szCs w:val="24"/>
-        </w:rPr>
-        <w:t>Yunqian</w:t>
-      </w:r>
-      <w:proofErr w:type="spellEnd"/>
-      <w:r>
-        <w:rPr>
-          <w:rFonts w:ascii="Arial" w:hAnsi="Arial" w:cs="Arial"/>
-          <w:sz w:val="24"/>
-          <w:szCs w:val="24"/>
-        </w:rPr>
-        <w:t xml:space="preserve"> Ma </w:t>
-      </w:r>
-      <w:r>
-        <w:rPr>
-          <w:rFonts w:ascii="Arial" w:hAnsi="Arial" w:cs="Arial"/>
-          <w:i/>
-          <w:sz w:val="24"/>
-          <w:szCs w:val="24"/>
-        </w:rPr>
-        <w:t>Imbalanced Learning: Foundations, Algorithms, and Applications</w:t>
-      </w:r>
-      <w:r>
-        <w:rPr>
-          <w:rFonts w:ascii="Arial" w:hAnsi="Arial" w:cs="Arial"/>
-          <w:sz w:val="24"/>
-          <w:szCs w:val="24"/>
-        </w:rPr>
-        <w:t xml:space="preserve"> Hardcover. New York: Wiley, 2013.</w:t>
-      </w:r>
-    </w:p>
-    <w:p>
-      <w:pPr>
-        <w:spacing w:line="480" w:lineRule="auto"/>
-        <w:ind w:left="720" w:hanging="720"/>
-        <w:rPr>
-          <w:rFonts w:ascii="Arial" w:hAnsi="Arial" w:cs="Arial"/>
-          <w:sz w:val="24"/>
-          <w:szCs w:val="24"/>
-        </w:rPr>
-      </w:pPr>
-      <w:r>
-        <w:rPr>
-          <w:rFonts w:ascii="Arial" w:hAnsi="Arial" w:cs="Arial"/>
-          <w:sz w:val="24"/>
-          <w:szCs w:val="24"/>
-        </w:rPr>
-        <w:t>[8]</w:t>
-      </w:r>
-      <w:r>
-        <w:rPr>
-          <w:rFonts w:ascii="Arial" w:hAnsi="Arial" w:cs="Arial"/>
-          <w:sz w:val="24"/>
-          <w:szCs w:val="24"/>
-        </w:rPr>
-        <w:tab/>
-      </w:r>
-      <w:r>
-        <w:rPr>
-          <w:rFonts w:ascii="Arial" w:hAnsi="Arial" w:cs="Arial"/>
-          <w:sz w:val="24"/>
-          <w:szCs w:val="24"/>
-        </w:rPr>
-        <w:t xml:space="preserve">Victor E. </w:t>
-      </w:r>
-      <w:proofErr w:type="spellStart"/>
-      <w:r>
-        <w:rPr>
-          <w:rFonts w:ascii="Arial" w:hAnsi="Arial" w:cs="Arial"/>
-          <w:sz w:val="24"/>
-          <w:szCs w:val="24"/>
-        </w:rPr>
-        <w:t>Irekponor</w:t>
-      </w:r>
-      <w:proofErr w:type="spellEnd"/>
-      <w:r>
-        <w:rPr>
-          <w:rFonts w:ascii="Arial" w:hAnsi="Arial" w:cs="Arial"/>
-          <w:sz w:val="24"/>
-          <w:szCs w:val="24"/>
-        </w:rPr>
-        <w:t xml:space="preserve"> (2019) "CREATING AN UNBIASED TEST-SET FOR YOUR MODEL USING STRATIFIED SAMPLING TECHNIQUE" Retrieved from https://blog.usejournal.com/creating-an-unbiased-test-set-for-your-model-using-stratified-sampling-technique-672b778022d5</w:t>
-      </w:r>
-    </w:p>
-    <w:p>
-      <w:pPr>
-        <w:spacing w:line="480" w:lineRule="auto"/>
-        <w:ind w:left="720" w:hanging="720"/>
-        <w:rPr>
-          <w:rFonts w:ascii="Arial" w:hAnsi="Arial" w:cs="Arial"/>
-          <w:sz w:val="24"/>
-          <w:szCs w:val="24"/>
-        </w:rPr>
-      </w:pPr>
-      <w:r>
-        <w:rPr>
-          <w:rFonts w:ascii="Arial" w:hAnsi="Arial" w:cs="Arial"/>
-          <w:sz w:val="24"/>
-          <w:szCs w:val="24"/>
-        </w:rPr>
-        <w:t>[9]</w:t>
-      </w:r>
-      <w:r>
-        <w:rPr>
-          <w:rFonts w:ascii="Arial" w:hAnsi="Arial" w:cs="Arial"/>
-          <w:sz w:val="24"/>
-          <w:szCs w:val="24"/>
-        </w:rPr>
-        <w:tab/>
-      </w:r>
-      <w:r>
-        <w:rPr>
-          <w:rFonts w:ascii="Arial" w:hAnsi="Arial" w:cs="Arial"/>
-          <w:sz w:val="24"/>
-          <w:szCs w:val="24"/>
-        </w:rPr>
-        <w:t xml:space="preserve">Jason Brownlee (2020) "How to Use </w:t>
-      </w:r>
-      <w:proofErr w:type="spellStart"/>
-      <w:r>
-        <w:rPr>
-          <w:rFonts w:ascii="Arial" w:hAnsi="Arial" w:cs="Arial"/>
-          <w:sz w:val="24"/>
-          <w:szCs w:val="24"/>
-        </w:rPr>
-        <w:t>StandardScaler</w:t>
-      </w:r>
-      <w:proofErr w:type="spellEnd"/>
-      <w:r>
-        <w:rPr>
-          <w:rFonts w:ascii="Arial" w:hAnsi="Arial" w:cs="Arial"/>
-          <w:sz w:val="24"/>
-          <w:szCs w:val="24"/>
-        </w:rPr>
-        <w:t xml:space="preserve"> and </w:t>
-      </w:r>
-      <w:proofErr w:type="spellStart"/>
-      <w:r>
-        <w:rPr>
-          <w:rFonts w:ascii="Arial" w:hAnsi="Arial" w:cs="Arial"/>
-          <w:sz w:val="24"/>
-          <w:szCs w:val="24"/>
-        </w:rPr>
-        <w:t>MinMaxScaler</w:t>
-      </w:r>
-      <w:proofErr w:type="spellEnd"/>
-      <w:r>
-        <w:rPr>
-          <w:rFonts w:ascii="Arial" w:hAnsi="Arial" w:cs="Arial"/>
-          <w:sz w:val="24"/>
-          <w:szCs w:val="24"/>
-        </w:rPr>
-        <w:t xml:space="preserve"> Transforms in Python" Retrieved from https://machinelearningmastery.com/standardscaler-and-minmaxscaler-transforms-in-python/</w:t>
-      </w:r>
-    </w:p>
-    <w:p>
-      <w:pPr>
-        <w:spacing w:line="480" w:lineRule="auto"/>
-        <w:ind w:left="720" w:hanging="720"/>
-        <w:rPr>
-          <w:rFonts w:ascii="Arial" w:hAnsi="Arial" w:cs="Arial"/>
-          <w:sz w:val="24"/>
-          <w:szCs w:val="24"/>
-        </w:rPr>
-      </w:pPr>
-      <w:r>
-        <w:rPr>
-          <w:rFonts w:ascii="Arial" w:hAnsi="Arial" w:cs="Arial"/>
-          <w:sz w:val="24"/>
-          <w:szCs w:val="24"/>
-        </w:rPr>
-        <w:t>[10]</w:t>
-      </w:r>
-      <w:r>
-        <w:rPr>
-          <w:rFonts w:ascii="Arial" w:hAnsi="Arial" w:cs="Arial"/>
-          <w:sz w:val="24"/>
-          <w:szCs w:val="24"/>
-        </w:rPr>
-        <w:tab/>
-      </w:r>
-      <w:r>
-        <w:rPr>
-          <w:rFonts w:ascii="Arial" w:hAnsi="Arial" w:cs="Arial"/>
-          <w:sz w:val="24"/>
-          <w:szCs w:val="24"/>
-        </w:rPr>
-        <w:t xml:space="preserve">Max </w:t>
-      </w:r>
-      <w:r>
-        <w:rPr>
-          <w:rFonts w:ascii="Arial" w:hAnsi="Arial" w:cs="Arial"/>
-          <w:sz w:val="24"/>
-          <w:szCs w:val="24"/>
-        </w:rPr>
-        <w:t>Kuhn,</w:t>
-      </w:r>
-      <w:r>
-        <w:rPr>
-          <w:rFonts w:ascii="Arial" w:hAnsi="Arial" w:cs="Arial"/>
-          <w:sz w:val="24"/>
-          <w:szCs w:val="24"/>
-        </w:rPr>
-        <w:t xml:space="preserve"> </w:t>
-      </w:r>
-      <w:r>
-        <w:rPr>
-          <w:rFonts w:ascii="Arial" w:hAnsi="Arial" w:cs="Arial"/>
-          <w:sz w:val="24"/>
-          <w:szCs w:val="24"/>
-        </w:rPr>
-        <w:t>Knell</w:t>
-      </w:r>
-      <w:r>
-        <w:rPr>
-          <w:rFonts w:ascii="Arial" w:hAnsi="Arial" w:cs="Arial"/>
-          <w:sz w:val="24"/>
-          <w:szCs w:val="24"/>
-        </w:rPr>
-        <w:t xml:space="preserve"> Johnson </w:t>
-      </w:r>
-      <w:r>
-        <w:rPr>
-          <w:rFonts w:ascii="Arial" w:hAnsi="Arial" w:cs="Arial"/>
-          <w:i/>
-          <w:sz w:val="24"/>
-          <w:szCs w:val="24"/>
-        </w:rPr>
-        <w:t>Applied Predictive Modeling</w:t>
-      </w:r>
-      <w:r>
-        <w:rPr>
-          <w:rFonts w:ascii="Arial" w:hAnsi="Arial" w:cs="Arial"/>
-          <w:sz w:val="24"/>
-          <w:szCs w:val="24"/>
-        </w:rPr>
-        <w:t>. New York: Springer, 2018.</w:t>
-      </w:r>
-    </w:p>
-    <w:p>
-      <w:pPr>
-        <w:spacing w:line="480" w:lineRule="auto"/>
-        <w:ind w:left="720" w:hanging="720"/>
-        <w:rPr>
-          <w:rFonts w:ascii="Arial" w:hAnsi="Arial" w:cs="Arial"/>
-          <w:sz w:val="24"/>
-          <w:szCs w:val="24"/>
-        </w:rPr>
-      </w:pPr>
-      <w:r>
-        <w:rPr>
-          <w:rFonts w:ascii="Arial" w:hAnsi="Arial" w:cs="Arial"/>
-          <w:sz w:val="24"/>
-          <w:szCs w:val="24"/>
-        </w:rPr>
-        <w:t>[11]</w:t>
-      </w:r>
-      <w:r>
-        <w:rPr>
-          <w:rFonts w:ascii="Arial" w:hAnsi="Arial" w:cs="Arial"/>
-          <w:sz w:val="24"/>
-          <w:szCs w:val="24"/>
-        </w:rPr>
-        <w:tab/>
-      </w:r>
-      <w:r>
-        <w:rPr>
-          <w:rFonts w:ascii="Arial" w:hAnsi="Arial" w:cs="Arial"/>
-          <w:sz w:val="24"/>
-          <w:szCs w:val="24"/>
-        </w:rPr>
-        <w:t xml:space="preserve">Nguyen, </w:t>
-      </w:r>
-      <w:proofErr w:type="spellStart"/>
-      <w:r>
-        <w:rPr>
-          <w:rFonts w:ascii="Arial" w:hAnsi="Arial" w:cs="Arial"/>
-          <w:sz w:val="24"/>
-          <w:szCs w:val="24"/>
-        </w:rPr>
-        <w:t>Hien</w:t>
-      </w:r>
-      <w:proofErr w:type="spellEnd"/>
-      <w:r>
-        <w:rPr>
-          <w:rFonts w:ascii="Arial" w:hAnsi="Arial" w:cs="Arial"/>
-          <w:sz w:val="24"/>
-          <w:szCs w:val="24"/>
-        </w:rPr>
-        <w:t xml:space="preserve"> M., Eric W. Cooper, and </w:t>
-      </w:r>
-      <w:proofErr w:type="spellStart"/>
-      <w:r>
-        <w:rPr>
-          <w:rFonts w:ascii="Arial" w:hAnsi="Arial" w:cs="Arial"/>
-          <w:sz w:val="24"/>
-          <w:szCs w:val="24"/>
-        </w:rPr>
-        <w:t>Katsuari</w:t>
-      </w:r>
-      <w:proofErr w:type="spellEnd"/>
-      <w:r>
-        <w:rPr>
-          <w:rFonts w:ascii="Arial" w:hAnsi="Arial" w:cs="Arial"/>
-          <w:sz w:val="24"/>
-          <w:szCs w:val="24"/>
-        </w:rPr>
-        <w:t xml:space="preserve"> Kamei (2011). “Borderline over-sampling for imbalanced data classification.” Retrieved from https://pdfs.semanticscholar.org/5c0b/e11c0dfb22a50b59570a06768d0d86188057.pdf</w:t>
-      </w:r>
-    </w:p>
-    <w:p>
-      <w:pPr>
-        <w:spacing w:line="480" w:lineRule="auto"/>
-        <w:ind w:left="720" w:hanging="720"/>
-        <w:rPr>
-          <w:rFonts w:ascii="Arial" w:hAnsi="Arial" w:cs="Arial"/>
-          <w:sz w:val="24"/>
-          <w:szCs w:val="24"/>
-        </w:rPr>
-      </w:pPr>
-      <w:r>
-        <w:rPr>
-          <w:rFonts w:ascii="Arial" w:hAnsi="Arial" w:cs="Arial"/>
-          <w:sz w:val="24"/>
-          <w:szCs w:val="24"/>
-        </w:rPr>
-        <w:t>[12]</w:t>
-      </w:r>
-      <w:r>
-        <w:rPr>
-          <w:rFonts w:ascii="Arial" w:hAnsi="Arial" w:cs="Arial"/>
-          <w:sz w:val="24"/>
-          <w:szCs w:val="24"/>
-        </w:rPr>
-        <w:tab/>
-      </w:r>
-      <w:r>
-        <w:rPr>
-          <w:rFonts w:ascii="Arial" w:hAnsi="Arial" w:cs="Arial"/>
-          <w:sz w:val="24"/>
-          <w:szCs w:val="24"/>
-        </w:rPr>
-        <w:t xml:space="preserve">Cheng G. </w:t>
-      </w:r>
-      <w:proofErr w:type="spellStart"/>
-      <w:r>
-        <w:rPr>
-          <w:rFonts w:ascii="Arial" w:hAnsi="Arial" w:cs="Arial"/>
-          <w:sz w:val="24"/>
-          <w:szCs w:val="24"/>
-        </w:rPr>
-        <w:t>Weng</w:t>
-      </w:r>
-      <w:proofErr w:type="spellEnd"/>
-      <w:r>
-        <w:rPr>
-          <w:rFonts w:ascii="Arial" w:hAnsi="Arial" w:cs="Arial"/>
-          <w:sz w:val="24"/>
-          <w:szCs w:val="24"/>
-        </w:rPr>
-        <w:t xml:space="preserve"> Josiah Poon (2006) "A New Evaluation Measure for Imbalanced Datasets" Retrieved from https://www.researchgate.net/profile/Josiah_Poon/publication/221338017_A_New_Evaluation_Measure_for_Imbalanced_Datasets/links/5566437d08aefcb861d198ed/A-New-Evaluation-Measure-for-Imbalanced-Datasets.pdf </w:t>
-      </w:r>
-      <w:r>
-        <w:rPr>
-          <w:rFonts w:ascii="Arial" w:hAnsi="Arial" w:cs="Arial"/>
-          <w:sz w:val="24"/>
-          <w:szCs w:val="24"/>
-        </w:rPr>
-        <w:br w:type="page"/>
-      </w:r>
-    </w:p>
-    <w:p>
-      <w:pPr>
-        <w:spacing w:line="480" w:lineRule="auto"/>
-        <w:ind w:left="720" w:hanging="720"/>
-        <w:rPr>
-          <w:rFonts w:ascii="Arial" w:hAnsi="Arial" w:cs="Arial"/>
-          <w:sz w:val="24"/>
-          <w:szCs w:val="24"/>
-        </w:rPr>
-      </w:pPr>
-      <w:r>
-        <w:rPr>
-          <w:rFonts w:ascii="Arial" w:hAnsi="Arial" w:cs="Arial"/>
-          <w:sz w:val="24"/>
-          <w:szCs w:val="24"/>
-        </w:rPr>
-        <w:lastRenderedPageBreak/>
-        <w:t>[13]</w:t>
-      </w:r>
-      <w:r>
-        <w:rPr>
-          <w:rFonts w:ascii="Arial" w:hAnsi="Arial" w:cs="Arial"/>
-          <w:sz w:val="24"/>
-          <w:szCs w:val="24"/>
-        </w:rPr>
-        <w:tab/>
-      </w:r>
-      <w:r>
-        <w:rPr>
-          <w:rFonts w:ascii="Arial" w:hAnsi="Arial" w:cs="Arial"/>
-          <w:sz w:val="24"/>
-          <w:szCs w:val="24"/>
-        </w:rPr>
-        <w:t xml:space="preserve">Yun Qian, </w:t>
-      </w:r>
-      <w:proofErr w:type="spellStart"/>
-      <w:r>
-        <w:rPr>
-          <w:rFonts w:ascii="Arial" w:hAnsi="Arial" w:cs="Arial"/>
-          <w:sz w:val="24"/>
-          <w:szCs w:val="24"/>
-        </w:rPr>
-        <w:t>Yanchun</w:t>
-      </w:r>
-      <w:proofErr w:type="spellEnd"/>
-      <w:r>
-        <w:rPr>
-          <w:rFonts w:ascii="Arial" w:hAnsi="Arial" w:cs="Arial"/>
-          <w:sz w:val="24"/>
-          <w:szCs w:val="24"/>
-        </w:rPr>
-        <w:t xml:space="preserve"> Liang, Mu Li, </w:t>
-      </w:r>
-      <w:proofErr w:type="spellStart"/>
-      <w:r>
-        <w:rPr>
-          <w:rFonts w:ascii="Arial" w:hAnsi="Arial" w:cs="Arial"/>
-          <w:sz w:val="24"/>
-          <w:szCs w:val="24"/>
-        </w:rPr>
-        <w:t>Guoxiang</w:t>
-      </w:r>
-      <w:proofErr w:type="spellEnd"/>
-      <w:r>
-        <w:rPr>
-          <w:rFonts w:ascii="Arial" w:hAnsi="Arial" w:cs="Arial"/>
-          <w:sz w:val="24"/>
-          <w:szCs w:val="24"/>
-        </w:rPr>
-        <w:t xml:space="preserve"> Feng, </w:t>
-      </w:r>
-      <w:proofErr w:type="spellStart"/>
-      <w:r>
-        <w:rPr>
-          <w:rFonts w:ascii="Arial" w:hAnsi="Arial" w:cs="Arial"/>
-          <w:sz w:val="24"/>
-          <w:szCs w:val="24"/>
-        </w:rPr>
-        <w:t>Xiaohu</w:t>
-      </w:r>
-      <w:proofErr w:type="spellEnd"/>
-      <w:r>
-        <w:rPr>
-          <w:rFonts w:ascii="Arial" w:hAnsi="Arial" w:cs="Arial"/>
-          <w:sz w:val="24"/>
-          <w:szCs w:val="24"/>
-        </w:rPr>
-        <w:t xml:space="preserve"> Shi (2011) "A resampling ensemble algorithm for classification of imbalance problems" Retrieved from http://xuebalib.oss-cn-shanghai.aliyuncs.com/xuebalib.com.37042.pdf</w:t>
-      </w:r>
-    </w:p>
-    <w:p>
-      <w:pPr>
-        <w:spacing w:line="480" w:lineRule="auto"/>
-        <w:ind w:left="720" w:hanging="720"/>
-        <w:rPr>
-          <w:rFonts w:ascii="Arial" w:hAnsi="Arial" w:cs="Arial"/>
-          <w:sz w:val="24"/>
-          <w:szCs w:val="24"/>
-        </w:rPr>
-      </w:pPr>
-      <w:r>
-        <w:rPr>
-          <w:rFonts w:ascii="Arial" w:hAnsi="Arial" w:cs="Arial"/>
-          <w:sz w:val="24"/>
-          <w:szCs w:val="24"/>
-        </w:rPr>
-        <w:t>[14]</w:t>
-      </w:r>
-      <w:r>
-        <w:rPr>
-          <w:rFonts w:ascii="Arial" w:hAnsi="Arial" w:cs="Arial"/>
-          <w:sz w:val="24"/>
-          <w:szCs w:val="24"/>
-        </w:rPr>
-        <w:tab/>
-      </w:r>
-      <w:r>
-        <w:rPr>
-          <w:rFonts w:ascii="Arial" w:hAnsi="Arial" w:cs="Arial"/>
-          <w:sz w:val="24"/>
-          <w:szCs w:val="24"/>
-        </w:rPr>
-        <w:t>Charles X. Ling, Victor S. Sheng (2008) "Cost-Sensitive Learning and the Class Imbalance Problem" Retrieved from http://citeseerx.ist.psu.edu/viewdoc/download?doi=10.1.1.164.4418&amp;rep=rep1&amp;ty</w:t>
-      </w:r>
-      <w:r>
-        <w:rPr>
-          <w:rFonts w:ascii="Arial" w:hAnsi="Arial" w:cs="Arial"/>
-          <w:sz w:val="24"/>
-          <w:szCs w:val="24"/>
-        </w:rPr>
-        <w:t>pe=pdf</w:t>
-      </w:r>
-    </w:p>
-    <w:p>
-      <w:pPr>
-        <w:spacing w:line="480" w:lineRule="auto"/>
-        <w:ind w:left="720" w:hanging="720"/>
-        <w:rPr>
-          <w:rFonts w:ascii="Arial" w:hAnsi="Arial" w:cs="Arial"/>
-          <w:sz w:val="24"/>
-          <w:szCs w:val="24"/>
-        </w:rPr>
-      </w:pPr>
-      <w:r>
-        <w:rPr>
-          <w:rFonts w:ascii="Arial" w:hAnsi="Arial" w:cs="Arial"/>
-          <w:sz w:val="24"/>
-          <w:szCs w:val="24"/>
-        </w:rPr>
-        <w:t>[15]</w:t>
-      </w:r>
-      <w:r>
-        <w:rPr>
-          <w:rFonts w:ascii="Arial" w:hAnsi="Arial" w:cs="Arial"/>
-          <w:sz w:val="24"/>
-          <w:szCs w:val="24"/>
-        </w:rPr>
-        <w:tab/>
-      </w:r>
-      <w:proofErr w:type="spellStart"/>
-      <w:r>
-        <w:rPr>
-          <w:rFonts w:ascii="Arial" w:hAnsi="Arial" w:cs="Arial"/>
-          <w:sz w:val="24"/>
-          <w:szCs w:val="24"/>
-        </w:rPr>
-        <w:t>Imblearn</w:t>
-      </w:r>
-      <w:proofErr w:type="spellEnd"/>
-      <w:r>
-        <w:rPr>
-          <w:rFonts w:ascii="Arial" w:hAnsi="Arial" w:cs="Arial"/>
-          <w:sz w:val="24"/>
-          <w:szCs w:val="24"/>
-        </w:rPr>
-        <w:t xml:space="preserve"> (2016) “</w:t>
-      </w:r>
-      <w:proofErr w:type="spellStart"/>
-      <w:r>
-        <w:rPr>
-          <w:rFonts w:ascii="Arial" w:hAnsi="Arial" w:cs="Arial"/>
-          <w:sz w:val="24"/>
-          <w:szCs w:val="24"/>
-        </w:rPr>
-        <w:t>BalancedBaggingClassifier</w:t>
-      </w:r>
-      <w:proofErr w:type="spellEnd"/>
-      <w:r>
-        <w:rPr>
-          <w:rFonts w:ascii="Arial" w:hAnsi="Arial" w:cs="Arial"/>
-          <w:sz w:val="24"/>
-          <w:szCs w:val="24"/>
-        </w:rPr>
-        <w:t>” Retrieved from https://imbalanced-learn.readthedocs.io/en/stable/generated/imblearn.ensemble.BalancedBaggingClassifier.html</w:t>
-      </w:r>
-    </w:p>
-    <w:p>
-      <w:pPr>
-        <w:spacing w:line="480" w:lineRule="auto"/>
-        <w:ind w:left="720" w:hanging="720"/>
-        <w:rPr>
-          <w:rFonts w:ascii="Arial" w:hAnsi="Arial" w:cs="Arial"/>
-          <w:sz w:val="24"/>
-          <w:szCs w:val="24"/>
-        </w:rPr>
-      </w:pPr>
-      <w:r>
-        <w:rPr>
-          <w:rFonts w:ascii="Arial" w:hAnsi="Arial" w:cs="Arial"/>
-          <w:sz w:val="24"/>
-          <w:szCs w:val="24"/>
-        </w:rPr>
-        <w:t>[16]</w:t>
-      </w:r>
-      <w:r>
-        <w:rPr>
-          <w:rFonts w:ascii="Arial" w:hAnsi="Arial" w:cs="Arial"/>
-          <w:sz w:val="24"/>
-          <w:szCs w:val="24"/>
-        </w:rPr>
-        <w:tab/>
-      </w:r>
-      <w:r>
-        <w:rPr>
-          <w:rFonts w:ascii="Arial" w:hAnsi="Arial" w:cs="Arial"/>
-          <w:sz w:val="24"/>
-          <w:szCs w:val="24"/>
-        </w:rPr>
-        <w:t xml:space="preserve">Leo </w:t>
-      </w:r>
-      <w:proofErr w:type="spellStart"/>
-      <w:r>
-        <w:rPr>
-          <w:rFonts w:ascii="Arial" w:hAnsi="Arial" w:cs="Arial"/>
-          <w:sz w:val="24"/>
-          <w:szCs w:val="24"/>
-        </w:rPr>
-        <w:t>Breiman</w:t>
-      </w:r>
-      <w:proofErr w:type="spellEnd"/>
-      <w:r>
-        <w:rPr>
-          <w:rFonts w:ascii="Arial" w:hAnsi="Arial" w:cs="Arial"/>
-          <w:sz w:val="24"/>
-          <w:szCs w:val="24"/>
-        </w:rPr>
-        <w:t xml:space="preserve"> (2001) "Random Forests" Retrieved from https://www.stat.berkeley.edu/~breiman/randomforest2001.pdf</w:t>
-      </w:r>
-    </w:p>
-    <w:p>
-      <w:pPr>
-        <w:spacing w:line="480" w:lineRule="auto"/>
-        <w:ind w:left="720" w:hanging="720"/>
-        <w:rPr>
-          <w:rFonts w:ascii="Arial" w:hAnsi="Arial" w:cs="Arial"/>
-          <w:sz w:val="24"/>
-          <w:szCs w:val="24"/>
-        </w:rPr>
-      </w:pPr>
-      <w:r>
-        <w:rPr>
-          <w:rFonts w:ascii="Arial" w:hAnsi="Arial" w:cs="Arial"/>
-          <w:sz w:val="24"/>
-          <w:szCs w:val="24"/>
-        </w:rPr>
-        <w:t>[17]</w:t>
-      </w:r>
-      <w:r>
-        <w:rPr>
-          <w:rFonts w:ascii="Arial" w:hAnsi="Arial" w:cs="Arial"/>
-          <w:sz w:val="24"/>
-          <w:szCs w:val="24"/>
-        </w:rPr>
-        <w:tab/>
-      </w:r>
-      <w:r>
-        <w:rPr>
-          <w:rFonts w:ascii="Arial" w:hAnsi="Arial" w:cs="Arial"/>
-          <w:sz w:val="24"/>
-          <w:szCs w:val="24"/>
-        </w:rPr>
-        <w:t>Dinesh Yadav (2020) "Weighted Logistic Regression for Imbalanced Dataset" Retrieved from https://towardsdatascience.com/weighted-logistic-regression-for-imbalanced-dataset-9a5cd88e68b</w:t>
-      </w:r>
-    </w:p>
-    <w:p>
-      <w:pPr>
-        <w:spacing w:line="480" w:lineRule="auto"/>
-        <w:ind w:left="720" w:hanging="720"/>
-        <w:rPr>
-          <w:rFonts w:ascii="Arial" w:hAnsi="Arial" w:cs="Arial"/>
-          <w:sz w:val="24"/>
-          <w:szCs w:val="24"/>
-        </w:rPr>
-      </w:pPr>
-      <w:r>
-        <w:rPr>
-          <w:rFonts w:ascii="Arial" w:hAnsi="Arial" w:cs="Arial"/>
-          <w:sz w:val="24"/>
-          <w:szCs w:val="24"/>
-        </w:rPr>
-        <w:t xml:space="preserve"> [18]</w:t>
-      </w:r>
-      <w:r>
-        <w:rPr>
-          <w:rFonts w:ascii="Arial" w:hAnsi="Arial" w:cs="Arial"/>
-          <w:sz w:val="24"/>
-          <w:szCs w:val="24"/>
-        </w:rPr>
-        <w:tab/>
-      </w:r>
-      <w:r>
-        <w:rPr>
-          <w:rFonts w:ascii="Arial" w:hAnsi="Arial" w:cs="Arial"/>
-          <w:sz w:val="24"/>
-          <w:szCs w:val="24"/>
-        </w:rPr>
-        <w:t>Kai Ming Ting, "An instance-weighting method to induce cost-sensitive trees," in IEEE Transactions on Knowledge and Data Engineering, vol. 14, no. 3, pp. 659-665, May-June 2002, doi:10.1109/TKDE.2002.1000348.</w:t>
-      </w:r>
-    </w:p>
-    <w:p>
-      <w:pPr>
-        <w:rPr>
-          <w:rFonts w:ascii="Arial" w:hAnsi="Arial" w:cs="Arial"/>
-          <w:sz w:val="24"/>
-          <w:szCs w:val="24"/>
-        </w:rPr>
-      </w:pPr>
-      <w:r>
-        <w:rPr>
-          <w:rFonts w:ascii="Arial" w:hAnsi="Arial" w:cs="Arial"/>
-          <w:sz w:val="24"/>
-          <w:szCs w:val="24"/>
-        </w:rPr>
-        <w:br w:type="page"/>
-      </w:r>
-    </w:p>
-    <w:p>
-      <w:pPr>
-        <w:spacing w:line="480" w:lineRule="auto"/>
-        <w:ind w:left="720" w:hanging="720"/>
-        <w:rPr>
-          <w:rFonts w:ascii="Arial" w:hAnsi="Arial" w:cs="Arial"/>
-          <w:sz w:val="24"/>
-          <w:szCs w:val="24"/>
-        </w:rPr>
-      </w:pPr>
-      <w:r>
-        <w:rPr>
-          <w:rFonts w:ascii="Arial" w:hAnsi="Arial" w:cs="Arial"/>
-          <w:sz w:val="24"/>
-          <w:szCs w:val="24"/>
-        </w:rPr>
-        <w:lastRenderedPageBreak/>
-        <w:t>[19]</w:t>
-      </w:r>
-      <w:r>
-        <w:rPr>
-          <w:rFonts w:ascii="Arial" w:hAnsi="Arial" w:cs="Arial"/>
-          <w:sz w:val="24"/>
-          <w:szCs w:val="24"/>
-        </w:rPr>
-        <w:tab/>
-      </w:r>
-      <w:proofErr w:type="spellStart"/>
-      <w:r>
-        <w:rPr>
-          <w:rFonts w:ascii="Arial" w:hAnsi="Arial" w:cs="Arial"/>
-          <w:sz w:val="24"/>
-          <w:szCs w:val="24"/>
-        </w:rPr>
-        <w:t>Tianqi</w:t>
-      </w:r>
-      <w:proofErr w:type="spellEnd"/>
-      <w:r>
-        <w:rPr>
-          <w:rFonts w:ascii="Arial" w:hAnsi="Arial" w:cs="Arial"/>
-          <w:sz w:val="24"/>
-          <w:szCs w:val="24"/>
-        </w:rPr>
-        <w:t xml:space="preserve"> Chen, Carlos </w:t>
-      </w:r>
-      <w:proofErr w:type="spellStart"/>
-      <w:r>
-        <w:rPr>
-          <w:rFonts w:ascii="Arial" w:hAnsi="Arial" w:cs="Arial"/>
-          <w:sz w:val="24"/>
-          <w:szCs w:val="24"/>
-        </w:rPr>
-        <w:t>Guestrin</w:t>
-      </w:r>
-      <w:proofErr w:type="spellEnd"/>
-      <w:r>
-        <w:rPr>
-          <w:rFonts w:ascii="Arial" w:hAnsi="Arial" w:cs="Arial"/>
-          <w:sz w:val="24"/>
-          <w:szCs w:val="24"/>
-        </w:rPr>
-        <w:t xml:space="preserve"> (2016) "</w:t>
-      </w:r>
-      <w:proofErr w:type="spellStart"/>
-      <w:r>
-        <w:rPr>
-          <w:rFonts w:ascii="Arial" w:hAnsi="Arial" w:cs="Arial"/>
-          <w:sz w:val="24"/>
-          <w:szCs w:val="24"/>
-        </w:rPr>
-        <w:t>XGBoost</w:t>
-      </w:r>
-      <w:proofErr w:type="spellEnd"/>
-      <w:r>
-        <w:rPr>
-          <w:rFonts w:ascii="Arial" w:hAnsi="Arial" w:cs="Arial"/>
-          <w:sz w:val="24"/>
-          <w:szCs w:val="24"/>
-        </w:rPr>
-        <w:t>: A Scalable Tree Boosting System" Retrieved from https://www.kdd.org/kdd2016/papers/files/rfp0697-chenAemb.pdf</w:t>
-      </w:r>
-    </w:p>
-    <w:p>
-      <w:pPr>
-        <w:spacing w:line="480" w:lineRule="auto"/>
-        <w:ind w:left="720" w:hanging="720"/>
-        <w:rPr>
-          <w:rFonts w:ascii="Arial" w:hAnsi="Arial" w:cs="Arial"/>
-          <w:sz w:val="24"/>
-          <w:szCs w:val="24"/>
-        </w:rPr>
-      </w:pPr>
-      <w:r>
-        <w:rPr>
-          <w:rFonts w:ascii="Arial" w:hAnsi="Arial" w:cs="Arial"/>
-          <w:sz w:val="24"/>
-          <w:szCs w:val="24"/>
-        </w:rPr>
-        <w:t>[20</w:t>
-      </w:r>
-      <w:r>
-        <w:rPr>
-          <w:rFonts w:ascii="Arial" w:hAnsi="Arial" w:cs="Arial"/>
-          <w:sz w:val="24"/>
-          <w:szCs w:val="24"/>
-        </w:rPr>
-        <w:t>]</w:t>
-      </w:r>
-      <w:r>
-        <w:rPr>
-          <w:rFonts w:ascii="Arial" w:hAnsi="Arial" w:cs="Arial"/>
-          <w:sz w:val="24"/>
-          <w:szCs w:val="24"/>
-        </w:rPr>
-        <w:tab/>
-      </w:r>
-      <w:proofErr w:type="spellStart"/>
-      <w:r>
-        <w:rPr>
-          <w:rFonts w:ascii="Arial" w:hAnsi="Arial" w:cs="Arial"/>
-          <w:sz w:val="24"/>
-          <w:szCs w:val="24"/>
-        </w:rPr>
-        <w:t>XGBoost</w:t>
-      </w:r>
-      <w:proofErr w:type="spellEnd"/>
-      <w:r>
-        <w:rPr>
-          <w:rFonts w:ascii="Arial" w:hAnsi="Arial" w:cs="Arial"/>
-          <w:sz w:val="24"/>
-          <w:szCs w:val="24"/>
-        </w:rPr>
-        <w:t xml:space="preserve"> Docs (N.A.) "Notes on Parameter Tuning" Retrieved from https://xgboost.readthedocs.io/en/latest/tutorials/param_tuning.html</w:t>
-      </w:r>
-    </w:p>
-    <w:p>
-      <w:pPr>
-        <w:spacing w:line="480" w:lineRule="auto"/>
-        <w:ind w:left="720" w:hanging="720"/>
-        <w:rPr>
-          <w:rFonts w:ascii="Arial" w:hAnsi="Arial" w:cs="Arial"/>
-          <w:sz w:val="24"/>
-          <w:szCs w:val="24"/>
-        </w:rPr>
-      </w:pPr>
-      <w:r>
-        <w:rPr>
-          <w:rFonts w:ascii="Arial" w:hAnsi="Arial" w:cs="Arial"/>
-          <w:sz w:val="24"/>
-          <w:szCs w:val="24"/>
-        </w:rPr>
-        <w:t>[21]</w:t>
-      </w:r>
-      <w:r>
-        <w:rPr>
-          <w:rFonts w:ascii="Arial" w:hAnsi="Arial" w:cs="Arial"/>
-          <w:sz w:val="24"/>
-          <w:szCs w:val="24"/>
-        </w:rPr>
-        <w:tab/>
-      </w:r>
-      <w:r>
-        <w:rPr>
-          <w:rFonts w:ascii="Arial" w:hAnsi="Arial" w:cs="Arial"/>
-          <w:sz w:val="24"/>
-          <w:szCs w:val="24"/>
-        </w:rPr>
-        <w:t xml:space="preserve">S. Wang, W. Liu, J. Wu, L. Cao, Q. </w:t>
-      </w:r>
-      <w:proofErr w:type="spellStart"/>
-      <w:r>
-        <w:rPr>
-          <w:rFonts w:ascii="Arial" w:hAnsi="Arial" w:cs="Arial"/>
-          <w:sz w:val="24"/>
-          <w:szCs w:val="24"/>
-        </w:rPr>
-        <w:t>Meng</w:t>
-      </w:r>
-      <w:proofErr w:type="spellEnd"/>
-      <w:r>
-        <w:rPr>
-          <w:rFonts w:ascii="Arial" w:hAnsi="Arial" w:cs="Arial"/>
-          <w:sz w:val="24"/>
-          <w:szCs w:val="24"/>
-        </w:rPr>
-        <w:t xml:space="preserve"> and P. J. Kennedy, "Training deep neural networks on imbalanced data sets," 2016 International Joint Conference on Neural Networks (IJCNN), Vancouver, BC, 2016, pp. 4368-4374, </w:t>
-      </w:r>
-      <w:proofErr w:type="spellStart"/>
-      <w:r>
-        <w:rPr>
-          <w:rFonts w:ascii="Arial" w:hAnsi="Arial" w:cs="Arial"/>
-          <w:sz w:val="24"/>
-          <w:szCs w:val="24"/>
-        </w:rPr>
-        <w:t>doi</w:t>
-      </w:r>
-      <w:proofErr w:type="spellEnd"/>
-      <w:r>
-        <w:rPr>
-          <w:rFonts w:ascii="Arial" w:hAnsi="Arial" w:cs="Arial"/>
-          <w:sz w:val="24"/>
-          <w:szCs w:val="24"/>
-        </w:rPr>
-        <w:t>: 10.1109/IJCNN.2016.7727770.</w:t>
-      </w:r>
-    </w:p>
-    <w:p>
-      <w:pPr>
-        <w:spacing w:line="480" w:lineRule="auto"/>
-        <w:ind w:left="720" w:hanging="720"/>
-        <w:rPr>
-          <w:rFonts w:ascii="Arial" w:hAnsi="Arial" w:cs="Arial"/>
-          <w:sz w:val="24"/>
-          <w:szCs w:val="24"/>
-        </w:rPr>
-      </w:pPr>
-      <w:r>
-        <w:rPr>
-          <w:rFonts w:ascii="Arial" w:hAnsi="Arial" w:cs="Arial"/>
-          <w:sz w:val="24"/>
-          <w:szCs w:val="24"/>
-        </w:rPr>
-        <w:t>[22]</w:t>
-      </w:r>
-      <w:r>
-        <w:rPr>
-          <w:rFonts w:ascii="Arial" w:hAnsi="Arial" w:cs="Arial"/>
-          <w:sz w:val="24"/>
-          <w:szCs w:val="24"/>
-        </w:rPr>
-        <w:tab/>
-      </w:r>
-      <w:proofErr w:type="spellStart"/>
-      <w:r>
-        <w:rPr>
-          <w:rFonts w:ascii="Arial" w:hAnsi="Arial" w:cs="Arial"/>
-          <w:sz w:val="24"/>
-          <w:szCs w:val="24"/>
-        </w:rPr>
-        <w:t>Matjaz</w:t>
-      </w:r>
-      <w:proofErr w:type="spellEnd"/>
-      <w:r>
-        <w:rPr>
-          <w:rFonts w:ascii="Arial" w:hAnsi="Arial" w:cs="Arial"/>
-          <w:sz w:val="24"/>
-          <w:szCs w:val="24"/>
-        </w:rPr>
-        <w:t xml:space="preserve"> </w:t>
-      </w:r>
-      <w:proofErr w:type="spellStart"/>
-      <w:r>
-        <w:rPr>
-          <w:rFonts w:ascii="Arial" w:hAnsi="Arial" w:cs="Arial"/>
-          <w:sz w:val="24"/>
-          <w:szCs w:val="24"/>
-        </w:rPr>
-        <w:t>Kukar</w:t>
-      </w:r>
-      <w:proofErr w:type="spellEnd"/>
-      <w:r>
-        <w:rPr>
-          <w:rFonts w:ascii="Arial" w:hAnsi="Arial" w:cs="Arial"/>
-          <w:sz w:val="24"/>
-          <w:szCs w:val="24"/>
-        </w:rPr>
-        <w:t xml:space="preserve">, Igor </w:t>
-      </w:r>
-      <w:proofErr w:type="spellStart"/>
-      <w:r>
-        <w:rPr>
-          <w:rFonts w:ascii="Arial" w:hAnsi="Arial" w:cs="Arial"/>
-          <w:sz w:val="24"/>
-          <w:szCs w:val="24"/>
-        </w:rPr>
-        <w:t>Kononenko</w:t>
-      </w:r>
-      <w:proofErr w:type="spellEnd"/>
-      <w:r>
-        <w:rPr>
-          <w:rFonts w:ascii="Arial" w:hAnsi="Arial" w:cs="Arial"/>
-          <w:sz w:val="24"/>
-          <w:szCs w:val="24"/>
-        </w:rPr>
-        <w:t xml:space="preserve"> (1998) "Cost-Sensitive Learning with Neural Networks" Retrieved from https://pdfs.semanticscholar.org/bdef/7eb9b62e2a12b870957879f7a097b41f6012.pdf?_ga=2.146525431.250973509.1597029313-870585035.1597029313</w:t>
-      </w:r>
-    </w:p>
-    <w:p>
-      <w:pPr>
-        <w:spacing w:line="480" w:lineRule="auto"/>
-        <w:ind w:left="720" w:hanging="720"/>
-        <w:rPr>
-          <w:rFonts w:ascii="Arial" w:hAnsi="Arial" w:cs="Arial"/>
-          <w:sz w:val="24"/>
-          <w:szCs w:val="24"/>
-        </w:rPr>
-      </w:pPr>
-      <w:r>
-        <w:rPr>
-          <w:rFonts w:ascii="Arial" w:hAnsi="Arial" w:cs="Arial"/>
-          <w:sz w:val="24"/>
-          <w:szCs w:val="24"/>
-        </w:rPr>
-        <w:t>[23]</w:t>
-      </w:r>
-      <w:r>
-        <w:rPr>
-          <w:rFonts w:ascii="Arial" w:hAnsi="Arial" w:cs="Arial"/>
-          <w:sz w:val="24"/>
-          <w:szCs w:val="24"/>
-        </w:rPr>
-        <w:tab/>
-      </w:r>
-      <w:r>
-        <w:rPr>
-          <w:rFonts w:ascii="Arial" w:hAnsi="Arial" w:cs="Arial"/>
-          <w:sz w:val="24"/>
-          <w:szCs w:val="24"/>
-        </w:rPr>
-        <w:t xml:space="preserve">N. V. Chawla, K. W. Bowyer, L. O. Hall, and W. P. </w:t>
-      </w:r>
-      <w:proofErr w:type="spellStart"/>
-      <w:r>
-        <w:rPr>
-          <w:rFonts w:ascii="Arial" w:hAnsi="Arial" w:cs="Arial"/>
-          <w:sz w:val="24"/>
-          <w:szCs w:val="24"/>
-        </w:rPr>
-        <w:t>Kegelmeyer</w:t>
-      </w:r>
-      <w:proofErr w:type="spellEnd"/>
-      <w:r>
-        <w:rPr>
-          <w:rFonts w:ascii="Arial" w:hAnsi="Arial" w:cs="Arial"/>
-          <w:sz w:val="24"/>
-          <w:szCs w:val="24"/>
-        </w:rPr>
-        <w:t>,</w:t>
-      </w:r>
-      <w:r>
-        <w:rPr>
-          <w:rFonts w:ascii="Arial" w:hAnsi="Arial" w:cs="Arial"/>
-          <w:sz w:val="24"/>
-          <w:szCs w:val="24"/>
-        </w:rPr>
-        <w:t xml:space="preserve"> </w:t>
-      </w:r>
-      <w:r>
-        <w:rPr>
-          <w:rFonts w:ascii="Arial" w:hAnsi="Arial" w:cs="Arial"/>
-          <w:sz w:val="24"/>
-          <w:szCs w:val="24"/>
-        </w:rPr>
-        <w:t>“Smote: synthetic minority over-sampling technique,” JAIR,</w:t>
-      </w:r>
-      <w:r>
-        <w:rPr>
-          <w:rFonts w:ascii="Arial" w:hAnsi="Arial" w:cs="Arial"/>
-          <w:sz w:val="24"/>
-          <w:szCs w:val="24"/>
-        </w:rPr>
-        <w:t xml:space="preserve"> </w:t>
-      </w:r>
-      <w:r>
-        <w:rPr>
-          <w:rFonts w:ascii="Arial" w:hAnsi="Arial" w:cs="Arial"/>
-          <w:sz w:val="24"/>
-          <w:szCs w:val="24"/>
-        </w:rPr>
-        <w:t>vol. 16, pp. 321–357, 2002</w:t>
-      </w:r>
-    </w:p>
-    <w:p>
-      <w:pPr>
-        <w:spacing w:line="480" w:lineRule="auto"/>
-        <w:ind w:left="720" w:hanging="720"/>
-        <w:rPr>
-          <w:rFonts w:ascii="Arial" w:hAnsi="Arial" w:cs="Arial"/>
-          <w:sz w:val="24"/>
-          <w:szCs w:val="24"/>
-        </w:rPr>
-      </w:pPr>
-      <w:r>
-        <w:rPr>
-          <w:rFonts w:ascii="Arial" w:hAnsi="Arial" w:cs="Arial"/>
-          <w:sz w:val="24"/>
-          <w:szCs w:val="24"/>
-        </w:rPr>
-        <w:t>[24]</w:t>
-      </w:r>
-      <w:r>
-        <w:rPr>
-          <w:rFonts w:ascii="Arial" w:hAnsi="Arial" w:cs="Arial"/>
-          <w:sz w:val="24"/>
-          <w:szCs w:val="24"/>
-        </w:rPr>
-        <w:tab/>
-      </w:r>
-      <w:r>
-        <w:rPr>
-          <w:rFonts w:ascii="Arial" w:hAnsi="Arial" w:cs="Arial"/>
-          <w:sz w:val="24"/>
-          <w:szCs w:val="24"/>
-        </w:rPr>
-        <w:t>Ryan Miller (2019) "Data Preprocessing: what is it and why is important" Retrieved from https://ceoworld.biz/2019/12/13/data-preprocessing-what-is-it-and-why-is-important/</w:t>
-      </w:r>
-    </w:p>
-    <w:p>
-      <w:pPr>
-        <w:rPr>
-          <w:rFonts w:ascii="Arial" w:hAnsi="Arial" w:cs="Arial"/>
-          <w:sz w:val="24"/>
-          <w:szCs w:val="24"/>
-        </w:rPr>
-      </w:pPr>
-      <w:r>
-        <w:rPr>
-          <w:rFonts w:ascii="Arial" w:hAnsi="Arial" w:cs="Arial"/>
-          <w:sz w:val="24"/>
-          <w:szCs w:val="24"/>
-        </w:rPr>
-        <w:br w:type="page"/>
-      </w:r>
-    </w:p>
-    <w:p>
-      <w:pPr>
-        <w:rPr>
-          <w:rFonts w:ascii="Arial" w:hAnsi="Arial" w:cs="Arial"/>
-          <w:sz w:val="24"/>
-          <w:szCs w:val="24"/>
-        </w:rPr>
-      </w:pPr>
-    </w:p>
-    <w:p>
-      <w:pPr>
-        <w:spacing w:line="480" w:lineRule="auto"/>
-      </w:pPr>
-    </w:p>
-    <w:p>
-      <w:pPr>
-        <w:spacing w:line="480" w:lineRule="auto"/>
-      </w:pPr>
-    </w:p>
-    <w:p>
-      <w:pPr>
-        <w:spacing w:line="480" w:lineRule="auto"/>
-        <w:rPr>
-          <w:rFonts w:ascii="Arial" w:hAnsi="Arial" w:cs="Arial"/>
-          <w:sz w:val="24"/>
-          <w:szCs w:val="24"/>
-        </w:rPr>
-      </w:pPr>
-      <w:r>
-        <w:rPr>
-          <w:rFonts w:ascii="Arial" w:hAnsi="Arial" w:cs="Arial"/>
-          <w:sz w:val="24"/>
-          <w:szCs w:val="24"/>
-        </w:rPr>
-        <w:t xml:space="preserve">[1] </w:t>
-      </w:r>
-      <w:hyperlink r:id="rId39" w:history="1">
-        <w:r>
-          <w:rPr>
-            <w:rStyle w:val="Hyperlink"/>
-            <w:rFonts w:ascii="Arial" w:hAnsi="Arial" w:cs="Arial"/>
-            <w:sz w:val="24"/>
-            <w:szCs w:val="24"/>
-          </w:rPr>
-          <w:t>https://towardsdatascience.com/an-introduction-to-t-sne-with-python-example-5a3a293108d1</w:t>
-        </w:r>
-      </w:hyperlink>
-    </w:p>
-    <w:p>
-      <w:pPr>
-        <w:spacing w:line="480" w:lineRule="auto"/>
-        <w:rPr>
-          <w:rFonts w:ascii="Arial" w:hAnsi="Arial" w:cs="Arial"/>
-          <w:sz w:val="24"/>
-          <w:szCs w:val="24"/>
-        </w:rPr>
-      </w:pPr>
-      <w:r>
-        <w:rPr>
-          <w:rFonts w:ascii="Arial" w:hAnsi="Arial" w:cs="Arial"/>
-          <w:sz w:val="24"/>
-          <w:szCs w:val="24"/>
-        </w:rPr>
-        <w:t xml:space="preserve">[2] </w:t>
-      </w:r>
-      <w:hyperlink r:id="rId40" w:history="1">
-        <w:r>
-          <w:rPr>
-            <w:rStyle w:val="Hyperlink"/>
-            <w:rFonts w:ascii="Arial" w:hAnsi="Arial" w:cs="Arial"/>
-            <w:sz w:val="24"/>
-            <w:szCs w:val="24"/>
-          </w:rPr>
-          <w:t>https://blog.usejournal.com/creating-an-unbiased-test-set-for-your-model-using-stratified-sampling-technique-672b778022d5</w:t>
-        </w:r>
-      </w:hyperlink>
-    </w:p>
-    <w:p>
-      <w:pPr>
-        <w:spacing w:line="480" w:lineRule="auto"/>
-        <w:rPr>
-          <w:rFonts w:ascii="Arial" w:hAnsi="Arial" w:cs="Arial"/>
-          <w:sz w:val="24"/>
-          <w:szCs w:val="24"/>
-        </w:rPr>
-      </w:pPr>
-      <w:r>
-        <w:rPr>
-          <w:rFonts w:ascii="Arial" w:hAnsi="Arial" w:cs="Arial"/>
-          <w:sz w:val="24"/>
-          <w:szCs w:val="24"/>
-        </w:rPr>
-        <w:t>[3]</w:t>
-      </w:r>
-      <w:r>
-        <w:rPr>
-          <w:rFonts w:ascii="Arial" w:hAnsi="Arial" w:cs="Arial"/>
-          <w:sz w:val="24"/>
-          <w:szCs w:val="24"/>
-        </w:rPr>
-        <w:t xml:space="preserve"> </w:t>
-      </w:r>
-      <w:hyperlink r:id="rId41" w:history="1">
-        <w:r>
-          <w:rPr>
-            <w:rStyle w:val="Hyperlink"/>
-            <w:rFonts w:ascii="Arial" w:hAnsi="Arial" w:cs="Arial"/>
-            <w:sz w:val="24"/>
-            <w:szCs w:val="24"/>
-          </w:rPr>
-          <w:t>https://machinelearningmastery.com/standardscaler-and-minmaxscaler-transforms-in-python/</w:t>
-        </w:r>
-      </w:hyperlink>
-    </w:p>
-    <w:p>
-      <w:pPr>
-        <w:spacing w:line="480" w:lineRule="auto"/>
-        <w:rPr>
-          <w:rFonts w:ascii="Arial" w:hAnsi="Arial" w:cs="Arial"/>
-          <w:sz w:val="24"/>
-          <w:szCs w:val="24"/>
-        </w:rPr>
-      </w:pPr>
-      <w:r>
-        <w:rPr>
-          <w:rFonts w:ascii="Arial" w:hAnsi="Arial" w:cs="Arial"/>
-          <w:sz w:val="24"/>
-          <w:szCs w:val="24"/>
-        </w:rPr>
-        <w:t xml:space="preserve">[4] Nguyen, </w:t>
-      </w:r>
-      <w:proofErr w:type="spellStart"/>
-      <w:r>
-        <w:rPr>
-          <w:rFonts w:ascii="Arial" w:hAnsi="Arial" w:cs="Arial"/>
-          <w:sz w:val="24"/>
-          <w:szCs w:val="24"/>
-        </w:rPr>
-        <w:t>Hien</w:t>
-      </w:r>
-      <w:proofErr w:type="spellEnd"/>
-      <w:r>
-        <w:rPr>
-          <w:rFonts w:ascii="Arial" w:hAnsi="Arial" w:cs="Arial"/>
-          <w:sz w:val="24"/>
-          <w:szCs w:val="24"/>
-        </w:rPr>
-        <w:t xml:space="preserve"> M., Eric W. Cooper, and </w:t>
-      </w:r>
-      <w:proofErr w:type="spellStart"/>
-      <w:r>
-        <w:rPr>
-          <w:rFonts w:ascii="Arial" w:hAnsi="Arial" w:cs="Arial"/>
-          <w:sz w:val="24"/>
-          <w:szCs w:val="24"/>
-        </w:rPr>
-        <w:t>Katsuari</w:t>
-      </w:r>
-      <w:proofErr w:type="spellEnd"/>
-      <w:r>
-        <w:rPr>
-          <w:rFonts w:ascii="Arial" w:hAnsi="Arial" w:cs="Arial"/>
-          <w:sz w:val="24"/>
-          <w:szCs w:val="24"/>
-        </w:rPr>
-        <w:t xml:space="preserve"> Kamei. “Borderline over-sampling for imbalanced data classification.” International Journal of Knowledge Engineering and Soft Data Paradigms 3.1 (2011): 4–21 </w:t>
-      </w:r>
-      <w:hyperlink r:id="rId42" w:history="1">
-        <w:r>
-          <w:rPr>
-            <w:rStyle w:val="Hyperlink"/>
-            <w:rFonts w:ascii="Arial" w:hAnsi="Arial" w:cs="Arial"/>
-            <w:sz w:val="24"/>
-            <w:szCs w:val="24"/>
-          </w:rPr>
-          <w:t>https://pdfs.semanticscholar.org/5c0b/e11c0dfb22a50b59570a06768d0d86188057.pdf</w:t>
-        </w:r>
-      </w:hyperlink>
-    </w:p>
-    <w:p>
-      <w:pPr>
-        <w:autoSpaceDE w:val="0"/>
-        <w:autoSpaceDN w:val="0"/>
-        <w:adjustRightInd w:val="0"/>
-        <w:spacing w:after="0" w:line="240" w:lineRule="auto"/>
-        <w:rPr>
-          <w:rFonts w:ascii="Arial" w:hAnsi="Arial" w:cs="Arial"/>
-          <w:color w:val="000000"/>
-          <w:sz w:val="24"/>
-          <w:szCs w:val="24"/>
-        </w:rPr>
-      </w:pPr>
-      <w:r>
-        <w:rPr>
-          <w:rFonts w:ascii="Arial" w:hAnsi="Arial" w:cs="Arial"/>
-          <w:sz w:val="24"/>
-          <w:szCs w:val="24"/>
-        </w:rPr>
-        <w:t xml:space="preserve">[5] </w:t>
-      </w:r>
-      <w:r>
-        <w:rPr>
-          <w:rFonts w:ascii="Arial" w:hAnsi="Arial" w:cs="Arial"/>
-          <w:color w:val="000000"/>
-          <w:sz w:val="24"/>
-          <w:szCs w:val="24"/>
-        </w:rPr>
-        <w:t>A Survey of Predictive Modelling under Imbalanced Distributions, 2015.</w:t>
-      </w:r>
-    </w:p>
-    <w:p>
-      <w:pPr>
-        <w:spacing w:line="480" w:lineRule="auto"/>
-        <w:rPr>
-          <w:rFonts w:ascii="Arial" w:hAnsi="Arial" w:cs="Arial"/>
-          <w:color w:val="0000FF"/>
-          <w:sz w:val="24"/>
-          <w:szCs w:val="24"/>
-        </w:rPr>
-      </w:pPr>
-      <w:hyperlink r:id="rId43" w:history="1">
-        <w:r>
-          <w:rPr>
-            <w:rStyle w:val="Hyperlink"/>
-            <w:rFonts w:ascii="Arial" w:hAnsi="Arial" w:cs="Arial"/>
-            <w:sz w:val="24"/>
-            <w:szCs w:val="24"/>
-          </w:rPr>
-          <w:t>https://arxiv.org/abs/1505.01658</w:t>
-        </w:r>
-      </w:hyperlink>
-    </w:p>
-    <w:p>
-      <w:pPr>
-        <w:spacing w:line="480" w:lineRule="auto"/>
-        <w:rPr>
-          <w:rFonts w:ascii="Arial" w:hAnsi="Arial" w:cs="Arial"/>
-          <w:sz w:val="24"/>
-          <w:szCs w:val="24"/>
-        </w:rPr>
-      </w:pPr>
-      <w:r>
-        <w:rPr>
-          <w:rFonts w:ascii="Arial" w:hAnsi="Arial" w:cs="Arial"/>
-          <w:sz w:val="24"/>
-          <w:szCs w:val="24"/>
-        </w:rPr>
-        <w:t>[6] A resampling ensemble algorithm for classification of imbalance problems</w:t>
-      </w:r>
-    </w:p>
-    <w:p>
-      <w:pPr>
-        <w:spacing w:line="480" w:lineRule="auto"/>
-        <w:rPr>
-          <w:rFonts w:ascii="Arial" w:hAnsi="Arial" w:cs="Arial"/>
-          <w:sz w:val="24"/>
-          <w:szCs w:val="24"/>
-        </w:rPr>
-      </w:pPr>
-      <w:hyperlink r:id="rId44" w:history="1">
-        <w:r>
-          <w:rPr>
-            <w:rStyle w:val="Hyperlink"/>
-            <w:rFonts w:ascii="Arial" w:hAnsi="Arial" w:cs="Arial"/>
-            <w:sz w:val="24"/>
-            <w:szCs w:val="24"/>
-          </w:rPr>
-          <w:t>http://xuebalib.oss-cn-shanghai.aliyuncs.com/xuebalib.com.37042.pdf</w:t>
-        </w:r>
-      </w:hyperlink>
-    </w:p>
-    <w:p>
-      <w:pPr>
-        <w:spacing w:line="480" w:lineRule="auto"/>
-        <w:rPr>
-          <w:rFonts w:ascii="Arial" w:hAnsi="Arial" w:cs="Arial"/>
-          <w:sz w:val="24"/>
-          <w:szCs w:val="24"/>
-        </w:rPr>
-      </w:pPr>
-      <w:r>
-        <w:rPr>
-          <w:rFonts w:ascii="Arial" w:hAnsi="Arial" w:cs="Arial"/>
-          <w:sz w:val="24"/>
-          <w:szCs w:val="24"/>
-        </w:rPr>
-        <w:t>[7] Page 50, Imbalanced Learning: Foundations, Algorithms, and Applications, 2013.</w:t>
-      </w:r>
-    </w:p>
-    <w:p>
-      <w:pPr>
-        <w:spacing w:line="480" w:lineRule="auto"/>
-        <w:rPr>
-          <w:rFonts w:ascii="Arial" w:hAnsi="Arial" w:cs="Arial"/>
-          <w:sz w:val="24"/>
-          <w:szCs w:val="24"/>
-        </w:rPr>
-      </w:pPr>
-      <w:r>
-        <w:rPr>
-          <w:rFonts w:ascii="Arial" w:hAnsi="Arial" w:cs="Arial"/>
-          <w:sz w:val="24"/>
-          <w:szCs w:val="24"/>
-        </w:rPr>
-        <w:t>[8] Page 192, Applied Predictive Modeling, 2013.</w:t>
-      </w:r>
-    </w:p>
-    <w:p>
-      <w:pPr>
-        <w:spacing w:line="480" w:lineRule="auto"/>
-        <w:rPr>
-          <w:rFonts w:ascii="Arial" w:hAnsi="Arial" w:cs="Arial"/>
-          <w:sz w:val="24"/>
-          <w:szCs w:val="24"/>
-        </w:rPr>
-      </w:pPr>
-      <w:r>
-        <w:rPr>
-          <w:rFonts w:ascii="Arial" w:hAnsi="Arial" w:cs="Arial"/>
-          <w:sz w:val="24"/>
-          <w:szCs w:val="24"/>
-        </w:rPr>
-        <w:t xml:space="preserve">[9] </w:t>
-      </w:r>
-      <w:hyperlink r:id="rId45" w:history="1">
-        <w:r>
-          <w:rPr>
-            <w:rStyle w:val="Hyperlink"/>
-            <w:rFonts w:ascii="Arial" w:hAnsi="Arial" w:cs="Arial"/>
-            <w:sz w:val="24"/>
-            <w:szCs w:val="24"/>
-          </w:rPr>
-          <w:t>https://imbalanced-learn.org/stable/generated/imblearn.ensemble.BalancedBaggingClassifier.html</w:t>
-        </w:r>
-      </w:hyperlink>
-    </w:p>
-    <w:p>
-      <w:pPr>
-        <w:spacing w:line="480" w:lineRule="auto"/>
-        <w:rPr>
-          <w:rFonts w:ascii="Arial" w:hAnsi="Arial" w:cs="Arial"/>
-          <w:sz w:val="24"/>
-          <w:szCs w:val="24"/>
-        </w:rPr>
-      </w:pPr>
-      <w:r>
-        <w:rPr>
-          <w:rFonts w:ascii="Arial" w:hAnsi="Arial" w:cs="Arial"/>
-          <w:sz w:val="24"/>
-          <w:szCs w:val="24"/>
-        </w:rPr>
-        <w:lastRenderedPageBreak/>
-        <w:t>[10</w:t>
-      </w:r>
-      <w:proofErr w:type="gramStart"/>
-      <w:r>
-        <w:rPr>
-          <w:rFonts w:ascii="Arial" w:hAnsi="Arial" w:cs="Arial"/>
-          <w:sz w:val="24"/>
-          <w:szCs w:val="24"/>
-        </w:rPr>
-        <w:t xml:space="preserve">]  </w:t>
-      </w:r>
-      <w:proofErr w:type="spellStart"/>
-      <w:r>
-        <w:rPr>
-          <w:rFonts w:ascii="Arial" w:hAnsi="Arial" w:cs="Arial"/>
-          <w:sz w:val="24"/>
-          <w:szCs w:val="24"/>
-        </w:rPr>
-        <w:t>XGBoost</w:t>
-      </w:r>
-      <w:proofErr w:type="spellEnd"/>
-      <w:proofErr w:type="gramEnd"/>
-      <w:r>
-        <w:rPr>
-          <w:rFonts w:ascii="Arial" w:hAnsi="Arial" w:cs="Arial"/>
-          <w:sz w:val="24"/>
-          <w:szCs w:val="24"/>
-        </w:rPr>
-        <w:t>: A Scalable Tree Boosting System, 2016.</w:t>
-      </w:r>
-    </w:p>
-    <w:p>
-      <w:pPr>
-        <w:rPr>
-          <w:rFonts w:ascii="Arial" w:hAnsi="Arial" w:cs="Arial"/>
-          <w:sz w:val="24"/>
-          <w:szCs w:val="24"/>
-        </w:rPr>
-      </w:pPr>
-      <w:r>
-        <w:rPr>
-          <w:rFonts w:ascii="Arial" w:hAnsi="Arial" w:cs="Arial"/>
-          <w:sz w:val="24"/>
-          <w:szCs w:val="24"/>
-        </w:rPr>
-        <w:t xml:space="preserve">[11] </w:t>
-      </w:r>
-      <w:hyperlink r:id="rId46" w:history="1">
-        <w:r>
-          <w:rPr>
-            <w:rStyle w:val="Hyperlink"/>
-            <w:rFonts w:ascii="Arial" w:hAnsi="Arial" w:cs="Arial"/>
-            <w:sz w:val="24"/>
-            <w:szCs w:val="24"/>
-          </w:rPr>
-          <w:t>https://xgboost.readthedocs.io/en/latest/tutorials/param_tuning.html</w:t>
-        </w:r>
-      </w:hyperlink>
-    </w:p>
-    <w:p>
-      <w:pPr>
-        <w:rPr>
-          <w:rFonts w:ascii="Arial" w:hAnsi="Arial" w:cs="Arial"/>
-          <w:sz w:val="24"/>
-          <w:szCs w:val="24"/>
-        </w:rPr>
-      </w:pPr>
-      <w:r>
-        <w:rPr>
-          <w:rFonts w:ascii="Arial" w:hAnsi="Arial" w:cs="Arial"/>
-          <w:sz w:val="24"/>
-          <w:szCs w:val="24"/>
-        </w:rPr>
-        <w:t>[12] Training Deep Neural Networks on Imbalanced Data Sets, 2016.</w:t>
-      </w:r>
-    </w:p>
-    <w:p>
-      <w:pPr>
-        <w:rPr>
-          <w:rFonts w:ascii="Arial" w:hAnsi="Arial" w:cs="Arial"/>
-          <w:sz w:val="24"/>
-          <w:szCs w:val="24"/>
-        </w:rPr>
-      </w:pPr>
-      <w:r>
-        <w:rPr>
-          <w:rFonts w:ascii="Arial" w:hAnsi="Arial" w:cs="Arial"/>
-          <w:sz w:val="24"/>
-          <w:szCs w:val="24"/>
-        </w:rPr>
-        <w:t>[13] Cost-Sensitive Learning with Neural Networks, 1998.</w:t>
-      </w:r>
-    </w:p>
-    <w:p>
-      <w:pPr>
-        <w:rPr>
-          <w:rFonts w:ascii="Arial" w:hAnsi="Arial" w:cs="Arial"/>
-          <w:sz w:val="24"/>
-          <w:szCs w:val="24"/>
-        </w:rPr>
-      </w:pPr>
     </w:p>
     <w:sectPr>
-      <w:headerReference w:type="default" r:id="rId47"/>
-      <w:footerReference w:type="default" r:id="rId48"/>
-      <w:headerReference w:type="first" r:id="rId49"/>
+      <w:headerReference w:type="default" r:id="rId39"/>
+      <w:footerReference w:type="default" r:id="rId40"/>
+      <w:headerReference w:type="first" r:id="rId41"/>
       <w:pgSz w:w="12240" w:h="15840"/>
       <w:pgMar w:top="1440" w:right="1440" w:bottom="1440" w:left="1440" w:header="720" w:footer="720" w:gutter="0"/>
       <w:cols w:space="720"/>
@@ -20208,7 +18689,7 @@
             <w:sz w:val="24"/>
             <w:szCs w:val="24"/>
           </w:rPr>
-          <w:t>18</w:t>
+          <w:t>41</w:t>
         </w:r>
         <w:r>
           <w:rPr>
@@ -21860,6 +20341,7 @@
   <w:style w:type="character" w:default="1" w:styleId="DefaultParagraphFont">
     <w:name w:val="Default Paragraph Font"/>
     <w:uiPriority w:val="1"/>
+    <w:semiHidden/>
     <w:unhideWhenUsed/>
   </w:style>
   <w:style w:type="table" w:default="1" w:styleId="TableNormal">

</xml_diff>

<commit_message>
Final Project Upload with Powerpoint Presentation
</commit_message>
<xml_diff>
--- a/Project Report - Credit Card Fraud Detection.docx
+++ b/Project Report - Credit Card Fraud Detection.docx
@@ -1,6 +1,6 @@
 
 <file path=word/document.xml><?xml version="1.0" encoding="utf-8"?>
-<w:document xmlns:wpc="http://schemas.microsoft.com/office/word/2010/wordprocessingCanvas" xmlns:cx="http://schemas.microsoft.com/office/drawing/2014/chartex" xmlns:cx1="http://schemas.microsoft.com/office/drawing/2015/9/8/chartex" xmlns:mc="http://schemas.openxmlformats.org/markup-compatibility/2006" xmlns:o="urn:schemas-microsoft-com:office:office" xmlns:r="http://schemas.openxmlformats.org/officeDocument/2006/relationships" xmlns:m="http://schemas.openxmlformats.org/officeDocument/2006/math" xmlns:v="urn:schemas-microsoft-com:vml" xmlns:wp14="http://schemas.microsoft.com/office/word/2010/wordprocessingDrawing" xmlns:wp="http://schemas.openxmlformats.org/drawingml/2006/wordprocessingDrawing" xmlns:w10="urn:schemas-microsoft-com:office:word" xmlns:w="http://schemas.openxmlformats.org/wordprocessingml/2006/main" xmlns:w14="http://schemas.microsoft.com/office/word/2010/wordml" xmlns:w15="http://schemas.microsoft.com/office/word/2012/wordml" xmlns:w16se="http://schemas.microsoft.com/office/word/2015/wordml/symex" xmlns:wpg="http://schemas.microsoft.com/office/word/2010/wordprocessingGroup" xmlns:wpi="http://schemas.microsoft.com/office/word/2010/wordprocessingInk" xmlns:wne="http://schemas.microsoft.com/office/word/2006/wordml" xmlns:wps="http://schemas.microsoft.com/office/word/2010/wordprocessingShape" mc:Ignorable="w14 w15 w16se wp14">
+<w:document xmlns:wpc="http://schemas.microsoft.com/office/word/2010/wordprocessingCanvas" xmlns:cx="http://schemas.microsoft.com/office/drawing/2014/chartex" xmlns:cx1="http://schemas.microsoft.com/office/drawing/2015/9/8/chartex" xmlns:cx2="http://schemas.microsoft.com/office/drawing/2015/10/21/chartex" xmlns:cx3="http://schemas.microsoft.com/office/drawing/2016/5/9/chartex" xmlns:cx4="http://schemas.microsoft.com/office/drawing/2016/5/10/chartex" xmlns:cx5="http://schemas.microsoft.com/office/drawing/2016/5/11/chartex" xmlns:cx6="http://schemas.microsoft.com/office/drawing/2016/5/12/chartex" xmlns:cx7="http://schemas.microsoft.com/office/drawing/2016/5/13/chartex" xmlns:cx8="http://schemas.microsoft.com/office/drawing/2016/5/14/chartex" xmlns:mc="http://schemas.openxmlformats.org/markup-compatibility/2006" xmlns:aink="http://schemas.microsoft.com/office/drawing/2016/ink" xmlns:am3d="http://schemas.microsoft.com/office/drawing/2017/model3d" xmlns:o="urn:schemas-microsoft-com:office:office" xmlns:r="http://schemas.openxmlformats.org/officeDocument/2006/relationships" xmlns:m="http://schemas.openxmlformats.org/officeDocument/2006/math" xmlns:v="urn:schemas-microsoft-com:vml" xmlns:wp14="http://schemas.microsoft.com/office/word/2010/wordprocessingDrawing" xmlns:wp="http://schemas.openxmlformats.org/drawingml/2006/wordprocessingDrawing" xmlns:w10="urn:schemas-microsoft-com:office:word" xmlns:w="http://schemas.openxmlformats.org/wordprocessingml/2006/main" xmlns:w14="http://schemas.microsoft.com/office/word/2010/wordml" xmlns:w15="http://schemas.microsoft.com/office/word/2012/wordml" xmlns:w16cid="http://schemas.microsoft.com/office/word/2016/wordml/cid" xmlns:w16se="http://schemas.microsoft.com/office/word/2015/wordml/symex" xmlns:wpg="http://schemas.microsoft.com/office/word/2010/wordprocessingGroup" xmlns:wpi="http://schemas.microsoft.com/office/word/2010/wordprocessingInk" xmlns:wne="http://schemas.microsoft.com/office/word/2006/wordml" xmlns:wps="http://schemas.microsoft.com/office/word/2010/wordprocessingShape" mc:Ignorable="w14 w15 w16se w16cid wp14">
   <w:body>
     <w:p>
       <w:pPr>
@@ -237,8 +237,10 @@
                 <w:sz w:val="24"/>
                 <w:szCs w:val="24"/>
               </w:rPr>
-              <w:t>08</w:t>
-            </w:r>
+              <w:t>17</w:t>
+            </w:r>
+            <w:bookmarkStart w:id="0" w:name="_GoBack"/>
+            <w:bookmarkEnd w:id="0"/>
             <w:r>
               <w:rPr>
                 <w:rFonts w:ascii="Arial" w:hAnsi="Arial" w:cs="Arial"/>
@@ -438,67 +440,7 @@
           <w:szCs w:val="24"/>
           <w:shd w:val="clear" w:color="auto" w:fill="FFFFFF"/>
         </w:rPr>
-        <w:t>ULB (</w:t>
-      </w:r>
-      <w:proofErr w:type="spellStart"/>
-      <w:r>
-        <w:rPr>
-          <w:rFonts w:ascii="Arial" w:hAnsi="Arial" w:cs="Arial"/>
-          <w:sz w:val="24"/>
-          <w:szCs w:val="24"/>
-          <w:shd w:val="clear" w:color="auto" w:fill="FFFFFF"/>
-        </w:rPr>
-        <w:t>Université</w:t>
-      </w:r>
-      <w:proofErr w:type="spellEnd"/>
-      <w:r>
-        <w:rPr>
-          <w:rFonts w:ascii="Arial" w:hAnsi="Arial" w:cs="Arial"/>
-          <w:sz w:val="24"/>
-          <w:szCs w:val="24"/>
-          <w:shd w:val="clear" w:color="auto" w:fill="FFFFFF"/>
-        </w:rPr>
-        <w:t xml:space="preserve"> </w:t>
-      </w:r>
-      <w:proofErr w:type="spellStart"/>
-      <w:r>
-        <w:rPr>
-          <w:rFonts w:ascii="Arial" w:hAnsi="Arial" w:cs="Arial"/>
-          <w:sz w:val="24"/>
-          <w:szCs w:val="24"/>
-          <w:shd w:val="clear" w:color="auto" w:fill="FFFFFF"/>
-        </w:rPr>
-        <w:t>Libre</w:t>
-      </w:r>
-      <w:proofErr w:type="spellEnd"/>
-      <w:r>
-        <w:rPr>
-          <w:rFonts w:ascii="Arial" w:hAnsi="Arial" w:cs="Arial"/>
-          <w:sz w:val="24"/>
-          <w:szCs w:val="24"/>
-          <w:shd w:val="clear" w:color="auto" w:fill="FFFFFF"/>
-        </w:rPr>
-        <w:t xml:space="preserve"> de </w:t>
-      </w:r>
-      <w:proofErr w:type="spellStart"/>
-      <w:r>
-        <w:rPr>
-          <w:rFonts w:ascii="Arial" w:hAnsi="Arial" w:cs="Arial"/>
-          <w:sz w:val="24"/>
-          <w:szCs w:val="24"/>
-          <w:shd w:val="clear" w:color="auto" w:fill="FFFFFF"/>
-        </w:rPr>
-        <w:t>Bruxelles</w:t>
-      </w:r>
-      <w:proofErr w:type="spellEnd"/>
-      <w:r>
-        <w:rPr>
-          <w:rFonts w:ascii="Arial" w:hAnsi="Arial" w:cs="Arial"/>
-          <w:sz w:val="24"/>
-          <w:szCs w:val="24"/>
-          <w:shd w:val="clear" w:color="auto" w:fill="FFFFFF"/>
-        </w:rPr>
-        <w:t xml:space="preserve">) [version 3] which is </w:t>
+        <w:t xml:space="preserve">ULB (Université Libre de Bruxelles) [version 3] which is </w:t>
       </w:r>
       <w:r>
         <w:rPr>
@@ -574,7 +516,23 @@
           <w:sz w:val="24"/>
           <w:szCs w:val="24"/>
         </w:rPr>
-        <w:t xml:space="preserve">European cardholders in a couple of days of September, 2013. The dataset has already been pre-processed by applying Principle Component Analysis (PCA). </w:t>
+        <w:t>European cardholders in a couple of days of September, 2013. The dataset has already been pre-processed by applying Princip</w:t>
+      </w:r>
+      <w:r>
+        <w:rPr>
+          <w:rFonts w:ascii="Arial" w:hAnsi="Arial" w:cs="Arial"/>
+          <w:sz w:val="24"/>
+          <w:szCs w:val="24"/>
+        </w:rPr>
+        <w:t>al</w:t>
+      </w:r>
+      <w:r>
+        <w:rPr>
+          <w:rFonts w:ascii="Arial" w:hAnsi="Arial" w:cs="Arial"/>
+          <w:sz w:val="24"/>
+          <w:szCs w:val="24"/>
+        </w:rPr>
+        <w:t xml:space="preserve"> Component Analysis (PCA). </w:t>
       </w:r>
       <w:r>
         <w:rPr>
@@ -723,6 +681,7 @@
         <w:rPr>
           <w:rFonts w:ascii="Arial" w:hAnsi="Arial" w:cs="Arial"/>
           <w:noProof/>
+          <w:lang w:eastAsia="en-US"/>
         </w:rPr>
         <w:drawing>
           <wp:inline distT="0" distB="0" distL="0" distR="0" wp14:anchorId="6F3D31A5" wp14:editId="28408689">
@@ -1244,6 +1203,7 @@
         <w:rPr>
           <w:rFonts w:ascii="Arial" w:hAnsi="Arial" w:cs="Arial"/>
           <w:noProof/>
+          <w:lang w:eastAsia="en-US"/>
         </w:rPr>
         <w:drawing>
           <wp:inline distT="0" distB="0" distL="0" distR="0" wp14:anchorId="2290233B" wp14:editId="0EA460DC">
@@ -1298,6 +1258,7 @@
         <w:rPr>
           <w:rFonts w:ascii="Arial" w:hAnsi="Arial" w:cs="Arial"/>
           <w:noProof/>
+          <w:lang w:eastAsia="en-US"/>
         </w:rPr>
         <w:drawing>
           <wp:inline distT="0" distB="0" distL="0" distR="0" wp14:anchorId="532483E7" wp14:editId="2BBB7244">
@@ -1352,6 +1313,7 @@
         <w:rPr>
           <w:rFonts w:ascii="Arial" w:hAnsi="Arial" w:cs="Arial"/>
           <w:noProof/>
+          <w:lang w:eastAsia="en-US"/>
         </w:rPr>
         <w:drawing>
           <wp:inline distT="0" distB="0" distL="0" distR="0" wp14:anchorId="0408F0E6" wp14:editId="341EEED8">
@@ -1474,7 +1436,25 @@
           <w:sz w:val="24"/>
           <w:szCs w:val="24"/>
         </w:rPr>
-        <w:t>[4]</w:t>
+        <w:t>[</w:t>
+      </w:r>
+      <w:r>
+        <w:rPr>
+          <w:rFonts w:ascii="Arial" w:hAnsi="Arial" w:cs="Arial"/>
+          <w:color w:val="806000" w:themeColor="accent4" w:themeShade="80"/>
+          <w:sz w:val="24"/>
+          <w:szCs w:val="24"/>
+        </w:rPr>
+        <w:t>3</w:t>
+      </w:r>
+      <w:r>
+        <w:rPr>
+          <w:rFonts w:ascii="Arial" w:hAnsi="Arial" w:cs="Arial"/>
+          <w:color w:val="806000" w:themeColor="accent4" w:themeShade="80"/>
+          <w:sz w:val="24"/>
+          <w:szCs w:val="24"/>
+        </w:rPr>
+        <w:t>]</w:t>
       </w:r>
       <w:r>
         <w:rPr>
@@ -2093,7 +2073,25 @@
           <w:sz w:val="24"/>
           <w:szCs w:val="24"/>
         </w:rPr>
-        <w:t>Perfect Separation of Fraudulent Transactions is Very Difficult</w:t>
+        <w:t xml:space="preserve">Perfect </w:t>
+      </w:r>
+      <w:r>
+        <w:rPr>
+          <w:rFonts w:ascii="Arial" w:hAnsi="Arial" w:cs="Arial"/>
+          <w:b/>
+          <w:sz w:val="24"/>
+          <w:szCs w:val="24"/>
+        </w:rPr>
+        <w:t>Segregation</w:t>
+      </w:r>
+      <w:r>
+        <w:rPr>
+          <w:rFonts w:ascii="Arial" w:hAnsi="Arial" w:cs="Arial"/>
+          <w:b/>
+          <w:sz w:val="24"/>
+          <w:szCs w:val="24"/>
+        </w:rPr>
+        <w:t xml:space="preserve"> of Fraudulent Transactions is Very Difficult</w:t>
       </w:r>
     </w:p>
     <w:p>
@@ -2113,7 +2111,23 @@
           <w:sz w:val="24"/>
           <w:szCs w:val="24"/>
         </w:rPr>
-        <w:t>In the data exploration phase, we saw the chart created by t-SNE technique to visualize our data in 2-dimension. Although, we can see some distinct red &amp; white clusters, we can also see that a lot of fraudulent &amp; legitimate transactions were interspersed with each other. This means that identifying these difficult to distinguish fraudulent transactions</w:t>
+        <w:t xml:space="preserve">In the data exploration phase, we saw the chart created by t-SNE technique to visualize our data in 2-dimension. Although, we can see some distinct red &amp; </w:t>
+      </w:r>
+      <w:r>
+        <w:rPr>
+          <w:rFonts w:ascii="Arial" w:hAnsi="Arial" w:cs="Arial"/>
+          <w:sz w:val="24"/>
+          <w:szCs w:val="24"/>
+        </w:rPr>
+        <w:t>blue</w:t>
+      </w:r>
+      <w:r>
+        <w:rPr>
+          <w:rFonts w:ascii="Arial" w:hAnsi="Arial" w:cs="Arial"/>
+          <w:sz w:val="24"/>
+          <w:szCs w:val="24"/>
+        </w:rPr>
+        <w:t xml:space="preserve"> clusters, we can also see that a lot of fraudulent &amp; legitimate transactions were interspersed with each other. This means that identifying these difficult to distinguish fraudulent transactions</w:t>
       </w:r>
       <w:r>
         <w:rPr>
@@ -2724,7 +2738,6 @@
         </w:rPr>
         <w:t xml:space="preserve">It is a common requirement for most Machine Learning algorithms to standardize the data. Since we have negative values and we are dealing with a classification problem, the appropriate scaler for our data is </w:t>
       </w:r>
-      <w:proofErr w:type="spellStart"/>
       <w:r>
         <w:rPr>
           <w:rFonts w:ascii="Arial" w:hAnsi="Arial" w:cs="Arial"/>
@@ -2732,9 +2745,8 @@
           <w:sz w:val="24"/>
           <w:szCs w:val="24"/>
         </w:rPr>
-        <w:t>StandardScaler</w:t>
-      </w:r>
-      <w:proofErr w:type="spellEnd"/>
+        <w:t>StandardScaler.</w:t>
+      </w:r>
       <w:r>
         <w:rPr>
           <w:rFonts w:ascii="Arial" w:hAnsi="Arial" w:cs="Arial"/>
@@ -2742,34 +2754,15 @@
           <w:sz w:val="24"/>
           <w:szCs w:val="24"/>
         </w:rPr>
-        <w:t>.</w:t>
-      </w:r>
-      <w:r>
-        <w:rPr>
-          <w:rFonts w:ascii="Arial" w:hAnsi="Arial" w:cs="Arial"/>
-          <w:b/>
-          <w:sz w:val="24"/>
-          <w:szCs w:val="24"/>
-        </w:rPr>
         <w:t xml:space="preserve"> </w:t>
       </w:r>
-      <w:proofErr w:type="spellStart"/>
-      <w:r>
-        <w:rPr>
-          <w:rFonts w:ascii="Arial" w:hAnsi="Arial" w:cs="Arial"/>
-          <w:sz w:val="24"/>
-          <w:szCs w:val="24"/>
-        </w:rPr>
-        <w:t>StandardScaler</w:t>
-      </w:r>
-      <w:proofErr w:type="spellEnd"/>
-      <w:r>
-        <w:rPr>
-          <w:rFonts w:ascii="Arial" w:hAnsi="Arial" w:cs="Arial"/>
-          <w:sz w:val="24"/>
-          <w:szCs w:val="24"/>
-        </w:rPr>
-        <w:t xml:space="preserve"> transforms the data in such a way that it has a mean of 0 and standard deviation of 1. </w:t>
+      <w:r>
+        <w:rPr>
+          <w:rFonts w:ascii="Arial" w:hAnsi="Arial" w:cs="Arial"/>
+          <w:sz w:val="24"/>
+          <w:szCs w:val="24"/>
+        </w:rPr>
+        <w:t xml:space="preserve">StandardScaler transforms the data in such a way that it has a mean of 0 and standard deviation of 1. </w:t>
       </w:r>
       <w:r>
         <w:rPr>
@@ -3094,6 +3087,7 @@
       <w:r>
         <w:rPr>
           <w:noProof/>
+          <w:lang w:eastAsia="en-US"/>
         </w:rPr>
         <w:drawing>
           <wp:inline distT="0" distB="0" distL="0" distR="0" wp14:anchorId="30F721C5" wp14:editId="13D75404">
@@ -3474,25 +3468,7 @@
           <w:sz w:val="24"/>
           <w:szCs w:val="24"/>
         </w:rPr>
-        <w:t xml:space="preserve">. It is probability curve that plots True Positive Rate against False Positive Rate at various thresholds and separates signal from noise. Area </w:t>
-      </w:r>
-      <w:proofErr w:type="gramStart"/>
-      <w:r>
-        <w:rPr>
-          <w:rFonts w:ascii="Arial" w:hAnsi="Arial" w:cs="Arial"/>
-          <w:sz w:val="24"/>
-          <w:szCs w:val="24"/>
-        </w:rPr>
-        <w:t>Under</w:t>
-      </w:r>
-      <w:proofErr w:type="gramEnd"/>
-      <w:r>
-        <w:rPr>
-          <w:rFonts w:ascii="Arial" w:hAnsi="Arial" w:cs="Arial"/>
-          <w:sz w:val="24"/>
-          <w:szCs w:val="24"/>
-        </w:rPr>
-        <w:t xml:space="preserve"> the Curve (AUC) is the ability of algorithms to distinguish between classes and it is used as summary of ROC Curve.</w:t>
+        <w:t>. It is probability curve that plots True Positive Rate against False Positive Rate at various thresholds and separates signal from noise. Area Under the Curve (AUC) is the ability of algorithms to distinguish between classes and it is used as summary of ROC Curve.</w:t>
       </w:r>
     </w:p>
     <w:p>
@@ -3511,25 +3487,7 @@
           <w:sz w:val="24"/>
           <w:szCs w:val="24"/>
         </w:rPr>
-        <w:t xml:space="preserve">Apart from that we will be calculating other metrics such as Precision, F1-Score, F2-Measure as well, however we will be focused mostly on </w:t>
-      </w:r>
-      <w:proofErr w:type="gramStart"/>
-      <w:r>
-        <w:rPr>
-          <w:rFonts w:ascii="Arial" w:hAnsi="Arial" w:cs="Arial"/>
-          <w:sz w:val="24"/>
-          <w:szCs w:val="24"/>
-        </w:rPr>
-        <w:t>Recall</w:t>
-      </w:r>
-      <w:proofErr w:type="gramEnd"/>
-      <w:r>
-        <w:rPr>
-          <w:rFonts w:ascii="Arial" w:hAnsi="Arial" w:cs="Arial"/>
-          <w:sz w:val="24"/>
-          <w:szCs w:val="24"/>
-        </w:rPr>
-        <w:t xml:space="preserve"> (Sensitivity), Area Under the Curve (AUC) and Accuracy. I will list the formulas for these for convenience</w:t>
+        <w:t>Apart from that we will be calculating other metrics such as Precision, F1-Score, F2-Measure as well, however we will be focused mostly on Recall (Sensitivity), Area Under the Curve (AUC) and Accuracy. I will list the formulas for these for convenience</w:t>
       </w:r>
     </w:p>
     <w:p>
@@ -3956,7 +3914,6 @@
           <w:szCs w:val="24"/>
         </w:rPr>
       </w:pPr>
-      <w:proofErr w:type="gramStart"/>
       <w:r>
         <w:rPr>
           <w:rFonts w:ascii="Arial" w:hAnsi="Arial" w:cs="Arial"/>
@@ -3964,16 +3921,7 @@
           <w:szCs w:val="24"/>
         </w:rPr>
         <w:lastRenderedPageBreak/>
-        <w:t>the</w:t>
-      </w:r>
-      <w:proofErr w:type="gramEnd"/>
-      <w:r>
-        <w:rPr>
-          <w:rFonts w:ascii="Arial" w:hAnsi="Arial" w:cs="Arial"/>
-          <w:sz w:val="24"/>
-          <w:szCs w:val="24"/>
-        </w:rPr>
-        <w:t xml:space="preserve"> fact that cost of predicting values incorrectly for different classes can be significantly different. The techniques developed for cost-sensitive learning can be used for imbalanced classification problems. </w:t>
+        <w:t xml:space="preserve">the fact that cost of predicting values incorrectly for different classes can be significantly different. The techniques developed for cost-sensitive learning can be used for imbalanced classification problems. </w:t>
       </w:r>
       <w:r>
         <w:rPr>
@@ -4107,69 +4055,15 @@
           <w:sz w:val="24"/>
           <w:szCs w:val="24"/>
         </w:rPr>
-        <w:t xml:space="preserve">skewed class distribution for imbalanced classification datasets. One of the ways is to apply data sampling on bootstrap sample prior to fitting the weak learner model. This is done in the imbalanced-learn library’s </w:t>
-      </w:r>
-      <w:proofErr w:type="spellStart"/>
-      <w:r>
-        <w:rPr>
-          <w:rFonts w:ascii="Arial" w:hAnsi="Arial" w:cs="Arial"/>
-          <w:sz w:val="24"/>
-          <w:szCs w:val="24"/>
-        </w:rPr>
-        <w:t>BalancedBaggingClassifier</w:t>
-      </w:r>
-      <w:proofErr w:type="spellEnd"/>
-      <w:r>
-        <w:rPr>
-          <w:rFonts w:ascii="Arial" w:hAnsi="Arial" w:cs="Arial"/>
-          <w:sz w:val="24"/>
-          <w:szCs w:val="24"/>
-        </w:rPr>
-        <w:t xml:space="preserve"> class. It provides a version of bagging that uses random </w:t>
-      </w:r>
-      <w:proofErr w:type="spellStart"/>
-      <w:r>
-        <w:rPr>
-          <w:rFonts w:ascii="Arial" w:hAnsi="Arial" w:cs="Arial"/>
-          <w:sz w:val="24"/>
-          <w:szCs w:val="24"/>
-        </w:rPr>
-        <w:t>undersampling</w:t>
-      </w:r>
-      <w:proofErr w:type="spellEnd"/>
-      <w:r>
-        <w:rPr>
-          <w:rFonts w:ascii="Arial" w:hAnsi="Arial" w:cs="Arial"/>
-          <w:sz w:val="24"/>
-          <w:szCs w:val="24"/>
-        </w:rPr>
-        <w:t xml:space="preserve"> strategy on majority class to balance the 2 classes. </w:t>
-      </w:r>
-      <w:r>
-        <w:rPr>
-          <w:rFonts w:ascii="Arial" w:hAnsi="Arial" w:cs="Arial"/>
-          <w:sz w:val="24"/>
-          <w:szCs w:val="24"/>
-        </w:rPr>
-        <w:t xml:space="preserve">In practice it is controlled by the parameter </w:t>
-      </w:r>
-      <w:proofErr w:type="spellStart"/>
-      <w:r>
-        <w:rPr>
-          <w:rFonts w:ascii="Arial" w:hAnsi="Arial" w:cs="Arial"/>
-          <w:sz w:val="24"/>
-          <w:szCs w:val="24"/>
-        </w:rPr>
-        <w:t>sampling_strategy</w:t>
-      </w:r>
-      <w:proofErr w:type="spellEnd"/>
-      <w:r>
-        <w:rPr>
-          <w:rFonts w:ascii="Arial" w:hAnsi="Arial" w:cs="Arial"/>
-          <w:sz w:val="24"/>
-          <w:szCs w:val="24"/>
-        </w:rPr>
-        <w:t>, which specifies the desired ratio of number of samples in the minority class to the number of samples in the majority class.</w:t>
+        <w:t xml:space="preserve">skewed class distribution for imbalanced classification datasets. One of the ways is to apply data sampling on bootstrap sample prior to fitting the weak learner model. This is done in the imbalanced-learn library’s BalancedBaggingClassifier class. It provides a version of bagging that uses random undersampling strategy on majority class to balance the 2 classes. </w:t>
+      </w:r>
+      <w:r>
+        <w:rPr>
+          <w:rFonts w:ascii="Arial" w:hAnsi="Arial" w:cs="Arial"/>
+          <w:sz w:val="24"/>
+          <w:szCs w:val="24"/>
+        </w:rPr>
+        <w:t>In practice it is controlled by the parameter sampling_strategy, which specifies the desired ratio of number of samples in the minority class to the number of samples in the majority class.</w:t>
       </w:r>
       <w:r>
         <w:rPr>
@@ -6005,7 +5899,6 @@
         </w:rPr>
         <w:t xml:space="preserve">In practice, this is done through a parameter </w:t>
       </w:r>
-      <w:proofErr w:type="spellStart"/>
       <w:r>
         <w:rPr>
           <w:rFonts w:ascii="Arial" w:hAnsi="Arial" w:cs="Arial"/>
@@ -6015,7 +5908,6 @@
         </w:rPr>
         <w:t>class_weight</w:t>
       </w:r>
-      <w:proofErr w:type="spellEnd"/>
       <w:r>
         <w:rPr>
           <w:rFonts w:ascii="Arial" w:hAnsi="Arial" w:cs="Arial"/>
@@ -6284,7 +6176,6 @@
                 <w:szCs w:val="24"/>
               </w:rPr>
             </w:pPr>
-            <w:proofErr w:type="spellStart"/>
             <w:r>
               <w:rPr>
                 <w:rFonts w:ascii="Arial" w:hAnsi="Arial" w:cs="Arial"/>
@@ -6293,7 +6184,6 @@
               </w:rPr>
               <w:t>Class_Weight</w:t>
             </w:r>
-            <w:proofErr w:type="spellEnd"/>
             <w:r>
               <w:rPr>
                 <w:rFonts w:ascii="Arial" w:hAnsi="Arial" w:cs="Arial"/>
@@ -7958,19 +7848,11 @@
                 <w:rFonts w:ascii="Arial" w:hAnsi="Arial" w:cs="Arial"/>
               </w:rPr>
             </w:pPr>
-            <w:proofErr w:type="spellStart"/>
-            <w:r>
-              <w:rPr>
-                <w:rFonts w:ascii="Arial" w:hAnsi="Arial" w:cs="Arial"/>
-              </w:rPr>
-              <w:t>Class_Weight</w:t>
-            </w:r>
-            <w:proofErr w:type="spellEnd"/>
-            <w:r>
-              <w:rPr>
-                <w:rFonts w:ascii="Arial" w:hAnsi="Arial" w:cs="Arial"/>
-              </w:rPr>
-              <w:t xml:space="preserve"> </w:t>
+            <w:r>
+              <w:rPr>
+                <w:rFonts w:ascii="Arial" w:hAnsi="Arial" w:cs="Arial"/>
+              </w:rPr>
+              <w:t xml:space="preserve">Class_Weight </w:t>
             </w:r>
           </w:p>
         </w:tc>
@@ -9460,25 +9342,7 @@
           <w:sz w:val="24"/>
           <w:szCs w:val="24"/>
         </w:rPr>
-        <w:t xml:space="preserve">Similar to other decision tree based algorithms we saw, we pass a parameter </w:t>
-      </w:r>
-      <w:proofErr w:type="spellStart"/>
-      <w:r>
-        <w:rPr>
-          <w:rFonts w:ascii="Arial" w:hAnsi="Arial" w:cs="Arial"/>
-          <w:sz w:val="24"/>
-          <w:szCs w:val="24"/>
-        </w:rPr>
-        <w:t>class_weight</w:t>
-      </w:r>
-      <w:proofErr w:type="spellEnd"/>
-      <w:r>
-        <w:rPr>
-          <w:rFonts w:ascii="Arial" w:hAnsi="Arial" w:cs="Arial"/>
-          <w:sz w:val="24"/>
-          <w:szCs w:val="24"/>
-        </w:rPr>
-        <w:t xml:space="preserve"> which is used to calculate the purity score at the nodes</w:t>
+        <w:t>Similar to other decision tree based algorithms we saw, we pass a parameter class_weight which is used to calculate the purity score at the nodes</w:t>
       </w:r>
       <w:r>
         <w:rPr>
@@ -9759,19 +9623,11 @@
                 <w:rFonts w:ascii="Arial" w:hAnsi="Arial" w:cs="Arial"/>
               </w:rPr>
             </w:pPr>
-            <w:proofErr w:type="spellStart"/>
-            <w:r>
-              <w:rPr>
-                <w:rFonts w:ascii="Arial" w:hAnsi="Arial" w:cs="Arial"/>
-              </w:rPr>
-              <w:t>Class_Weight</w:t>
-            </w:r>
-            <w:proofErr w:type="spellEnd"/>
-            <w:r>
-              <w:rPr>
-                <w:rFonts w:ascii="Arial" w:hAnsi="Arial" w:cs="Arial"/>
-              </w:rPr>
-              <w:t xml:space="preserve"> </w:t>
+            <w:r>
+              <w:rPr>
+                <w:rFonts w:ascii="Arial" w:hAnsi="Arial" w:cs="Arial"/>
+              </w:rPr>
+              <w:t xml:space="preserve">Class_Weight </w:t>
             </w:r>
           </w:p>
         </w:tc>
@@ -11184,19 +11040,8 @@
           <w:sz w:val="28"/>
           <w:szCs w:val="28"/>
         </w:rPr>
-        <w:t xml:space="preserve">Algorithm – Cost Sensitive Gradient Boosting </w:t>
-      </w:r>
-      <w:proofErr w:type="spellStart"/>
-      <w:r>
-        <w:rPr>
-          <w:rFonts w:ascii="Arial" w:hAnsi="Arial" w:cs="Arial"/>
-          <w:b/>
-          <w:sz w:val="28"/>
-          <w:szCs w:val="28"/>
-        </w:rPr>
-        <w:t>XGBoost</w:t>
-      </w:r>
-      <w:proofErr w:type="spellEnd"/>
+        <w:t>Algorithm – Cost Sensitive Gradient Boosting XGBoost</w:t>
+      </w:r>
     </w:p>
     <w:p/>
     <w:p>
@@ -11209,23 +11054,13 @@
           <w:szCs w:val="24"/>
         </w:rPr>
       </w:pPr>
-      <w:proofErr w:type="spellStart"/>
-      <w:r>
-        <w:rPr>
-          <w:rFonts w:ascii="Arial" w:hAnsi="Arial" w:cs="Arial"/>
-          <w:sz w:val="24"/>
-          <w:szCs w:val="24"/>
-        </w:rPr>
-        <w:t>XGBoost</w:t>
-      </w:r>
-      <w:proofErr w:type="spellEnd"/>
-      <w:r>
-        <w:rPr>
-          <w:rFonts w:ascii="Arial" w:hAnsi="Arial" w:cs="Arial"/>
-          <w:sz w:val="24"/>
-          <w:szCs w:val="24"/>
-        </w:rPr>
-        <w:t xml:space="preserve"> (Extreme Gradient Boosting) algorithm </w:t>
+      <w:r>
+        <w:rPr>
+          <w:rFonts w:ascii="Arial" w:hAnsi="Arial" w:cs="Arial"/>
+          <w:sz w:val="24"/>
+          <w:szCs w:val="24"/>
+        </w:rPr>
+        <w:t xml:space="preserve">XGBoost (Extreme Gradient Boosting) algorithm </w:t>
       </w:r>
       <w:r>
         <w:rPr>
@@ -11243,41 +11078,13 @@
         </w:rPr>
         <w:t xml:space="preserve">is very effective for a range of regression and classification predictive modelling problems. </w:t>
       </w:r>
-      <w:proofErr w:type="spellStart"/>
-      <w:r>
-        <w:rPr>
-          <w:rFonts w:ascii="Arial" w:hAnsi="Arial" w:cs="Arial"/>
-          <w:sz w:val="24"/>
-          <w:szCs w:val="24"/>
-        </w:rPr>
-        <w:t>XGBoost</w:t>
-      </w:r>
-      <w:proofErr w:type="spellEnd"/>
-      <w:r>
-        <w:rPr>
-          <w:rFonts w:ascii="Arial" w:hAnsi="Arial" w:cs="Arial"/>
-          <w:sz w:val="24"/>
-          <w:szCs w:val="24"/>
-        </w:rPr>
-        <w:t xml:space="preserve"> provides access to a range of model </w:t>
-      </w:r>
-      <w:proofErr w:type="spellStart"/>
-      <w:r>
-        <w:rPr>
-          <w:rFonts w:ascii="Arial" w:hAnsi="Arial" w:cs="Arial"/>
-          <w:sz w:val="24"/>
-          <w:szCs w:val="24"/>
-        </w:rPr>
-        <w:t>hyperparameters</w:t>
-      </w:r>
-      <w:proofErr w:type="spellEnd"/>
-      <w:r>
-        <w:rPr>
-          <w:rFonts w:ascii="Arial" w:hAnsi="Arial" w:cs="Arial"/>
-          <w:sz w:val="24"/>
-          <w:szCs w:val="24"/>
-        </w:rPr>
-        <w:t xml:space="preserve"> to provide control over the training </w:t>
+      <w:r>
+        <w:rPr>
+          <w:rFonts w:ascii="Arial" w:hAnsi="Arial" w:cs="Arial"/>
+          <w:sz w:val="24"/>
+          <w:szCs w:val="24"/>
+        </w:rPr>
+        <w:t xml:space="preserve">XGBoost provides access to a range of model hyperparameters to provide control over the training </w:t>
       </w:r>
       <w:r>
         <w:rPr>
@@ -11331,23 +11138,13 @@
         </w:rPr>
         <w:t xml:space="preserve">. </w:t>
       </w:r>
-      <w:proofErr w:type="spellStart"/>
-      <w:r>
-        <w:rPr>
-          <w:rFonts w:ascii="Arial" w:hAnsi="Arial" w:cs="Arial"/>
-          <w:sz w:val="24"/>
-          <w:szCs w:val="24"/>
-        </w:rPr>
-        <w:t>XGBoost</w:t>
-      </w:r>
-      <w:proofErr w:type="spellEnd"/>
-      <w:r>
-        <w:rPr>
-          <w:rFonts w:ascii="Arial" w:hAnsi="Arial" w:cs="Arial"/>
-          <w:sz w:val="24"/>
-          <w:szCs w:val="24"/>
-        </w:rPr>
-        <w:t xml:space="preserve"> can work well even on imbalanced datasets, however it off</w:t>
+      <w:r>
+        <w:rPr>
+          <w:rFonts w:ascii="Arial" w:hAnsi="Arial" w:cs="Arial"/>
+          <w:sz w:val="24"/>
+          <w:szCs w:val="24"/>
+        </w:rPr>
+        <w:t>XGBoost can work well even on imbalanced datasets, however it off</w:t>
       </w:r>
       <w:r>
         <w:rPr>
@@ -11371,27 +11168,8 @@
           <w:sz w:val="24"/>
           <w:szCs w:val="24"/>
         </w:rPr>
-        <w:t xml:space="preserve">. The </w:t>
-      </w:r>
-      <w:proofErr w:type="spellStart"/>
-      <w:r>
-        <w:rPr>
-          <w:rFonts w:ascii="Arial" w:hAnsi="Arial" w:cs="Arial"/>
-          <w:sz w:val="24"/>
-          <w:szCs w:val="24"/>
-        </w:rPr>
-        <w:t>hyperparameter</w:t>
-      </w:r>
-      <w:proofErr w:type="spellEnd"/>
-      <w:r>
-        <w:rPr>
-          <w:rFonts w:ascii="Arial" w:hAnsi="Arial" w:cs="Arial"/>
-          <w:sz w:val="24"/>
-          <w:szCs w:val="24"/>
-        </w:rPr>
-        <w:t xml:space="preserve"> it offers for this purpose is </w:t>
-      </w:r>
-      <w:proofErr w:type="spellStart"/>
+        <w:t xml:space="preserve">. The hyperparameter it offers for this purpose is </w:t>
+      </w:r>
       <w:r>
         <w:rPr>
           <w:rFonts w:ascii="Arial" w:hAnsi="Arial" w:cs="Arial"/>
@@ -11401,7 +11179,6 @@
         </w:rPr>
         <w:t>scale_pos_weight</w:t>
       </w:r>
-      <w:proofErr w:type="spellEnd"/>
       <w:r>
         <w:rPr>
           <w:rFonts w:ascii="Arial" w:hAnsi="Arial" w:cs="Arial"/>
@@ -11456,7 +11233,6 @@
         </w:rPr>
         <w:t xml:space="preserve">With </w:t>
       </w:r>
-      <w:proofErr w:type="spellStart"/>
       <w:r>
         <w:rPr>
           <w:rFonts w:ascii="Arial" w:hAnsi="Arial" w:cs="Arial"/>
@@ -11464,9 +11240,8 @@
           <w:sz w:val="24"/>
           <w:szCs w:val="24"/>
         </w:rPr>
-        <w:t>scale_pos_</w:t>
-      </w:r>
-      <w:proofErr w:type="gramStart"/>
+        <w:t>scale_pos_weight</w:t>
+      </w:r>
       <w:r>
         <w:rPr>
           <w:rFonts w:ascii="Arial" w:hAnsi="Arial" w:cs="Arial"/>
@@ -11474,16 +11249,6 @@
           <w:sz w:val="24"/>
           <w:szCs w:val="24"/>
         </w:rPr>
-        <w:t>weight</w:t>
-      </w:r>
-      <w:proofErr w:type="spellEnd"/>
-      <w:r>
-        <w:rPr>
-          <w:rFonts w:ascii="Arial" w:hAnsi="Arial" w:cs="Arial"/>
-          <w:i/>
-          <w:sz w:val="24"/>
-          <w:szCs w:val="24"/>
-        </w:rPr>
         <w:t xml:space="preserve"> </w:t>
       </w:r>
       <w:r>
@@ -11492,60 +11257,15 @@
           <w:sz w:val="24"/>
           <w:szCs w:val="24"/>
         </w:rPr>
-        <w:t>,</w:t>
-      </w:r>
-      <w:proofErr w:type="gramEnd"/>
-      <w:r>
-        <w:rPr>
-          <w:rFonts w:ascii="Arial" w:hAnsi="Arial" w:cs="Arial"/>
-          <w:sz w:val="24"/>
-          <w:szCs w:val="24"/>
-        </w:rPr>
-        <w:t xml:space="preserve"> we can control the balance of positive and negative weights</w:t>
-      </w:r>
-      <w:r>
-        <w:rPr>
-          <w:rFonts w:ascii="Arial" w:hAnsi="Arial" w:cs="Arial"/>
-          <w:sz w:val="24"/>
-          <w:szCs w:val="24"/>
-        </w:rPr>
-        <w:t xml:space="preserve">. The other parameters also available with </w:t>
-      </w:r>
-      <w:proofErr w:type="spellStart"/>
-      <w:r>
-        <w:rPr>
-          <w:rFonts w:ascii="Arial" w:hAnsi="Arial" w:cs="Arial"/>
-          <w:sz w:val="24"/>
-          <w:szCs w:val="24"/>
-        </w:rPr>
-        <w:t>XGBoost</w:t>
-      </w:r>
-      <w:proofErr w:type="spellEnd"/>
-      <w:r>
-        <w:rPr>
-          <w:rFonts w:ascii="Arial" w:hAnsi="Arial" w:cs="Arial"/>
-          <w:sz w:val="24"/>
-          <w:szCs w:val="24"/>
-        </w:rPr>
-        <w:t xml:space="preserve"> are </w:t>
-      </w:r>
-      <w:proofErr w:type="spellStart"/>
-      <w:r>
-        <w:rPr>
-          <w:rFonts w:ascii="Arial" w:hAnsi="Arial" w:cs="Arial"/>
-          <w:sz w:val="24"/>
-          <w:szCs w:val="24"/>
-        </w:rPr>
-        <w:t>max_delta_step</w:t>
-      </w:r>
-      <w:proofErr w:type="spellEnd"/>
-      <w:r>
-        <w:rPr>
-          <w:rFonts w:ascii="Arial" w:hAnsi="Arial" w:cs="Arial"/>
-          <w:sz w:val="24"/>
-          <w:szCs w:val="24"/>
-        </w:rPr>
-        <w:t xml:space="preserve"> which is used to constrain the value of delta step of each leaf output. This helps in controls the updates.</w:t>
+        <w:t>, we can control the balance of positive and negative weights</w:t>
+      </w:r>
+      <w:r>
+        <w:rPr>
+          <w:rFonts w:ascii="Arial" w:hAnsi="Arial" w:cs="Arial"/>
+          <w:sz w:val="24"/>
+          <w:szCs w:val="24"/>
+        </w:rPr>
+        <w:t>. The other parameters also available with XGBoost are max_delta_step which is used to constrain the value of delta step of each leaf output. This helps in controls the updates.</w:t>
       </w:r>
     </w:p>
     <w:p>
@@ -11808,14 +11528,12 @@
                 <w:rFonts w:ascii="Arial" w:hAnsi="Arial" w:cs="Arial"/>
               </w:rPr>
             </w:pPr>
-            <w:proofErr w:type="spellStart"/>
             <w:r>
               <w:rPr>
                 <w:rFonts w:ascii="Arial" w:hAnsi="Arial" w:cs="Arial"/>
               </w:rPr>
               <w:t>Scale_Pos_Weight</w:t>
             </w:r>
-            <w:proofErr w:type="spellEnd"/>
             <w:r>
               <w:rPr>
                 <w:rFonts w:ascii="Arial" w:hAnsi="Arial" w:cs="Arial"/>
@@ -13270,23 +12988,13 @@
           <w:szCs w:val="24"/>
         </w:rPr>
       </w:pPr>
-      <w:proofErr w:type="spellStart"/>
-      <w:r>
-        <w:rPr>
-          <w:rFonts w:ascii="Arial" w:hAnsi="Arial" w:cs="Arial"/>
-          <w:sz w:val="24"/>
-          <w:szCs w:val="24"/>
-        </w:rPr>
-        <w:t>XGBoost</w:t>
-      </w:r>
-      <w:proofErr w:type="spellEnd"/>
-      <w:r>
-        <w:rPr>
-          <w:rFonts w:ascii="Arial" w:hAnsi="Arial" w:cs="Arial"/>
-          <w:sz w:val="24"/>
-          <w:szCs w:val="24"/>
-        </w:rPr>
-        <w:t xml:space="preserve">, true to its reputation, has given </w:t>
+      <w:r>
+        <w:rPr>
+          <w:rFonts w:ascii="Arial" w:hAnsi="Arial" w:cs="Arial"/>
+          <w:sz w:val="24"/>
+          <w:szCs w:val="24"/>
+        </w:rPr>
+        <w:t xml:space="preserve">XGBoost, true to its reputation, has given </w:t>
       </w:r>
       <w:r>
         <w:rPr>
@@ -13369,25 +13077,7 @@
           <w:sz w:val="24"/>
           <w:szCs w:val="24"/>
         </w:rPr>
-        <w:t xml:space="preserve">chieve this feat for this dataset. Also, with the increase in the </w:t>
-      </w:r>
-      <w:proofErr w:type="spellStart"/>
-      <w:r>
-        <w:rPr>
-          <w:rFonts w:ascii="Arial" w:hAnsi="Arial" w:cs="Arial"/>
-          <w:sz w:val="24"/>
-          <w:szCs w:val="24"/>
-        </w:rPr>
-        <w:t>scale_pos_weight</w:t>
-      </w:r>
-      <w:proofErr w:type="spellEnd"/>
-      <w:r>
-        <w:rPr>
-          <w:rFonts w:ascii="Arial" w:hAnsi="Arial" w:cs="Arial"/>
-          <w:sz w:val="24"/>
-          <w:szCs w:val="24"/>
-        </w:rPr>
-        <w:t xml:space="preserve"> parameter, we were able to tweak the results to increase the recall and AUC-ROC while at the same time accuracy levels remained solidly in the high range.</w:t>
+        <w:t>chieve this feat for this dataset. Also, with the increase in the scale_pos_weight parameter, we were able to tweak the results to increase the recall and AUC-ROC while at the same time accuracy levels remained solidly in the high range.</w:t>
       </w:r>
     </w:p>
     <w:p>
@@ -13563,7 +13253,6 @@
         </w:rPr>
         <w:t xml:space="preserve">The actual tuning is done by passing a parameter </w:t>
       </w:r>
-      <w:proofErr w:type="spellStart"/>
       <w:r>
         <w:rPr>
           <w:rFonts w:ascii="Arial" w:hAnsi="Arial" w:cs="Arial"/>
@@ -13573,32 +13262,13 @@
         </w:rPr>
         <w:t>class_weight</w:t>
       </w:r>
-      <w:proofErr w:type="spellEnd"/>
-      <w:r>
-        <w:rPr>
-          <w:rFonts w:ascii="Arial" w:hAnsi="Arial" w:cs="Arial"/>
-          <w:sz w:val="24"/>
-          <w:szCs w:val="24"/>
-        </w:rPr>
-        <w:t xml:space="preserve"> while performing a fit on the training data. This </w:t>
-      </w:r>
-      <w:proofErr w:type="spellStart"/>
-      <w:r>
-        <w:rPr>
-          <w:rFonts w:ascii="Arial" w:hAnsi="Arial" w:cs="Arial"/>
-          <w:sz w:val="24"/>
-          <w:szCs w:val="24"/>
-        </w:rPr>
-        <w:t>hyperparameter</w:t>
-      </w:r>
-      <w:proofErr w:type="spellEnd"/>
-      <w:r>
-        <w:rPr>
-          <w:rFonts w:ascii="Arial" w:hAnsi="Arial" w:cs="Arial"/>
-          <w:sz w:val="24"/>
-          <w:szCs w:val="24"/>
-        </w:rPr>
-        <w:t xml:space="preserve"> assigns different weights to majority class and minority class samples, so that the model treats these 2 differently.</w:t>
+      <w:r>
+        <w:rPr>
+          <w:rFonts w:ascii="Arial" w:hAnsi="Arial" w:cs="Arial"/>
+          <w:sz w:val="24"/>
+          <w:szCs w:val="24"/>
+        </w:rPr>
+        <w:t xml:space="preserve"> while performing a fit on the training data. This hyperparameter assigns different weights to majority class and minority class samples, so that the model treats these 2 differently.</w:t>
       </w:r>
     </w:p>
     <w:p>
@@ -14024,7 +13694,6 @@
                 <w:szCs w:val="24"/>
               </w:rPr>
             </w:pPr>
-            <w:proofErr w:type="spellStart"/>
             <w:r>
               <w:rPr>
                 <w:rFonts w:ascii="Arial" w:eastAsia="Times New Roman" w:hAnsi="Arial" w:cs="Arial"/>
@@ -14034,7 +13703,6 @@
               </w:rPr>
               <w:t>tanh</w:t>
             </w:r>
-            <w:proofErr w:type="spellEnd"/>
           </w:p>
         </w:tc>
         <w:tc>
@@ -14180,7 +13848,6 @@
                 <w:szCs w:val="24"/>
               </w:rPr>
             </w:pPr>
-            <w:proofErr w:type="spellStart"/>
             <w:r>
               <w:rPr>
                 <w:rFonts w:ascii="Arial" w:eastAsia="Times New Roman" w:hAnsi="Arial" w:cs="Arial"/>
@@ -14190,7 +13857,6 @@
               </w:rPr>
               <w:t>tanh</w:t>
             </w:r>
-            <w:proofErr w:type="spellEnd"/>
           </w:p>
         </w:tc>
         <w:tc>
@@ -14362,7 +14028,6 @@
                 <w:szCs w:val="24"/>
               </w:rPr>
             </w:pPr>
-            <w:proofErr w:type="spellStart"/>
             <w:r>
               <w:rPr>
                 <w:rFonts w:ascii="Arial" w:eastAsia="Times New Roman" w:hAnsi="Arial" w:cs="Arial"/>
@@ -14372,7 +14037,6 @@
               </w:rPr>
               <w:t>binary_crossentropy</w:t>
             </w:r>
-            <w:proofErr w:type="spellEnd"/>
           </w:p>
         </w:tc>
       </w:tr>
@@ -15154,111 +14818,311 @@
           <w:noProof/>
           <w:lang w:eastAsia="en-US"/>
         </w:rPr>
-        <w:drawing>
-          <wp:inline distT="0" distB="0" distL="0" distR="0" wp14:anchorId="24165C93" wp14:editId="08EA4BBF">
-            <wp:extent cx="2771775" cy="2800350"/>
-            <wp:effectExtent l="0" t="0" r="0" b="0"/>
-            <wp:docPr id="65" name="Picture 65" descr="C:\Users\APadgaonkar\AppData\Local\Microsoft\Windows\INetCache\Content.MSO\D4EE0408.tmp"/>
-            <wp:cNvGraphicFramePr>
-              <a:graphicFrameLocks xmlns:a="http://schemas.openxmlformats.org/drawingml/2006/main" noChangeAspect="1"/>
-            </wp:cNvGraphicFramePr>
-            <a:graphic xmlns:a="http://schemas.openxmlformats.org/drawingml/2006/main">
-              <a:graphicData uri="http://schemas.openxmlformats.org/drawingml/2006/picture">
-                <pic:pic xmlns:pic="http://schemas.openxmlformats.org/drawingml/2006/picture">
-                  <pic:nvPicPr>
-                    <pic:cNvPr id="0" name="Picture 98" descr="C:\Users\APadgaonkar\AppData\Local\Microsoft\Windows\INetCache\Content.MSO\D4EE0408.tmp"/>
-                    <pic:cNvPicPr>
-                      <a:picLocks noChangeAspect="1" noChangeArrowheads="1"/>
-                    </pic:cNvPicPr>
-                  </pic:nvPicPr>
-                  <pic:blipFill>
-                    <a:blip r:embed="rId33">
-                      <a:extLst>
-                        <a:ext uri="{28A0092B-C50C-407E-A947-70E740481C1C}">
-                          <a14:useLocalDpi xmlns:a14="http://schemas.microsoft.com/office/drawing/2010/main" val="0"/>
-                        </a:ext>
-                      </a:extLst>
-                    </a:blip>
-                    <a:srcRect/>
-                    <a:stretch>
-                      <a:fillRect/>
-                    </a:stretch>
-                  </pic:blipFill>
-                  <pic:spPr bwMode="auto">
-                    <a:xfrm>
-                      <a:off x="0" y="0"/>
-                      <a:ext cx="2771775" cy="2800350"/>
-                    </a:xfrm>
-                    <a:prstGeom prst="rect">
-                      <a:avLst/>
-                    </a:prstGeom>
-                    <a:noFill/>
-                    <a:ln>
-                      <a:noFill/>
-                    </a:ln>
-                  </pic:spPr>
-                </pic:pic>
-              </a:graphicData>
-            </a:graphic>
-          </wp:inline>
-        </w:drawing>
+        <w:t xml:space="preserve">    </w:t>
       </w:r>
       <w:r>
         <w:rPr>
           <w:rFonts w:ascii="Arial" w:hAnsi="Arial" w:cs="Arial"/>
           <w:noProof/>
-          <w:lang w:eastAsia="en-US"/>
-        </w:rPr>
-        <w:drawing>
-          <wp:inline distT="0" distB="0" distL="0" distR="0" wp14:anchorId="1F6897C9" wp14:editId="7681AAFB">
-            <wp:extent cx="2828925" cy="2790825"/>
-            <wp:effectExtent l="0" t="0" r="0" b="0"/>
-            <wp:docPr id="66" name="Picture 66" descr="C:\Users\APadgaonkar\AppData\Local\Microsoft\Windows\INetCache\Content.MSO\B46CEF56.tmp"/>
-            <wp:cNvGraphicFramePr>
-              <a:graphicFrameLocks xmlns:a="http://schemas.openxmlformats.org/drawingml/2006/main" noChangeAspect="1"/>
-            </wp:cNvGraphicFramePr>
-            <a:graphic xmlns:a="http://schemas.openxmlformats.org/drawingml/2006/main">
-              <a:graphicData uri="http://schemas.openxmlformats.org/drawingml/2006/picture">
-                <pic:pic xmlns:pic="http://schemas.openxmlformats.org/drawingml/2006/picture">
-                  <pic:nvPicPr>
-                    <pic:cNvPr id="0" name="Picture 100" descr="C:\Users\APadgaonkar\AppData\Local\Microsoft\Windows\INetCache\Content.MSO\B46CEF56.tmp"/>
-                    <pic:cNvPicPr>
-                      <a:picLocks noChangeAspect="1" noChangeArrowheads="1"/>
-                    </pic:cNvPicPr>
-                  </pic:nvPicPr>
-                  <pic:blipFill>
-                    <a:blip r:embed="rId34">
-                      <a:extLst>
-                        <a:ext uri="{28A0092B-C50C-407E-A947-70E740481C1C}">
-                          <a14:useLocalDpi xmlns:a14="http://schemas.microsoft.com/office/drawing/2010/main" val="0"/>
-                        </a:ext>
-                      </a:extLst>
-                    </a:blip>
-                    <a:srcRect/>
-                    <a:stretch>
-                      <a:fillRect/>
-                    </a:stretch>
-                  </pic:blipFill>
-                  <pic:spPr bwMode="auto">
-                    <a:xfrm>
-                      <a:off x="0" y="0"/>
-                      <a:ext cx="2828925" cy="2790825"/>
-                    </a:xfrm>
-                    <a:prstGeom prst="rect">
-                      <a:avLst/>
-                    </a:prstGeom>
-                    <a:noFill/>
-                    <a:ln>
-                      <a:noFill/>
-                    </a:ln>
-                  </pic:spPr>
-                </pic:pic>
-              </a:graphicData>
-            </a:graphic>
-          </wp:inline>
-        </w:drawing>
-      </w:r>
-    </w:p>
+        </w:rPr>
+        <w:t xml:space="preserve"> </w:t>
+      </w:r>
+    </w:p>
+    <w:tbl>
+      <w:tblPr>
+        <w:tblStyle w:val="TableGrid"/>
+        <w:tblW w:w="0" w:type="auto"/>
+        <w:tblBorders>
+          <w:top w:val="none" w:sz="0" w:space="0" w:color="auto"/>
+          <w:left w:val="none" w:sz="0" w:space="0" w:color="auto"/>
+          <w:bottom w:val="none" w:sz="0" w:space="0" w:color="auto"/>
+          <w:right w:val="none" w:sz="0" w:space="0" w:color="auto"/>
+          <w:insideH w:val="none" w:sz="0" w:space="0" w:color="auto"/>
+          <w:insideV w:val="none" w:sz="0" w:space="0" w:color="auto"/>
+        </w:tblBorders>
+        <w:tblLook w:val="04A0" w:firstRow="1" w:lastRow="0" w:firstColumn="1" w:lastColumn="0" w:noHBand="0" w:noVBand="1"/>
+      </w:tblPr>
+      <w:tblGrid>
+        <w:gridCol w:w="4724"/>
+        <w:gridCol w:w="4636"/>
+      </w:tblGrid>
+      <w:tr>
+        <w:tc>
+          <w:tcPr>
+            <w:tcW w:w="4675" w:type="dxa"/>
+          </w:tcPr>
+          <w:p>
+            <w:pPr>
+              <w:spacing w:line="480" w:lineRule="auto"/>
+              <w:rPr>
+                <w:rFonts w:ascii="Arial" w:hAnsi="Arial" w:cs="Arial"/>
+              </w:rPr>
+            </w:pPr>
+            <w:r>
+              <w:rPr>
+                <w:rFonts w:ascii="Arial" w:hAnsi="Arial" w:cs="Arial"/>
+                <w:noProof/>
+                <w:lang w:eastAsia="en-US"/>
+              </w:rPr>
+              <w:drawing>
+                <wp:inline distT="0" distB="0" distL="0" distR="0" wp14:anchorId="782B0FDA" wp14:editId="3E226787">
+                  <wp:extent cx="2914650" cy="2486025"/>
+                  <wp:effectExtent l="0" t="0" r="0" b="9525"/>
+                  <wp:docPr id="18" name="Picture 18" descr="C:\Users\APadgaonkar\AppData\Local\Microsoft\Windows\INetCache\Content.MSO\2126CBE5.tmp"/>
+                  <wp:cNvGraphicFramePr>
+                    <a:graphicFrameLocks xmlns:a="http://schemas.openxmlformats.org/drawingml/2006/main" noChangeAspect="1"/>
+                  </wp:cNvGraphicFramePr>
+                  <a:graphic xmlns:a="http://schemas.openxmlformats.org/drawingml/2006/main">
+                    <a:graphicData uri="http://schemas.openxmlformats.org/drawingml/2006/picture">
+                      <pic:pic xmlns:pic="http://schemas.openxmlformats.org/drawingml/2006/picture">
+                        <pic:nvPicPr>
+                          <pic:cNvPr id="0" name="Picture 19" descr="C:\Users\APadgaonkar\AppData\Local\Microsoft\Windows\INetCache\Content.MSO\2126CBE5.tmp"/>
+                          <pic:cNvPicPr>
+                            <a:picLocks noChangeAspect="1" noChangeArrowheads="1"/>
+                          </pic:cNvPicPr>
+                        </pic:nvPicPr>
+                        <pic:blipFill>
+                          <a:blip r:embed="rId33">
+                            <a:extLst>
+                              <a:ext uri="{28A0092B-C50C-407E-A947-70E740481C1C}">
+                                <a14:useLocalDpi xmlns:a14="http://schemas.microsoft.com/office/drawing/2010/main" val="0"/>
+                              </a:ext>
+                            </a:extLst>
+                          </a:blip>
+                          <a:srcRect/>
+                          <a:stretch>
+                            <a:fillRect/>
+                          </a:stretch>
+                        </pic:blipFill>
+                        <pic:spPr bwMode="auto">
+                          <a:xfrm>
+                            <a:off x="0" y="0"/>
+                            <a:ext cx="2933058" cy="2501726"/>
+                          </a:xfrm>
+                          <a:prstGeom prst="rect">
+                            <a:avLst/>
+                          </a:prstGeom>
+                          <a:noFill/>
+                          <a:ln>
+                            <a:noFill/>
+                          </a:ln>
+                        </pic:spPr>
+                      </pic:pic>
+                    </a:graphicData>
+                  </a:graphic>
+                </wp:inline>
+              </w:drawing>
+            </w:r>
+          </w:p>
+        </w:tc>
+        <w:tc>
+          <w:tcPr>
+            <w:tcW w:w="4675" w:type="dxa"/>
+          </w:tcPr>
+          <w:p>
+            <w:pPr>
+              <w:spacing w:line="480" w:lineRule="auto"/>
+              <w:rPr>
+                <w:rFonts w:ascii="Arial" w:hAnsi="Arial" w:cs="Arial"/>
+              </w:rPr>
+            </w:pPr>
+            <w:r>
+              <w:rPr>
+                <w:rFonts w:ascii="Arial" w:hAnsi="Arial" w:cs="Arial"/>
+                <w:noProof/>
+                <w:lang w:eastAsia="en-US"/>
+              </w:rPr>
+              <w:drawing>
+                <wp:inline distT="0" distB="0" distL="0" distR="0" wp14:anchorId="79C2C83E" wp14:editId="4E1CD5F3">
+                  <wp:extent cx="2762250" cy="2486025"/>
+                  <wp:effectExtent l="0" t="0" r="0" b="9525"/>
+                  <wp:docPr id="19" name="Picture 19" descr="C:\Users\APadgaonkar\AppData\Local\Microsoft\Windows\INetCache\Content.MSO\1144C3B.tmp"/>
+                  <wp:cNvGraphicFramePr>
+                    <a:graphicFrameLocks xmlns:a="http://schemas.openxmlformats.org/drawingml/2006/main" noChangeAspect="1"/>
+                  </wp:cNvGraphicFramePr>
+                  <a:graphic xmlns:a="http://schemas.openxmlformats.org/drawingml/2006/main">
+                    <a:graphicData uri="http://schemas.openxmlformats.org/drawingml/2006/picture">
+                      <pic:pic xmlns:pic="http://schemas.openxmlformats.org/drawingml/2006/picture">
+                        <pic:nvPicPr>
+                          <pic:cNvPr id="0" name="Picture 21" descr="C:\Users\APadgaonkar\AppData\Local\Microsoft\Windows\INetCache\Content.MSO\1144C3B.tmp"/>
+                          <pic:cNvPicPr>
+                            <a:picLocks noChangeAspect="1" noChangeArrowheads="1"/>
+                          </pic:cNvPicPr>
+                        </pic:nvPicPr>
+                        <pic:blipFill>
+                          <a:blip r:embed="rId34">
+                            <a:extLst>
+                              <a:ext uri="{28A0092B-C50C-407E-A947-70E740481C1C}">
+                                <a14:useLocalDpi xmlns:a14="http://schemas.microsoft.com/office/drawing/2010/main" val="0"/>
+                              </a:ext>
+                            </a:extLst>
+                          </a:blip>
+                          <a:srcRect/>
+                          <a:stretch>
+                            <a:fillRect/>
+                          </a:stretch>
+                        </pic:blipFill>
+                        <pic:spPr bwMode="auto">
+                          <a:xfrm>
+                            <a:off x="0" y="0"/>
+                            <a:ext cx="2785067" cy="2506560"/>
+                          </a:xfrm>
+                          <a:prstGeom prst="rect">
+                            <a:avLst/>
+                          </a:prstGeom>
+                          <a:noFill/>
+                          <a:ln>
+                            <a:noFill/>
+                          </a:ln>
+                        </pic:spPr>
+                      </pic:pic>
+                    </a:graphicData>
+                  </a:graphic>
+                </wp:inline>
+              </w:drawing>
+            </w:r>
+          </w:p>
+        </w:tc>
+      </w:tr>
+      <w:tr>
+        <w:tc>
+          <w:tcPr>
+            <w:tcW w:w="4675" w:type="dxa"/>
+          </w:tcPr>
+          <w:p>
+            <w:pPr>
+              <w:spacing w:line="480" w:lineRule="auto"/>
+              <w:rPr>
+                <w:rFonts w:ascii="Arial" w:hAnsi="Arial" w:cs="Arial"/>
+              </w:rPr>
+            </w:pPr>
+            <w:r>
+              <w:rPr>
+                <w:rFonts w:ascii="Arial" w:hAnsi="Arial" w:cs="Arial"/>
+                <w:noProof/>
+                <w:lang w:eastAsia="en-US"/>
+              </w:rPr>
+              <w:drawing>
+                <wp:inline distT="0" distB="0" distL="0" distR="0" wp14:anchorId="1F861518" wp14:editId="2CCCBE44">
+                  <wp:extent cx="2857500" cy="2685415"/>
+                  <wp:effectExtent l="0" t="0" r="0" b="635"/>
+                  <wp:docPr id="20" name="Picture 20" descr="C:\Users\APadgaonkar\AppData\Local\Microsoft\Windows\INetCache\Content.MSO\FBCCED01.tmp"/>
+                  <wp:cNvGraphicFramePr>
+                    <a:graphicFrameLocks xmlns:a="http://schemas.openxmlformats.org/drawingml/2006/main" noChangeAspect="1"/>
+                  </wp:cNvGraphicFramePr>
+                  <a:graphic xmlns:a="http://schemas.openxmlformats.org/drawingml/2006/main">
+                    <a:graphicData uri="http://schemas.openxmlformats.org/drawingml/2006/picture">
+                      <pic:pic xmlns:pic="http://schemas.openxmlformats.org/drawingml/2006/picture">
+                        <pic:nvPicPr>
+                          <pic:cNvPr id="0" name="Picture 23" descr="C:\Users\APadgaonkar\AppData\Local\Microsoft\Windows\INetCache\Content.MSO\FBCCED01.tmp"/>
+                          <pic:cNvPicPr>
+                            <a:picLocks noChangeAspect="1" noChangeArrowheads="1"/>
+                          </pic:cNvPicPr>
+                        </pic:nvPicPr>
+                        <pic:blipFill>
+                          <a:blip r:embed="rId35">
+                            <a:extLst>
+                              <a:ext uri="{28A0092B-C50C-407E-A947-70E740481C1C}">
+                                <a14:useLocalDpi xmlns:a14="http://schemas.microsoft.com/office/drawing/2010/main" val="0"/>
+                              </a:ext>
+                            </a:extLst>
+                          </a:blip>
+                          <a:srcRect/>
+                          <a:stretch>
+                            <a:fillRect/>
+                          </a:stretch>
+                        </pic:blipFill>
+                        <pic:spPr bwMode="auto">
+                          <a:xfrm>
+                            <a:off x="0" y="0"/>
+                            <a:ext cx="2867389" cy="2694708"/>
+                          </a:xfrm>
+                          <a:prstGeom prst="rect">
+                            <a:avLst/>
+                          </a:prstGeom>
+                          <a:noFill/>
+                          <a:ln>
+                            <a:noFill/>
+                          </a:ln>
+                        </pic:spPr>
+                      </pic:pic>
+                    </a:graphicData>
+                  </a:graphic>
+                </wp:inline>
+              </w:drawing>
+            </w:r>
+          </w:p>
+        </w:tc>
+        <w:tc>
+          <w:tcPr>
+            <w:tcW w:w="4675" w:type="dxa"/>
+          </w:tcPr>
+          <w:p>
+            <w:pPr>
+              <w:spacing w:line="480" w:lineRule="auto"/>
+              <w:rPr>
+                <w:rFonts w:ascii="Arial" w:hAnsi="Arial" w:cs="Arial"/>
+              </w:rPr>
+            </w:pPr>
+            <w:r>
+              <w:rPr>
+                <w:rFonts w:ascii="Arial" w:hAnsi="Arial" w:cs="Arial"/>
+                <w:noProof/>
+                <w:lang w:eastAsia="en-US"/>
+              </w:rPr>
+              <w:drawing>
+                <wp:inline distT="0" distB="0" distL="0" distR="0" wp14:anchorId="03978C2C" wp14:editId="7C6CF849">
+                  <wp:extent cx="2847975" cy="2631440"/>
+                  <wp:effectExtent l="0" t="0" r="9525" b="0"/>
+                  <wp:docPr id="22" name="Picture 22" descr="C:\Users\APadgaonkar\AppData\Local\Microsoft\Windows\INetCache\Content.MSO\5E01F1DD.tmp"/>
+                  <wp:cNvGraphicFramePr>
+                    <a:graphicFrameLocks xmlns:a="http://schemas.openxmlformats.org/drawingml/2006/main" noChangeAspect="1"/>
+                  </wp:cNvGraphicFramePr>
+                  <a:graphic xmlns:a="http://schemas.openxmlformats.org/drawingml/2006/main">
+                    <a:graphicData uri="http://schemas.openxmlformats.org/drawingml/2006/picture">
+                      <pic:pic xmlns:pic="http://schemas.openxmlformats.org/drawingml/2006/picture">
+                        <pic:nvPicPr>
+                          <pic:cNvPr id="0" name="Picture 27" descr="C:\Users\APadgaonkar\AppData\Local\Microsoft\Windows\INetCache\Content.MSO\5E01F1DD.tmp"/>
+                          <pic:cNvPicPr>
+                            <a:picLocks noChangeAspect="1" noChangeArrowheads="1"/>
+                          </pic:cNvPicPr>
+                        </pic:nvPicPr>
+                        <pic:blipFill>
+                          <a:blip r:embed="rId36">
+                            <a:extLst>
+                              <a:ext uri="{28A0092B-C50C-407E-A947-70E740481C1C}">
+                                <a14:useLocalDpi xmlns:a14="http://schemas.microsoft.com/office/drawing/2010/main" val="0"/>
+                              </a:ext>
+                            </a:extLst>
+                          </a:blip>
+                          <a:srcRect/>
+                          <a:stretch>
+                            <a:fillRect/>
+                          </a:stretch>
+                        </pic:blipFill>
+                        <pic:spPr bwMode="auto">
+                          <a:xfrm>
+                            <a:off x="0" y="0"/>
+                            <a:ext cx="2853225" cy="2636291"/>
+                          </a:xfrm>
+                          <a:prstGeom prst="rect">
+                            <a:avLst/>
+                          </a:prstGeom>
+                          <a:noFill/>
+                          <a:ln>
+                            <a:noFill/>
+                          </a:ln>
+                        </pic:spPr>
+                      </pic:pic>
+                    </a:graphicData>
+                  </a:graphic>
+                </wp:inline>
+              </w:drawing>
+            </w:r>
+          </w:p>
+        </w:tc>
+      </w:tr>
+    </w:tbl>
     <w:p>
       <w:pPr>
         <w:spacing w:line="480" w:lineRule="auto"/>
@@ -15274,115 +15138,19 @@
           <w:rFonts w:ascii="Arial" w:hAnsi="Arial" w:cs="Arial"/>
         </w:rPr>
       </w:pPr>
-      <w:r>
-        <w:rPr>
-          <w:rFonts w:ascii="Arial" w:hAnsi="Arial" w:cs="Arial"/>
-          <w:noProof/>
-          <w:lang w:eastAsia="en-US"/>
-        </w:rPr>
-        <w:drawing>
-          <wp:inline distT="0" distB="0" distL="0" distR="0" wp14:anchorId="6C6A97A6" wp14:editId="7E6A06A1">
-            <wp:extent cx="2771775" cy="2800350"/>
-            <wp:effectExtent l="0" t="0" r="0" b="0"/>
-            <wp:docPr id="78" name="Picture 78" descr="C:\Users\APadgaonkar\AppData\Local\Microsoft\Windows\INetCache\Content.MSO\D4EE0408.tmp"/>
-            <wp:cNvGraphicFramePr>
-              <a:graphicFrameLocks xmlns:a="http://schemas.openxmlformats.org/drawingml/2006/main" noChangeAspect="1"/>
-            </wp:cNvGraphicFramePr>
-            <a:graphic xmlns:a="http://schemas.openxmlformats.org/drawingml/2006/main">
-              <a:graphicData uri="http://schemas.openxmlformats.org/drawingml/2006/picture">
-                <pic:pic xmlns:pic="http://schemas.openxmlformats.org/drawingml/2006/picture">
-                  <pic:nvPicPr>
-                    <pic:cNvPr id="0" name="Picture 98" descr="C:\Users\APadgaonkar\AppData\Local\Microsoft\Windows\INetCache\Content.MSO\D4EE0408.tmp"/>
-                    <pic:cNvPicPr>
-                      <a:picLocks noChangeAspect="1" noChangeArrowheads="1"/>
-                    </pic:cNvPicPr>
-                  </pic:nvPicPr>
-                  <pic:blipFill>
-                    <a:blip r:embed="rId33">
-                      <a:extLst>
-                        <a:ext uri="{28A0092B-C50C-407E-A947-70E740481C1C}">
-                          <a14:useLocalDpi xmlns:a14="http://schemas.microsoft.com/office/drawing/2010/main" val="0"/>
-                        </a:ext>
-                      </a:extLst>
-                    </a:blip>
-                    <a:srcRect/>
-                    <a:stretch>
-                      <a:fillRect/>
-                    </a:stretch>
-                  </pic:blipFill>
-                  <pic:spPr bwMode="auto">
-                    <a:xfrm>
-                      <a:off x="0" y="0"/>
-                      <a:ext cx="2771775" cy="2800350"/>
-                    </a:xfrm>
-                    <a:prstGeom prst="rect">
-                      <a:avLst/>
-                    </a:prstGeom>
-                    <a:noFill/>
-                    <a:ln>
-                      <a:noFill/>
-                    </a:ln>
-                  </pic:spPr>
-                </pic:pic>
-              </a:graphicData>
-            </a:graphic>
-          </wp:inline>
-        </w:drawing>
-      </w:r>
-      <w:r>
-        <w:rPr>
-          <w:rFonts w:ascii="Arial" w:hAnsi="Arial" w:cs="Arial"/>
-          <w:noProof/>
-          <w:lang w:eastAsia="en-US"/>
-        </w:rPr>
-        <w:drawing>
-          <wp:inline distT="0" distB="0" distL="0" distR="0" wp14:anchorId="6BA90F21" wp14:editId="490087AB">
-            <wp:extent cx="2828925" cy="2790825"/>
-            <wp:effectExtent l="0" t="0" r="0" b="0"/>
-            <wp:docPr id="79" name="Picture 79" descr="C:\Users\APadgaonkar\AppData\Local\Microsoft\Windows\INetCache\Content.MSO\B46CEF56.tmp"/>
-            <wp:cNvGraphicFramePr>
-              <a:graphicFrameLocks xmlns:a="http://schemas.openxmlformats.org/drawingml/2006/main" noChangeAspect="1"/>
-            </wp:cNvGraphicFramePr>
-            <a:graphic xmlns:a="http://schemas.openxmlformats.org/drawingml/2006/main">
-              <a:graphicData uri="http://schemas.openxmlformats.org/drawingml/2006/picture">
-                <pic:pic xmlns:pic="http://schemas.openxmlformats.org/drawingml/2006/picture">
-                  <pic:nvPicPr>
-                    <pic:cNvPr id="0" name="Picture 100" descr="C:\Users\APadgaonkar\AppData\Local\Microsoft\Windows\INetCache\Content.MSO\B46CEF56.tmp"/>
-                    <pic:cNvPicPr>
-                      <a:picLocks noChangeAspect="1" noChangeArrowheads="1"/>
-                    </pic:cNvPicPr>
-                  </pic:nvPicPr>
-                  <pic:blipFill>
-                    <a:blip r:embed="rId34">
-                      <a:extLst>
-                        <a:ext uri="{28A0092B-C50C-407E-A947-70E740481C1C}">
-                          <a14:useLocalDpi xmlns:a14="http://schemas.microsoft.com/office/drawing/2010/main" val="0"/>
-                        </a:ext>
-                      </a:extLst>
-                    </a:blip>
-                    <a:srcRect/>
-                    <a:stretch>
-                      <a:fillRect/>
-                    </a:stretch>
-                  </pic:blipFill>
-                  <pic:spPr bwMode="auto">
-                    <a:xfrm>
-                      <a:off x="0" y="0"/>
-                      <a:ext cx="2828925" cy="2790825"/>
-                    </a:xfrm>
-                    <a:prstGeom prst="rect">
-                      <a:avLst/>
-                    </a:prstGeom>
-                    <a:noFill/>
-                    <a:ln>
-                      <a:noFill/>
-                    </a:ln>
-                  </pic:spPr>
-                </pic:pic>
-              </a:graphicData>
-            </a:graphic>
-          </wp:inline>
-        </w:drawing>
+    </w:p>
+    <w:p>
+      <w:pPr>
+        <w:spacing w:line="480" w:lineRule="auto"/>
+        <w:rPr>
+          <w:rFonts w:ascii="Arial" w:hAnsi="Arial" w:cs="Arial"/>
+        </w:rPr>
+      </w:pPr>
+      <w:r>
+        <w:rPr>
+          <w:rFonts w:ascii="Arial" w:hAnsi="Arial" w:cs="Arial"/>
+        </w:rPr>
+        <w:t xml:space="preserve"> </w:t>
       </w:r>
     </w:p>
     <w:p>
@@ -15430,14 +15198,12 @@
                 <w:rFonts w:ascii="Arial" w:hAnsi="Arial" w:cs="Arial"/>
               </w:rPr>
             </w:pPr>
-            <w:proofErr w:type="spellStart"/>
             <w:r>
               <w:rPr>
                 <w:rFonts w:ascii="Arial" w:hAnsi="Arial" w:cs="Arial"/>
               </w:rPr>
               <w:t>Class_Weight</w:t>
             </w:r>
-            <w:proofErr w:type="spellEnd"/>
             <w:r>
               <w:rPr>
                 <w:rFonts w:ascii="Arial" w:hAnsi="Arial" w:cs="Arial"/>
@@ -16984,25 +16750,7 @@
           <w:sz w:val="24"/>
           <w:szCs w:val="24"/>
         </w:rPr>
-        <w:t xml:space="preserve">Artificial Neural Networks have given us spectacular results. We have achieved great accuracy as well great Recall &amp; AUC-ROC values. These values have been eclipsed by results from </w:t>
-      </w:r>
-      <w:proofErr w:type="spellStart"/>
-      <w:r>
-        <w:rPr>
-          <w:rFonts w:ascii="Arial" w:hAnsi="Arial" w:cs="Arial"/>
-          <w:sz w:val="24"/>
-          <w:szCs w:val="24"/>
-        </w:rPr>
-        <w:t>XGBoost</w:t>
-      </w:r>
-      <w:proofErr w:type="spellEnd"/>
-      <w:r>
-        <w:rPr>
-          <w:rFonts w:ascii="Arial" w:hAnsi="Arial" w:cs="Arial"/>
-          <w:sz w:val="24"/>
-          <w:szCs w:val="24"/>
-        </w:rPr>
-        <w:t xml:space="preserve"> Classifier. However, the level of configurability </w:t>
+        <w:t xml:space="preserve">Artificial Neural Networks have given us spectacular results. We have achieved great accuracy as well great Recall &amp; AUC-ROC values. These values have been eclipsed by results from XGBoost Classifier. However, the level of configurability </w:t>
       </w:r>
       <w:r>
         <w:rPr>
@@ -17098,116 +16846,11 @@
           <w:noProof/>
           <w:lang w:eastAsia="en-US"/>
         </w:rPr>
-        <w:lastRenderedPageBreak/>
         <w:drawing>
           <wp:inline distT="0" distB="0" distL="0" distR="0" wp14:anchorId="4067E22B" wp14:editId="24D46411">
             <wp:extent cx="6105525" cy="7724775"/>
             <wp:effectExtent l="0" t="0" r="9525" b="9525"/>
             <wp:docPr id="9" name="Picture 9"/>
-            <wp:cNvGraphicFramePr>
-              <a:graphicFrameLocks xmlns:a="http://schemas.openxmlformats.org/drawingml/2006/main" noChangeAspect="1"/>
-            </wp:cNvGraphicFramePr>
-            <a:graphic xmlns:a="http://schemas.openxmlformats.org/drawingml/2006/main">
-              <a:graphicData uri="http://schemas.openxmlformats.org/drawingml/2006/picture">
-                <pic:pic xmlns:pic="http://schemas.openxmlformats.org/drawingml/2006/picture">
-                  <pic:nvPicPr>
-                    <pic:cNvPr id="1" name=""/>
-                    <pic:cNvPicPr/>
-                  </pic:nvPicPr>
-                  <pic:blipFill>
-                    <a:blip r:embed="rId35"/>
-                    <a:stretch>
-                      <a:fillRect/>
-                    </a:stretch>
-                  </pic:blipFill>
-                  <pic:spPr>
-                    <a:xfrm>
-                      <a:off x="0" y="0"/>
-                      <a:ext cx="6105525" cy="7724775"/>
-                    </a:xfrm>
-                    <a:prstGeom prst="rect">
-                      <a:avLst/>
-                    </a:prstGeom>
-                  </pic:spPr>
-                </pic:pic>
-              </a:graphicData>
-            </a:graphic>
-          </wp:inline>
-        </w:drawing>
-      </w:r>
-    </w:p>
-    <w:p>
-      <w:pPr>
-        <w:spacing w:line="480" w:lineRule="auto"/>
-        <w:rPr>
-          <w:rFonts w:ascii="Arial" w:hAnsi="Arial" w:cs="Arial"/>
-          <w:sz w:val="24"/>
-          <w:szCs w:val="24"/>
-        </w:rPr>
-      </w:pPr>
-      <w:r>
-        <w:rPr>
-          <w:noProof/>
-          <w:lang w:eastAsia="en-US"/>
-        </w:rPr>
-        <w:lastRenderedPageBreak/>
-        <w:drawing>
-          <wp:inline distT="0" distB="0" distL="0" distR="0" wp14:anchorId="7E9002A0" wp14:editId="59301E69">
-            <wp:extent cx="6219825" cy="7620000"/>
-            <wp:effectExtent l="0" t="0" r="9525" b="0"/>
-            <wp:docPr id="8" name="Picture 8"/>
-            <wp:cNvGraphicFramePr>
-              <a:graphicFrameLocks xmlns:a="http://schemas.openxmlformats.org/drawingml/2006/main" noChangeAspect="1"/>
-            </wp:cNvGraphicFramePr>
-            <a:graphic xmlns:a="http://schemas.openxmlformats.org/drawingml/2006/main">
-              <a:graphicData uri="http://schemas.openxmlformats.org/drawingml/2006/picture">
-                <pic:pic xmlns:pic="http://schemas.openxmlformats.org/drawingml/2006/picture">
-                  <pic:nvPicPr>
-                    <pic:cNvPr id="1" name=""/>
-                    <pic:cNvPicPr/>
-                  </pic:nvPicPr>
-                  <pic:blipFill>
-                    <a:blip r:embed="rId36"/>
-                    <a:stretch>
-                      <a:fillRect/>
-                    </a:stretch>
-                  </pic:blipFill>
-                  <pic:spPr>
-                    <a:xfrm>
-                      <a:off x="0" y="0"/>
-                      <a:ext cx="6219825" cy="7620000"/>
-                    </a:xfrm>
-                    <a:prstGeom prst="rect">
-                      <a:avLst/>
-                    </a:prstGeom>
-                  </pic:spPr>
-                </pic:pic>
-              </a:graphicData>
-            </a:graphic>
-          </wp:inline>
-        </w:drawing>
-      </w:r>
-    </w:p>
-    <w:p>
-      <w:pPr>
-        <w:spacing w:line="480" w:lineRule="auto"/>
-        <w:rPr>
-          <w:rFonts w:ascii="Arial" w:hAnsi="Arial" w:cs="Arial"/>
-          <w:sz w:val="24"/>
-          <w:szCs w:val="24"/>
-        </w:rPr>
-      </w:pPr>
-      <w:r>
-        <w:rPr>
-          <w:noProof/>
-          <w:lang w:eastAsia="en-US"/>
-        </w:rPr>
-        <w:lastRenderedPageBreak/>
-        <w:drawing>
-          <wp:inline distT="0" distB="0" distL="0" distR="0" wp14:anchorId="15E35CCB" wp14:editId="068DE9A8">
-            <wp:extent cx="6343650" cy="7858125"/>
-            <wp:effectExtent l="0" t="0" r="0" b="9525"/>
-            <wp:docPr id="23" name="Picture 23"/>
             <wp:cNvGraphicFramePr>
               <a:graphicFrameLocks xmlns:a="http://schemas.openxmlformats.org/drawingml/2006/main" noChangeAspect="1"/>
             </wp:cNvGraphicFramePr>
@@ -17227,7 +16870,7 @@
                   <pic:spPr>
                     <a:xfrm>
                       <a:off x="0" y="0"/>
-                      <a:ext cx="6343650" cy="7858125"/>
+                      <a:ext cx="6105525" cy="7724775"/>
                     </a:xfrm>
                     <a:prstGeom prst="rect">
                       <a:avLst/>
@@ -17251,45 +16894,15 @@
       </w:pPr>
       <w:r>
         <w:rPr>
-          <w:rFonts w:ascii="Arial" w:hAnsi="Arial" w:cs="Arial"/>
-          <w:sz w:val="24"/>
-          <w:szCs w:val="24"/>
-        </w:rPr>
-        <w:lastRenderedPageBreak/>
-        <w:t>Finally, execution of 6 algorithms with 3 different class weight variants is summarized in the table below.</w:t>
-      </w:r>
-    </w:p>
-    <w:p>
-      <w:pPr>
-        <w:spacing w:line="480" w:lineRule="auto"/>
-        <w:jc w:val="center"/>
-        <w:rPr>
-          <w:rFonts w:ascii="Arial" w:hAnsi="Arial" w:cs="Arial"/>
-          <w:b/>
-          <w:sz w:val="24"/>
-          <w:szCs w:val="24"/>
-          <w:u w:val="single"/>
-        </w:rPr>
-      </w:pPr>
-      <w:r>
-        <w:rPr>
-          <w:rFonts w:ascii="Arial" w:hAnsi="Arial" w:cs="Arial"/>
-          <w:b/>
-          <w:sz w:val="24"/>
-          <w:szCs w:val="24"/>
-        </w:rPr>
-        <w:t>Results Table</w:t>
-      </w:r>
-      <w:r>
-        <w:rPr>
           <w:noProof/>
           <w:lang w:eastAsia="en-US"/>
         </w:rPr>
+        <w:lastRenderedPageBreak/>
         <w:drawing>
-          <wp:inline distT="0" distB="0" distL="0" distR="0" wp14:anchorId="732A6602" wp14:editId="28BAE054">
-            <wp:extent cx="6370352" cy="3924300"/>
-            <wp:effectExtent l="0" t="0" r="0" b="0"/>
-            <wp:docPr id="24" name="Picture 24"/>
+          <wp:inline distT="0" distB="0" distL="0" distR="0" wp14:anchorId="7E9002A0" wp14:editId="59301E69">
+            <wp:extent cx="6219825" cy="7620000"/>
+            <wp:effectExtent l="0" t="0" r="9525" b="0"/>
+            <wp:docPr id="8" name="Picture 8"/>
             <wp:cNvGraphicFramePr>
               <a:graphicFrameLocks xmlns:a="http://schemas.openxmlformats.org/drawingml/2006/main" noChangeAspect="1"/>
             </wp:cNvGraphicFramePr>
@@ -17309,6 +16922,140 @@
                   <pic:spPr>
                     <a:xfrm>
                       <a:off x="0" y="0"/>
+                      <a:ext cx="6219825" cy="7620000"/>
+                    </a:xfrm>
+                    <a:prstGeom prst="rect">
+                      <a:avLst/>
+                    </a:prstGeom>
+                  </pic:spPr>
+                </pic:pic>
+              </a:graphicData>
+            </a:graphic>
+          </wp:inline>
+        </w:drawing>
+      </w:r>
+    </w:p>
+    <w:p>
+      <w:pPr>
+        <w:spacing w:line="480" w:lineRule="auto"/>
+        <w:rPr>
+          <w:rFonts w:ascii="Arial" w:hAnsi="Arial" w:cs="Arial"/>
+          <w:sz w:val="24"/>
+          <w:szCs w:val="24"/>
+        </w:rPr>
+      </w:pPr>
+      <w:r>
+        <w:rPr>
+          <w:noProof/>
+          <w:lang w:eastAsia="en-US"/>
+        </w:rPr>
+        <w:lastRenderedPageBreak/>
+        <w:drawing>
+          <wp:inline distT="0" distB="0" distL="0" distR="0" wp14:anchorId="15E35CCB" wp14:editId="068DE9A8">
+            <wp:extent cx="6343650" cy="7858125"/>
+            <wp:effectExtent l="0" t="0" r="0" b="9525"/>
+            <wp:docPr id="23" name="Picture 23"/>
+            <wp:cNvGraphicFramePr>
+              <a:graphicFrameLocks xmlns:a="http://schemas.openxmlformats.org/drawingml/2006/main" noChangeAspect="1"/>
+            </wp:cNvGraphicFramePr>
+            <a:graphic xmlns:a="http://schemas.openxmlformats.org/drawingml/2006/main">
+              <a:graphicData uri="http://schemas.openxmlformats.org/drawingml/2006/picture">
+                <pic:pic xmlns:pic="http://schemas.openxmlformats.org/drawingml/2006/picture">
+                  <pic:nvPicPr>
+                    <pic:cNvPr id="1" name=""/>
+                    <pic:cNvPicPr/>
+                  </pic:nvPicPr>
+                  <pic:blipFill>
+                    <a:blip r:embed="rId39"/>
+                    <a:stretch>
+                      <a:fillRect/>
+                    </a:stretch>
+                  </pic:blipFill>
+                  <pic:spPr>
+                    <a:xfrm>
+                      <a:off x="0" y="0"/>
+                      <a:ext cx="6343650" cy="7858125"/>
+                    </a:xfrm>
+                    <a:prstGeom prst="rect">
+                      <a:avLst/>
+                    </a:prstGeom>
+                  </pic:spPr>
+                </pic:pic>
+              </a:graphicData>
+            </a:graphic>
+          </wp:inline>
+        </w:drawing>
+      </w:r>
+    </w:p>
+    <w:p>
+      <w:pPr>
+        <w:spacing w:line="480" w:lineRule="auto"/>
+        <w:rPr>
+          <w:rFonts w:ascii="Arial" w:hAnsi="Arial" w:cs="Arial"/>
+          <w:sz w:val="24"/>
+          <w:szCs w:val="24"/>
+        </w:rPr>
+      </w:pPr>
+      <w:r>
+        <w:rPr>
+          <w:rFonts w:ascii="Arial" w:hAnsi="Arial" w:cs="Arial"/>
+          <w:sz w:val="24"/>
+          <w:szCs w:val="24"/>
+        </w:rPr>
+        <w:lastRenderedPageBreak/>
+        <w:t>Finally, execution of 6 algorithms with 3 different class weight variants is summarized in the table below.</w:t>
+      </w:r>
+    </w:p>
+    <w:p>
+      <w:pPr>
+        <w:spacing w:line="480" w:lineRule="auto"/>
+        <w:jc w:val="center"/>
+        <w:rPr>
+          <w:rFonts w:ascii="Arial" w:hAnsi="Arial" w:cs="Arial"/>
+          <w:b/>
+          <w:sz w:val="24"/>
+          <w:szCs w:val="24"/>
+          <w:u w:val="single"/>
+        </w:rPr>
+      </w:pPr>
+      <w:r>
+        <w:rPr>
+          <w:rFonts w:ascii="Arial" w:hAnsi="Arial" w:cs="Arial"/>
+          <w:b/>
+          <w:sz w:val="24"/>
+          <w:szCs w:val="24"/>
+        </w:rPr>
+        <w:t>Results Table</w:t>
+      </w:r>
+      <w:r>
+        <w:rPr>
+          <w:noProof/>
+          <w:lang w:eastAsia="en-US"/>
+        </w:rPr>
+        <w:drawing>
+          <wp:inline distT="0" distB="0" distL="0" distR="0" wp14:anchorId="732A6602" wp14:editId="28BAE054">
+            <wp:extent cx="6370352" cy="3924300"/>
+            <wp:effectExtent l="0" t="0" r="0" b="0"/>
+            <wp:docPr id="24" name="Picture 24"/>
+            <wp:cNvGraphicFramePr>
+              <a:graphicFrameLocks xmlns:a="http://schemas.openxmlformats.org/drawingml/2006/main" noChangeAspect="1"/>
+            </wp:cNvGraphicFramePr>
+            <a:graphic xmlns:a="http://schemas.openxmlformats.org/drawingml/2006/main">
+              <a:graphicData uri="http://schemas.openxmlformats.org/drawingml/2006/picture">
+                <pic:pic xmlns:pic="http://schemas.openxmlformats.org/drawingml/2006/picture">
+                  <pic:nvPicPr>
+                    <pic:cNvPr id="1" name=""/>
+                    <pic:cNvPicPr/>
+                  </pic:nvPicPr>
+                  <pic:blipFill>
+                    <a:blip r:embed="rId40"/>
+                    <a:stretch>
+                      <a:fillRect/>
+                    </a:stretch>
+                  </pic:blipFill>
+                  <pic:spPr>
+                    <a:xfrm>
+                      <a:off x="0" y="0"/>
                       <a:ext cx="6378695" cy="3929440"/>
                     </a:xfrm>
                     <a:prstGeom prst="rect">
@@ -17355,18 +17102,8 @@
           <w:sz w:val="24"/>
           <w:szCs w:val="24"/>
         </w:rPr>
-        <w:t xml:space="preserve">To come up with a solution, we followed the usual steps required to build a ML solutions </w:t>
-      </w:r>
-      <w:proofErr w:type="spellStart"/>
-      <w:r>
-        <w:rPr>
-          <w:rFonts w:ascii="Arial" w:hAnsi="Arial" w:cs="Arial"/>
-          <w:sz w:val="24"/>
-          <w:szCs w:val="24"/>
-        </w:rPr>
-        <w:t>viz</w:t>
-      </w:r>
-      <w:proofErr w:type="spellEnd"/>
+        <w:t>To come up with a solution, we followed the usual steps required to build a ML solutions viz</w:t>
+      </w:r>
     </w:p>
     <w:p>
       <w:pPr>
@@ -17616,25 +17353,7 @@
           <w:sz w:val="24"/>
           <w:szCs w:val="24"/>
         </w:rPr>
-        <w:t xml:space="preserve">. Once that we had sufficient data, we identified appropriate algorithms that can handle the class imbalance through </w:t>
-      </w:r>
-      <w:proofErr w:type="spellStart"/>
-      <w:r>
-        <w:rPr>
-          <w:rFonts w:ascii="Arial" w:hAnsi="Arial" w:cs="Arial"/>
-          <w:sz w:val="24"/>
-          <w:szCs w:val="24"/>
-        </w:rPr>
-        <w:t>hyperparameter</w:t>
-      </w:r>
-      <w:proofErr w:type="spellEnd"/>
-      <w:r>
-        <w:rPr>
-          <w:rFonts w:ascii="Arial" w:hAnsi="Arial" w:cs="Arial"/>
-          <w:sz w:val="24"/>
-          <w:szCs w:val="24"/>
-        </w:rPr>
-        <w:t xml:space="preserve"> tuning. We used 6 algorithms</w:t>
+        <w:t>. Once that we had sufficient data, we identified appropriate algorithms that can handle the class imbalance through hyperparameter tuning. We used 6 algorithms</w:t>
       </w:r>
     </w:p>
     <w:p>
@@ -17754,25 +17473,7 @@
           <w:sz w:val="24"/>
           <w:szCs w:val="24"/>
         </w:rPr>
-        <w:t>Cost Sensitive Gradient Boosting (</w:t>
-      </w:r>
-      <w:proofErr w:type="spellStart"/>
-      <w:r>
-        <w:rPr>
-          <w:rFonts w:ascii="Arial" w:hAnsi="Arial" w:cs="Arial"/>
-          <w:sz w:val="24"/>
-          <w:szCs w:val="24"/>
-        </w:rPr>
-        <w:t>XGBoost</w:t>
-      </w:r>
-      <w:proofErr w:type="spellEnd"/>
-      <w:r>
-        <w:rPr>
-          <w:rFonts w:ascii="Arial" w:hAnsi="Arial" w:cs="Arial"/>
-          <w:sz w:val="24"/>
-          <w:szCs w:val="24"/>
-        </w:rPr>
-        <w:t>)</w:t>
+        <w:t>Cost Sensitive Gradient Boosting (XGBoost)</w:t>
       </w:r>
     </w:p>
     <w:p>
@@ -17824,25 +17525,7 @@
           <w:szCs w:val="24"/>
         </w:rPr>
         <w:lastRenderedPageBreak/>
-        <w:t xml:space="preserve">AUC was best achieved with </w:t>
-      </w:r>
-      <w:proofErr w:type="spellStart"/>
-      <w:r>
-        <w:rPr>
-          <w:rFonts w:ascii="Arial" w:hAnsi="Arial" w:cs="Arial"/>
-          <w:sz w:val="24"/>
-          <w:szCs w:val="24"/>
-        </w:rPr>
-        <w:t>XGBoost</w:t>
-      </w:r>
-      <w:proofErr w:type="spellEnd"/>
-      <w:r>
-        <w:rPr>
-          <w:rFonts w:ascii="Arial" w:hAnsi="Arial" w:cs="Arial"/>
-          <w:sz w:val="24"/>
-          <w:szCs w:val="24"/>
-        </w:rPr>
-        <w:t xml:space="preserve"> Classifier and Artificial Neural Network. And another metric Recall, which determines the number of fraudulent transactions correctly identified as a percentage of total fraudulent transactions was </w:t>
+        <w:t xml:space="preserve">AUC was best achieved with XGBoost Classifier and Artificial Neural Network. And another metric Recall, which determines the number of fraudulent transactions correctly identified as a percentage of total fraudulent transactions was </w:t>
       </w:r>
       <w:r>
         <w:rPr>
@@ -17877,25 +17560,7 @@
           <w:sz w:val="24"/>
           <w:szCs w:val="24"/>
         </w:rPr>
-        <w:t xml:space="preserve">most responsive and predictably tuned with the </w:t>
-      </w:r>
-      <w:proofErr w:type="spellStart"/>
-      <w:r>
-        <w:rPr>
-          <w:rFonts w:ascii="Arial" w:hAnsi="Arial" w:cs="Arial"/>
-          <w:sz w:val="24"/>
-          <w:szCs w:val="24"/>
-        </w:rPr>
-        <w:t>hyperparameters</w:t>
-      </w:r>
-      <w:proofErr w:type="spellEnd"/>
-      <w:r>
-        <w:rPr>
-          <w:rFonts w:ascii="Arial" w:hAnsi="Arial" w:cs="Arial"/>
-          <w:sz w:val="24"/>
-          <w:szCs w:val="24"/>
-        </w:rPr>
-        <w:t>. This feature gives the modeler very high flexibility to fine-tune the model as per business requirements.</w:t>
+        <w:t>most responsive and predictably tuned with the hyperparameters. This feature gives the modeler very high flexibility to fine-tune the model as per business requirements.</w:t>
       </w:r>
       <w:r>
         <w:rPr>
@@ -17975,17 +17640,7 @@
           <w:sz w:val="24"/>
           <w:szCs w:val="24"/>
         </w:rPr>
-        <w:t xml:space="preserve"> With the oversampling and scaling of data, performance of all algorithms improved markedly. With this, I can emphatically state that Data Pre-Processing and Model Selection are the </w:t>
-      </w:r>
-      <w:bookmarkStart w:id="0" w:name="_GoBack"/>
-      <w:bookmarkEnd w:id="0"/>
-      <w:r>
-        <w:rPr>
-          <w:rFonts w:ascii="Arial" w:hAnsi="Arial" w:cs="Arial"/>
-          <w:sz w:val="24"/>
-          <w:szCs w:val="24"/>
-        </w:rPr>
-        <w:t>most important steps.</w:t>
+        <w:t xml:space="preserve"> With the oversampling and scaling of data, performance of all algorithms improved markedly. With this, I can emphatically state that Data Pre-Processing and Model Selection are the most important steps.</w:t>
       </w:r>
     </w:p>
     <w:p>
@@ -18114,25 +17769,7 @@
           <w:szCs w:val="24"/>
         </w:rPr>
         <w:tab/>
-        <w:t xml:space="preserve">Andre </w:t>
-      </w:r>
-      <w:proofErr w:type="spellStart"/>
-      <w:r>
-        <w:rPr>
-          <w:rFonts w:ascii="Arial" w:hAnsi="Arial" w:cs="Arial"/>
-          <w:sz w:val="24"/>
-          <w:szCs w:val="24"/>
-        </w:rPr>
-        <w:t>Violante</w:t>
-      </w:r>
-      <w:proofErr w:type="spellEnd"/>
-      <w:r>
-        <w:rPr>
-          <w:rFonts w:ascii="Arial" w:hAnsi="Arial" w:cs="Arial"/>
-          <w:sz w:val="24"/>
-          <w:szCs w:val="24"/>
-        </w:rPr>
-        <w:t xml:space="preserve"> (2018) “</w:t>
+        <w:t>Andre Violante (2018) “</w:t>
       </w:r>
       <w:r>
         <w:rPr>
@@ -18215,43 +17852,7 @@
           <w:sz w:val="24"/>
           <w:szCs w:val="24"/>
         </w:rPr>
-        <w:t xml:space="preserve">Paula </w:t>
-      </w:r>
-      <w:proofErr w:type="spellStart"/>
-      <w:r>
-        <w:rPr>
-          <w:rFonts w:ascii="Arial" w:hAnsi="Arial" w:cs="Arial"/>
-          <w:sz w:val="24"/>
-          <w:szCs w:val="24"/>
-        </w:rPr>
-        <w:t>Branco</w:t>
-      </w:r>
-      <w:proofErr w:type="spellEnd"/>
-      <w:r>
-        <w:rPr>
-          <w:rFonts w:ascii="Arial" w:hAnsi="Arial" w:cs="Arial"/>
-          <w:sz w:val="24"/>
-          <w:szCs w:val="24"/>
-        </w:rPr>
-        <w:t xml:space="preserve">, Luıs </w:t>
-      </w:r>
-      <w:proofErr w:type="spellStart"/>
-      <w:r>
-        <w:rPr>
-          <w:rFonts w:ascii="Arial" w:hAnsi="Arial" w:cs="Arial"/>
-          <w:sz w:val="24"/>
-          <w:szCs w:val="24"/>
-        </w:rPr>
-        <w:t>Torgo</w:t>
-      </w:r>
-      <w:proofErr w:type="spellEnd"/>
-      <w:r>
-        <w:rPr>
-          <w:rFonts w:ascii="Arial" w:hAnsi="Arial" w:cs="Arial"/>
-          <w:sz w:val="24"/>
-          <w:szCs w:val="24"/>
-        </w:rPr>
-        <w:t>,</w:t>
+        <w:t>Paula Branco, Luıs Torgo,</w:t>
       </w:r>
       <w:r>
         <w:rPr>
@@ -18267,25 +17868,7 @@
           <w:sz w:val="24"/>
           <w:szCs w:val="24"/>
         </w:rPr>
-        <w:t xml:space="preserve">Rita P. </w:t>
-      </w:r>
-      <w:proofErr w:type="gramStart"/>
-      <w:r>
-        <w:rPr>
-          <w:rFonts w:ascii="Arial" w:hAnsi="Arial" w:cs="Arial"/>
-          <w:sz w:val="24"/>
-          <w:szCs w:val="24"/>
-        </w:rPr>
-        <w:t>Ribeiro1(</w:t>
-      </w:r>
-      <w:proofErr w:type="gramEnd"/>
-      <w:r>
-        <w:rPr>
-          <w:rFonts w:ascii="Arial" w:hAnsi="Arial" w:cs="Arial"/>
-          <w:sz w:val="24"/>
-          <w:szCs w:val="24"/>
-        </w:rPr>
-        <w:t>2015) "A Survey of Predictive Modelling under Imbalanced Distributions" Retrieved from https://web.cs.dal.ca/~ltorgo/publication/2015_btr15/</w:t>
+        <w:t>Rita P. Ribeiro1(2015) "A Survey of Predictive Modelling under Imbalanced Distributions" Retrieved from https://web.cs.dal.ca/~ltorgo/publication/2015_btr15/</w:t>
       </w:r>
     </w:p>
     <w:p>
@@ -18320,25 +17903,7 @@
           <w:sz w:val="24"/>
           <w:szCs w:val="24"/>
         </w:rPr>
-        <w:t xml:space="preserve">Roberta </w:t>
-      </w:r>
-      <w:proofErr w:type="spellStart"/>
-      <w:r>
-        <w:rPr>
-          <w:rFonts w:ascii="Arial" w:hAnsi="Arial" w:cs="Arial"/>
-          <w:sz w:val="24"/>
-          <w:szCs w:val="24"/>
-        </w:rPr>
-        <w:t>Pollastro</w:t>
-      </w:r>
-      <w:proofErr w:type="spellEnd"/>
-      <w:r>
-        <w:rPr>
-          <w:rFonts w:ascii="Arial" w:hAnsi="Arial" w:cs="Arial"/>
-          <w:sz w:val="24"/>
-          <w:szCs w:val="24"/>
-        </w:rPr>
-        <w:t xml:space="preserve"> (2020) "How to handle Class Imbalance Problem" Retrieved from https://medium.com/quantyca/how-to-handle-class-imbalance-problem-9ee3062f2499</w:t>
+        <w:t>Roberta Pollastro (2020) "How to handle Class Imbalance Problem" Retrieved from https://medium.com/quantyca/how-to-handle-class-imbalance-problem-9ee3062f2499</w:t>
       </w:r>
     </w:p>
     <w:p>
@@ -18373,43 +17938,7 @@
           <w:sz w:val="24"/>
           <w:szCs w:val="24"/>
         </w:rPr>
-        <w:t xml:space="preserve">Gustavo E. A. P. A. Batista, Ronaldo C. </w:t>
-      </w:r>
-      <w:proofErr w:type="spellStart"/>
-      <w:r>
-        <w:rPr>
-          <w:rFonts w:ascii="Arial" w:hAnsi="Arial" w:cs="Arial"/>
-          <w:sz w:val="24"/>
-          <w:szCs w:val="24"/>
-        </w:rPr>
-        <w:t>Prati</w:t>
-      </w:r>
-      <w:proofErr w:type="spellEnd"/>
-      <w:r>
-        <w:rPr>
-          <w:rFonts w:ascii="Arial" w:hAnsi="Arial" w:cs="Arial"/>
-          <w:sz w:val="24"/>
-          <w:szCs w:val="24"/>
-        </w:rPr>
-        <w:t xml:space="preserve"> , Maria Carolina </w:t>
-      </w:r>
-      <w:proofErr w:type="spellStart"/>
-      <w:r>
-        <w:rPr>
-          <w:rFonts w:ascii="Arial" w:hAnsi="Arial" w:cs="Arial"/>
-          <w:sz w:val="24"/>
-          <w:szCs w:val="24"/>
-        </w:rPr>
-        <w:t>Monard</w:t>
-      </w:r>
-      <w:proofErr w:type="spellEnd"/>
-      <w:r>
-        <w:rPr>
-          <w:rFonts w:ascii="Arial" w:hAnsi="Arial" w:cs="Arial"/>
-          <w:sz w:val="24"/>
-          <w:szCs w:val="24"/>
-        </w:rPr>
-        <w:t xml:space="preserve"> (2004) "Study Of The Behavior Of Several Methods For Balancing Machine Learning Training" Retrieved from https://citeseerx.ist.psu.edu/viewdoc/download?doi=10.1.1.58.7757&amp;rep=rep1&amp;type=pdf</w:t>
+        <w:t>Gustavo E. A. P. A. Batista, Ronaldo C. Prati , Maria Carolina Monard (2004) "Study Of The Behavior Of Several Methods For Balancing Machine Learning Training" Retrieved from https://citeseerx.ist.psu.edu/viewdoc/download?doi=10.1.1.58.7757&amp;rep=rep1&amp;type=pdf</w:t>
       </w:r>
     </w:p>
     <w:p>
@@ -18439,41 +17968,13 @@
         </w:rPr>
         <w:tab/>
       </w:r>
-      <w:proofErr w:type="spellStart"/>
-      <w:r>
-        <w:rPr>
-          <w:rFonts w:ascii="Arial" w:hAnsi="Arial" w:cs="Arial"/>
-          <w:sz w:val="24"/>
-          <w:szCs w:val="24"/>
-        </w:rPr>
-        <w:t>Haibo</w:t>
-      </w:r>
-      <w:proofErr w:type="spellEnd"/>
-      <w:r>
-        <w:rPr>
-          <w:rFonts w:ascii="Arial" w:hAnsi="Arial" w:cs="Arial"/>
-          <w:sz w:val="24"/>
-          <w:szCs w:val="24"/>
-        </w:rPr>
-        <w:t xml:space="preserve"> He, </w:t>
-      </w:r>
-      <w:proofErr w:type="spellStart"/>
-      <w:r>
-        <w:rPr>
-          <w:rFonts w:ascii="Arial" w:hAnsi="Arial" w:cs="Arial"/>
-          <w:sz w:val="24"/>
-          <w:szCs w:val="24"/>
-        </w:rPr>
-        <w:t>Yunqian</w:t>
-      </w:r>
-      <w:proofErr w:type="spellEnd"/>
-      <w:r>
-        <w:rPr>
-          <w:rFonts w:ascii="Arial" w:hAnsi="Arial" w:cs="Arial"/>
-          <w:sz w:val="24"/>
-          <w:szCs w:val="24"/>
-        </w:rPr>
-        <w:t xml:space="preserve"> Ma </w:t>
+      <w:r>
+        <w:rPr>
+          <w:rFonts w:ascii="Arial" w:hAnsi="Arial" w:cs="Arial"/>
+          <w:sz w:val="24"/>
+          <w:szCs w:val="24"/>
+        </w:rPr>
+        <w:t xml:space="preserve">Haibo He, Yunqian Ma </w:t>
       </w:r>
       <w:r>
         <w:rPr>
@@ -18525,25 +18026,7 @@
           <w:sz w:val="24"/>
           <w:szCs w:val="24"/>
         </w:rPr>
-        <w:t xml:space="preserve">Victor E. </w:t>
-      </w:r>
-      <w:proofErr w:type="spellStart"/>
-      <w:r>
-        <w:rPr>
-          <w:rFonts w:ascii="Arial" w:hAnsi="Arial" w:cs="Arial"/>
-          <w:sz w:val="24"/>
-          <w:szCs w:val="24"/>
-        </w:rPr>
-        <w:t>Irekponor</w:t>
-      </w:r>
-      <w:proofErr w:type="spellEnd"/>
-      <w:r>
-        <w:rPr>
-          <w:rFonts w:ascii="Arial" w:hAnsi="Arial" w:cs="Arial"/>
-          <w:sz w:val="24"/>
-          <w:szCs w:val="24"/>
-        </w:rPr>
-        <w:t xml:space="preserve"> (2019) "CREATING AN UNBIASED TEST-SET FOR YOUR MODEL USING STRATIFIED SAMPLING TECHNIQUE" Retrieved from https://blog.usejournal.com/creating-an-unbiased-test-set-for-your-model-using-stratified-sampling-technique-672b778022d5</w:t>
+        <w:t>Victor E. Irekponor (2019) "CREATING AN UNBIASED TEST-SET FOR YOUR MODEL USING STRATIFIED SAMPLING TECHNIQUE" Retrieved from https://blog.usejournal.com/creating-an-unbiased-test-set-for-your-model-using-stratified-sampling-technique-672b778022d5</w:t>
       </w:r>
     </w:p>
     <w:p>
@@ -18578,43 +18061,7 @@
           <w:sz w:val="24"/>
           <w:szCs w:val="24"/>
         </w:rPr>
-        <w:t xml:space="preserve">Jason Brownlee (2020) "How to Use </w:t>
-      </w:r>
-      <w:proofErr w:type="spellStart"/>
-      <w:r>
-        <w:rPr>
-          <w:rFonts w:ascii="Arial" w:hAnsi="Arial" w:cs="Arial"/>
-          <w:sz w:val="24"/>
-          <w:szCs w:val="24"/>
-        </w:rPr>
-        <w:t>StandardScaler</w:t>
-      </w:r>
-      <w:proofErr w:type="spellEnd"/>
-      <w:r>
-        <w:rPr>
-          <w:rFonts w:ascii="Arial" w:hAnsi="Arial" w:cs="Arial"/>
-          <w:sz w:val="24"/>
-          <w:szCs w:val="24"/>
-        </w:rPr>
-        <w:t xml:space="preserve"> and </w:t>
-      </w:r>
-      <w:proofErr w:type="spellStart"/>
-      <w:r>
-        <w:rPr>
-          <w:rFonts w:ascii="Arial" w:hAnsi="Arial" w:cs="Arial"/>
-          <w:sz w:val="24"/>
-          <w:szCs w:val="24"/>
-        </w:rPr>
-        <w:t>MinMaxScaler</w:t>
-      </w:r>
-      <w:proofErr w:type="spellEnd"/>
-      <w:r>
-        <w:rPr>
-          <w:rFonts w:ascii="Arial" w:hAnsi="Arial" w:cs="Arial"/>
-          <w:sz w:val="24"/>
-          <w:szCs w:val="24"/>
-        </w:rPr>
-        <w:t xml:space="preserve"> Transforms in Python" Retrieved from https://machinelearningmastery.com/standardscaler-and-minmaxscaler-transforms-in-python/</w:t>
+        <w:t>Jason Brownlee (2020) "How to Use StandardScaler and MinMaxScaler Transforms in Python" Retrieved from https://machinelearningmastery.com/standardscaler-and-minmaxscaler-transforms-in-python/</w:t>
       </w:r>
     </w:p>
     <w:p>
@@ -18733,43 +18180,7 @@
           <w:sz w:val="24"/>
           <w:szCs w:val="24"/>
         </w:rPr>
-        <w:t xml:space="preserve">Nguyen, </w:t>
-      </w:r>
-      <w:proofErr w:type="spellStart"/>
-      <w:r>
-        <w:rPr>
-          <w:rFonts w:ascii="Arial" w:hAnsi="Arial" w:cs="Arial"/>
-          <w:sz w:val="24"/>
-          <w:szCs w:val="24"/>
-        </w:rPr>
-        <w:t>Hien</w:t>
-      </w:r>
-      <w:proofErr w:type="spellEnd"/>
-      <w:r>
-        <w:rPr>
-          <w:rFonts w:ascii="Arial" w:hAnsi="Arial" w:cs="Arial"/>
-          <w:sz w:val="24"/>
-          <w:szCs w:val="24"/>
-        </w:rPr>
-        <w:t xml:space="preserve"> M., Eric W. Cooper, and </w:t>
-      </w:r>
-      <w:proofErr w:type="spellStart"/>
-      <w:r>
-        <w:rPr>
-          <w:rFonts w:ascii="Arial" w:hAnsi="Arial" w:cs="Arial"/>
-          <w:sz w:val="24"/>
-          <w:szCs w:val="24"/>
-        </w:rPr>
-        <w:t>Katsuari</w:t>
-      </w:r>
-      <w:proofErr w:type="spellEnd"/>
-      <w:r>
-        <w:rPr>
-          <w:rFonts w:ascii="Arial" w:hAnsi="Arial" w:cs="Arial"/>
-          <w:sz w:val="24"/>
-          <w:szCs w:val="24"/>
-        </w:rPr>
-        <w:t xml:space="preserve"> Kamei (2011). “Borderline over-sampling for imbalanced data classification.” Retrieved from https://pdfs.semanticscholar.org/5c0b/e11c0dfb22a50b59570a06768d0d86188057.pdf</w:t>
+        <w:t>Nguyen, Hien M., Eric W. Cooper, and Katsuari Kamei (2011). “Borderline over-sampling for imbalanced data classification.” Retrieved from https://pdfs.semanticscholar.org/5c0b/e11c0dfb22a50b59570a06768d0d86188057.pdf</w:t>
       </w:r>
     </w:p>
     <w:p>
@@ -18804,25 +18215,7 @@
           <w:sz w:val="24"/>
           <w:szCs w:val="24"/>
         </w:rPr>
-        <w:t xml:space="preserve">Cheng G. </w:t>
-      </w:r>
-      <w:proofErr w:type="spellStart"/>
-      <w:r>
-        <w:rPr>
-          <w:rFonts w:ascii="Arial" w:hAnsi="Arial" w:cs="Arial"/>
-          <w:sz w:val="24"/>
-          <w:szCs w:val="24"/>
-        </w:rPr>
-        <w:t>Weng</w:t>
-      </w:r>
-      <w:proofErr w:type="spellEnd"/>
-      <w:r>
-        <w:rPr>
-          <w:rFonts w:ascii="Arial" w:hAnsi="Arial" w:cs="Arial"/>
-          <w:sz w:val="24"/>
-          <w:szCs w:val="24"/>
-        </w:rPr>
-        <w:t xml:space="preserve"> Josiah Poon (2006) "A New Evaluation Measure for Imbalanced Datasets" Retrieved from https://www.researchgate.net/profile/Josiah_Poon/publication/221338017_A_New_Evaluation_Measure_for_Imbalanced_Datasets/links/5566437d08aefcb861d198ed/A-New-Evaluation-Measure-for-Imbalanced-Datasets.pdf </w:t>
+        <w:t xml:space="preserve">Cheng G. Weng Josiah Poon (2006) "A New Evaluation Measure for Imbalanced Datasets" Retrieved from https://www.researchgate.net/profile/Josiah_Poon/publication/221338017_A_New_Evaluation_Measure_for_Imbalanced_Datasets/links/5566437d08aefcb861d198ed/A-New-Evaluation-Measure-for-Imbalanced-Datasets.pdf </w:t>
       </w:r>
       <w:r>
         <w:rPr>
@@ -18866,61 +18259,7 @@
           <w:sz w:val="24"/>
           <w:szCs w:val="24"/>
         </w:rPr>
-        <w:t xml:space="preserve">Yun Qian, </w:t>
-      </w:r>
-      <w:proofErr w:type="spellStart"/>
-      <w:r>
-        <w:rPr>
-          <w:rFonts w:ascii="Arial" w:hAnsi="Arial" w:cs="Arial"/>
-          <w:sz w:val="24"/>
-          <w:szCs w:val="24"/>
-        </w:rPr>
-        <w:t>Yanchun</w:t>
-      </w:r>
-      <w:proofErr w:type="spellEnd"/>
-      <w:r>
-        <w:rPr>
-          <w:rFonts w:ascii="Arial" w:hAnsi="Arial" w:cs="Arial"/>
-          <w:sz w:val="24"/>
-          <w:szCs w:val="24"/>
-        </w:rPr>
-        <w:t xml:space="preserve"> Liang, Mu Li, </w:t>
-      </w:r>
-      <w:proofErr w:type="spellStart"/>
-      <w:r>
-        <w:rPr>
-          <w:rFonts w:ascii="Arial" w:hAnsi="Arial" w:cs="Arial"/>
-          <w:sz w:val="24"/>
-          <w:szCs w:val="24"/>
-        </w:rPr>
-        <w:t>Guoxiang</w:t>
-      </w:r>
-      <w:proofErr w:type="spellEnd"/>
-      <w:r>
-        <w:rPr>
-          <w:rFonts w:ascii="Arial" w:hAnsi="Arial" w:cs="Arial"/>
-          <w:sz w:val="24"/>
-          <w:szCs w:val="24"/>
-        </w:rPr>
-        <w:t xml:space="preserve"> Feng, </w:t>
-      </w:r>
-      <w:proofErr w:type="spellStart"/>
-      <w:r>
-        <w:rPr>
-          <w:rFonts w:ascii="Arial" w:hAnsi="Arial" w:cs="Arial"/>
-          <w:sz w:val="24"/>
-          <w:szCs w:val="24"/>
-        </w:rPr>
-        <w:t>Xiaohu</w:t>
-      </w:r>
-      <w:proofErr w:type="spellEnd"/>
-      <w:r>
-        <w:rPr>
-          <w:rFonts w:ascii="Arial" w:hAnsi="Arial" w:cs="Arial"/>
-          <w:sz w:val="24"/>
-          <w:szCs w:val="24"/>
-        </w:rPr>
-        <w:t xml:space="preserve"> Shi (2011) "A resampling ensemble algorithm for classification of imbalance problems" Retrieved from http://xuebalib.oss-cn-shanghai.aliyuncs.com/xuebalib.com.37042.pdf</w:t>
+        <w:t>Yun Qian, Yanchun Liang, Mu Li, Guoxiang Feng, Xiaohu Shi (2011) "A resampling ensemble algorithm for classification of imbalance problems" Retrieved from http://xuebalib.oss-cn-shanghai.aliyuncs.com/xuebalib.com.37042.pdf</w:t>
       </w:r>
     </w:p>
     <w:p>
@@ -18991,42 +18330,7 @@
           <w:szCs w:val="24"/>
         </w:rPr>
         <w:tab/>
-      </w:r>
-      <w:proofErr w:type="spellStart"/>
-      <w:r>
-        <w:rPr>
-          <w:rFonts w:ascii="Arial" w:hAnsi="Arial" w:cs="Arial"/>
-          <w:sz w:val="24"/>
-          <w:szCs w:val="24"/>
-        </w:rPr>
-        <w:t>Imblearn</w:t>
-      </w:r>
-      <w:proofErr w:type="spellEnd"/>
-      <w:r>
-        <w:rPr>
-          <w:rFonts w:ascii="Arial" w:hAnsi="Arial" w:cs="Arial"/>
-          <w:sz w:val="24"/>
-          <w:szCs w:val="24"/>
-        </w:rPr>
-        <w:t xml:space="preserve"> (2016) “</w:t>
-      </w:r>
-      <w:proofErr w:type="spellStart"/>
-      <w:r>
-        <w:rPr>
-          <w:rFonts w:ascii="Arial" w:hAnsi="Arial" w:cs="Arial"/>
-          <w:sz w:val="24"/>
-          <w:szCs w:val="24"/>
-        </w:rPr>
-        <w:t>BalancedBaggingClassifier</w:t>
-      </w:r>
-      <w:proofErr w:type="spellEnd"/>
-      <w:r>
-        <w:rPr>
-          <w:rFonts w:ascii="Arial" w:hAnsi="Arial" w:cs="Arial"/>
-          <w:sz w:val="24"/>
-          <w:szCs w:val="24"/>
-        </w:rPr>
-        <w:t>” Retrieved from https://imbalanced-learn.readthedocs.io/en/stable/generated/imblearn.ensemble.BalancedBaggingClassifier.html</w:t>
+        <w:t>Imblearn (2016) “BalancedBaggingClassifier” Retrieved from https://imbalanced-learn.readthedocs.io/en/stable/generated/imblearn.ensemble.BalancedBaggingClassifier.html</w:t>
       </w:r>
     </w:p>
     <w:p>
@@ -19061,25 +18365,7 @@
           <w:sz w:val="24"/>
           <w:szCs w:val="24"/>
         </w:rPr>
-        <w:t xml:space="preserve">Leo </w:t>
-      </w:r>
-      <w:proofErr w:type="spellStart"/>
-      <w:r>
-        <w:rPr>
-          <w:rFonts w:ascii="Arial" w:hAnsi="Arial" w:cs="Arial"/>
-          <w:sz w:val="24"/>
-          <w:szCs w:val="24"/>
-        </w:rPr>
-        <w:t>Breiman</w:t>
-      </w:r>
-      <w:proofErr w:type="spellEnd"/>
-      <w:r>
-        <w:rPr>
-          <w:rFonts w:ascii="Arial" w:hAnsi="Arial" w:cs="Arial"/>
-          <w:sz w:val="24"/>
-          <w:szCs w:val="24"/>
-        </w:rPr>
-        <w:t xml:space="preserve"> (2001) "Random Forests" Retrieved from https://www.stat.berkeley.edu/~breiman/randomforest2001.pdf</w:t>
+        <w:t>Leo Breiman (2001) "Random Forests" Retrieved from https://www.stat.berkeley.edu/~breiman/randomforest2001.pdf</w:t>
       </w:r>
     </w:p>
     <w:p>
@@ -19195,60 +18481,7 @@
           <w:szCs w:val="24"/>
         </w:rPr>
         <w:tab/>
-      </w:r>
-      <w:proofErr w:type="spellStart"/>
-      <w:r>
-        <w:rPr>
-          <w:rFonts w:ascii="Arial" w:hAnsi="Arial" w:cs="Arial"/>
-          <w:sz w:val="24"/>
-          <w:szCs w:val="24"/>
-        </w:rPr>
-        <w:t>Tianqi</w:t>
-      </w:r>
-      <w:proofErr w:type="spellEnd"/>
-      <w:r>
-        <w:rPr>
-          <w:rFonts w:ascii="Arial" w:hAnsi="Arial" w:cs="Arial"/>
-          <w:sz w:val="24"/>
-          <w:szCs w:val="24"/>
-        </w:rPr>
-        <w:t xml:space="preserve"> Chen, Carlos </w:t>
-      </w:r>
-      <w:proofErr w:type="spellStart"/>
-      <w:r>
-        <w:rPr>
-          <w:rFonts w:ascii="Arial" w:hAnsi="Arial" w:cs="Arial"/>
-          <w:sz w:val="24"/>
-          <w:szCs w:val="24"/>
-        </w:rPr>
-        <w:t>Guestrin</w:t>
-      </w:r>
-      <w:proofErr w:type="spellEnd"/>
-      <w:r>
-        <w:rPr>
-          <w:rFonts w:ascii="Arial" w:hAnsi="Arial" w:cs="Arial"/>
-          <w:sz w:val="24"/>
-          <w:szCs w:val="24"/>
-        </w:rPr>
-        <w:t xml:space="preserve"> (2016) "</w:t>
-      </w:r>
-      <w:proofErr w:type="spellStart"/>
-      <w:r>
-        <w:rPr>
-          <w:rFonts w:ascii="Arial" w:hAnsi="Arial" w:cs="Arial"/>
-          <w:sz w:val="24"/>
-          <w:szCs w:val="24"/>
-        </w:rPr>
-        <w:t>XGBoost</w:t>
-      </w:r>
-      <w:proofErr w:type="spellEnd"/>
-      <w:r>
-        <w:rPr>
-          <w:rFonts w:ascii="Arial" w:hAnsi="Arial" w:cs="Arial"/>
-          <w:sz w:val="24"/>
-          <w:szCs w:val="24"/>
-        </w:rPr>
-        <w:t>: A Scalable Tree Boosting System" Retrieved from https://www.kdd.org/kdd2016/papers/files/rfp0697-chenAemb.pdf</w:t>
+        <w:t>Tianqi Chen, Carlos Guestrin (2016) "XGBoost: A Scalable Tree Boosting System" Retrieved from https://www.kdd.org/kdd2016/papers/files/rfp0697-chenAemb.pdf</w:t>
       </w:r>
     </w:p>
     <w:p>
@@ -19285,23 +18518,13 @@
         </w:rPr>
         <w:tab/>
       </w:r>
-      <w:proofErr w:type="spellStart"/>
-      <w:r>
-        <w:rPr>
-          <w:rFonts w:ascii="Arial" w:hAnsi="Arial" w:cs="Arial"/>
-          <w:sz w:val="24"/>
-          <w:szCs w:val="24"/>
-        </w:rPr>
-        <w:t>XGBoost</w:t>
-      </w:r>
-      <w:proofErr w:type="spellEnd"/>
-      <w:r>
-        <w:rPr>
-          <w:rFonts w:ascii="Arial" w:hAnsi="Arial" w:cs="Arial"/>
-          <w:sz w:val="24"/>
-          <w:szCs w:val="24"/>
-        </w:rPr>
-        <w:t xml:space="preserve"> Docs (N.A.) "Notes on Parameter Tuning" Retrieved from https://xgboost.readthedocs.io/en/latest/tutorials/param_tuning.html</w:t>
+      <w:r>
+        <w:rPr>
+          <w:rFonts w:ascii="Arial" w:hAnsi="Arial" w:cs="Arial"/>
+          <w:sz w:val="24"/>
+          <w:szCs w:val="24"/>
+        </w:rPr>
+        <w:t>XGBoost Docs (N.A.) "Notes on Parameter Tuning" Retrieved from https://xgboost.readthedocs.io/en/latest/tutorials/param_tuning.html</w:t>
       </w:r>
     </w:p>
     <w:p>
@@ -19336,43 +18559,7 @@
           <w:sz w:val="24"/>
           <w:szCs w:val="24"/>
         </w:rPr>
-        <w:t xml:space="preserve">S. Wang, W. Liu, J. Wu, L. Cao, Q. </w:t>
-      </w:r>
-      <w:proofErr w:type="spellStart"/>
-      <w:r>
-        <w:rPr>
-          <w:rFonts w:ascii="Arial" w:hAnsi="Arial" w:cs="Arial"/>
-          <w:sz w:val="24"/>
-          <w:szCs w:val="24"/>
-        </w:rPr>
-        <w:t>Meng</w:t>
-      </w:r>
-      <w:proofErr w:type="spellEnd"/>
-      <w:r>
-        <w:rPr>
-          <w:rFonts w:ascii="Arial" w:hAnsi="Arial" w:cs="Arial"/>
-          <w:sz w:val="24"/>
-          <w:szCs w:val="24"/>
-        </w:rPr>
-        <w:t xml:space="preserve"> and P. J. Kennedy, "Training deep neural networks on imbalanced data sets," 2016 International Joint Conference on Neural Networks (IJCNN), Vancouver, BC, 2016, pp. 4368-4374, </w:t>
-      </w:r>
-      <w:proofErr w:type="spellStart"/>
-      <w:r>
-        <w:rPr>
-          <w:rFonts w:ascii="Arial" w:hAnsi="Arial" w:cs="Arial"/>
-          <w:sz w:val="24"/>
-          <w:szCs w:val="24"/>
-        </w:rPr>
-        <w:t>doi</w:t>
-      </w:r>
-      <w:proofErr w:type="spellEnd"/>
-      <w:r>
-        <w:rPr>
-          <w:rFonts w:ascii="Arial" w:hAnsi="Arial" w:cs="Arial"/>
-          <w:sz w:val="24"/>
-          <w:szCs w:val="24"/>
-        </w:rPr>
-        <w:t>: 10.1109/IJCNN.2016.7727770.</w:t>
+        <w:t>S. Wang, W. Liu, J. Wu, L. Cao, Q. Meng and P. J. Kennedy, "Training deep neural networks on imbalanced data sets," 2016 International Joint Conference on Neural Networks (IJCNN), Vancouver, BC, 2016, pp. 4368-4374, doi: 10.1109/IJCNN.2016.7727770.</w:t>
       </w:r>
     </w:p>
     <w:p>
@@ -19401,59 +18588,13 @@
         </w:rPr>
         <w:tab/>
       </w:r>
-      <w:proofErr w:type="spellStart"/>
-      <w:r>
-        <w:rPr>
-          <w:rFonts w:ascii="Arial" w:hAnsi="Arial" w:cs="Arial"/>
-          <w:sz w:val="24"/>
-          <w:szCs w:val="24"/>
-        </w:rPr>
-        <w:t>Matjaz</w:t>
-      </w:r>
-      <w:proofErr w:type="spellEnd"/>
-      <w:r>
-        <w:rPr>
-          <w:rFonts w:ascii="Arial" w:hAnsi="Arial" w:cs="Arial"/>
-          <w:sz w:val="24"/>
-          <w:szCs w:val="24"/>
-        </w:rPr>
-        <w:t xml:space="preserve"> </w:t>
-      </w:r>
-      <w:proofErr w:type="spellStart"/>
-      <w:r>
-        <w:rPr>
-          <w:rFonts w:ascii="Arial" w:hAnsi="Arial" w:cs="Arial"/>
-          <w:sz w:val="24"/>
-          <w:szCs w:val="24"/>
-        </w:rPr>
-        <w:t>Kukar</w:t>
-      </w:r>
-      <w:proofErr w:type="spellEnd"/>
-      <w:r>
-        <w:rPr>
-          <w:rFonts w:ascii="Arial" w:hAnsi="Arial" w:cs="Arial"/>
-          <w:sz w:val="24"/>
-          <w:szCs w:val="24"/>
-        </w:rPr>
-        <w:t xml:space="preserve">, Igor </w:t>
-      </w:r>
-      <w:proofErr w:type="spellStart"/>
-      <w:r>
-        <w:rPr>
-          <w:rFonts w:ascii="Arial" w:hAnsi="Arial" w:cs="Arial"/>
-          <w:sz w:val="24"/>
-          <w:szCs w:val="24"/>
-        </w:rPr>
-        <w:t>Kononenko</w:t>
-      </w:r>
-      <w:proofErr w:type="spellEnd"/>
-      <w:r>
-        <w:rPr>
-          <w:rFonts w:ascii="Arial" w:hAnsi="Arial" w:cs="Arial"/>
-          <w:sz w:val="24"/>
-          <w:szCs w:val="24"/>
-        </w:rPr>
-        <w:t xml:space="preserve"> (1998) "Cost-Sensitive Learning with Neural Networks" Retrieved from https://pdfs.semanticscholar.org/bdef/7eb9b62e2a12b870957879f7a097b41f6012.pdf?_ga=2.146525431.250973509.1597029313-870585035.1597029313</w:t>
+      <w:r>
+        <w:rPr>
+          <w:rFonts w:ascii="Arial" w:hAnsi="Arial" w:cs="Arial"/>
+          <w:sz w:val="24"/>
+          <w:szCs w:val="24"/>
+        </w:rPr>
+        <w:t>Matjaz Kukar, Igor Kononenko (1998) "Cost-Sensitive Learning with Neural Networks" Retrieved from https://pdfs.semanticscholar.org/bdef/7eb9b62e2a12b870957879f7a097b41f6012.pdf?_ga=2.146525431.250973509.1597029313-870585035.1597029313</w:t>
       </w:r>
     </w:p>
     <w:p>
@@ -19488,25 +18629,7 @@
           <w:sz w:val="24"/>
           <w:szCs w:val="24"/>
         </w:rPr>
-        <w:t xml:space="preserve">N. V. Chawla, K. W. Bowyer, L. O. Hall, and W. P. </w:t>
-      </w:r>
-      <w:proofErr w:type="spellStart"/>
-      <w:r>
-        <w:rPr>
-          <w:rFonts w:ascii="Arial" w:hAnsi="Arial" w:cs="Arial"/>
-          <w:sz w:val="24"/>
-          <w:szCs w:val="24"/>
-        </w:rPr>
-        <w:t>Kegelmeyer</w:t>
-      </w:r>
-      <w:proofErr w:type="spellEnd"/>
-      <w:r>
-        <w:rPr>
-          <w:rFonts w:ascii="Arial" w:hAnsi="Arial" w:cs="Arial"/>
-          <w:sz w:val="24"/>
-          <w:szCs w:val="24"/>
-        </w:rPr>
-        <w:t>,</w:t>
+        <w:t>N. V. Chawla, K. W. Bowyer, L. O. Hall, and W. P. Kegelmeyer,</w:t>
       </w:r>
       <w:r>
         <w:rPr>
@@ -19584,473 +18707,11 @@
           <w:szCs w:val="24"/>
         </w:rPr>
       </w:pPr>
-      <w:r>
-        <w:rPr>
-          <w:rFonts w:ascii="Arial" w:hAnsi="Arial" w:cs="Arial"/>
-          <w:sz w:val="24"/>
-          <w:szCs w:val="24"/>
-        </w:rPr>
-        <w:br w:type="page"/>
-      </w:r>
-    </w:p>
-    <w:p>
-      <w:pPr>
-        <w:rPr>
-          <w:rFonts w:ascii="Arial" w:hAnsi="Arial" w:cs="Arial"/>
-          <w:sz w:val="24"/>
-          <w:szCs w:val="24"/>
-        </w:rPr>
-      </w:pPr>
-    </w:p>
-    <w:p>
-      <w:pPr>
-        <w:spacing w:line="480" w:lineRule="auto"/>
-      </w:pPr>
-    </w:p>
-    <w:p>
-      <w:pPr>
-        <w:spacing w:line="480" w:lineRule="auto"/>
-      </w:pPr>
-    </w:p>
-    <w:p>
-      <w:pPr>
-        <w:spacing w:line="480" w:lineRule="auto"/>
-        <w:rPr>
-          <w:rFonts w:ascii="Arial" w:hAnsi="Arial" w:cs="Arial"/>
-          <w:sz w:val="24"/>
-          <w:szCs w:val="24"/>
-        </w:rPr>
-      </w:pPr>
-      <w:r>
-        <w:rPr>
-          <w:rFonts w:ascii="Arial" w:hAnsi="Arial" w:cs="Arial"/>
-          <w:sz w:val="24"/>
-          <w:szCs w:val="24"/>
-        </w:rPr>
-        <w:t xml:space="preserve">[1] </w:t>
-      </w:r>
-      <w:hyperlink r:id="rId39" w:history="1">
-        <w:r>
-          <w:rPr>
-            <w:rStyle w:val="Hyperlink"/>
-            <w:rFonts w:ascii="Arial" w:hAnsi="Arial" w:cs="Arial"/>
-            <w:sz w:val="24"/>
-            <w:szCs w:val="24"/>
-          </w:rPr>
-          <w:t>https://towardsdatascience.com/an-introduction-to-t-sne-with-python-example-5a3a293108d1</w:t>
-        </w:r>
-      </w:hyperlink>
-    </w:p>
-    <w:p>
-      <w:pPr>
-        <w:spacing w:line="480" w:lineRule="auto"/>
-        <w:rPr>
-          <w:rFonts w:ascii="Arial" w:hAnsi="Arial" w:cs="Arial"/>
-          <w:sz w:val="24"/>
-          <w:szCs w:val="24"/>
-        </w:rPr>
-      </w:pPr>
-      <w:r>
-        <w:rPr>
-          <w:rFonts w:ascii="Arial" w:hAnsi="Arial" w:cs="Arial"/>
-          <w:sz w:val="24"/>
-          <w:szCs w:val="24"/>
-        </w:rPr>
-        <w:t xml:space="preserve">[2] </w:t>
-      </w:r>
-      <w:hyperlink r:id="rId40" w:history="1">
-        <w:r>
-          <w:rPr>
-            <w:rStyle w:val="Hyperlink"/>
-            <w:rFonts w:ascii="Arial" w:hAnsi="Arial" w:cs="Arial"/>
-            <w:sz w:val="24"/>
-            <w:szCs w:val="24"/>
-          </w:rPr>
-          <w:t>https://blog.usejournal.com/creating-an-unbiased-test-set-for-your-model-using-stratified-sampling-technique-672b778022d5</w:t>
-        </w:r>
-      </w:hyperlink>
-    </w:p>
-    <w:p>
-      <w:pPr>
-        <w:spacing w:line="480" w:lineRule="auto"/>
-        <w:rPr>
-          <w:rFonts w:ascii="Arial" w:hAnsi="Arial" w:cs="Arial"/>
-          <w:sz w:val="24"/>
-          <w:szCs w:val="24"/>
-        </w:rPr>
-      </w:pPr>
-      <w:r>
-        <w:rPr>
-          <w:rFonts w:ascii="Arial" w:hAnsi="Arial" w:cs="Arial"/>
-          <w:sz w:val="24"/>
-          <w:szCs w:val="24"/>
-        </w:rPr>
-        <w:t>[3]</w:t>
-      </w:r>
-      <w:r>
-        <w:rPr>
-          <w:rFonts w:ascii="Arial" w:hAnsi="Arial" w:cs="Arial"/>
-          <w:sz w:val="24"/>
-          <w:szCs w:val="24"/>
-        </w:rPr>
-        <w:t xml:space="preserve"> </w:t>
-      </w:r>
-      <w:hyperlink r:id="rId41" w:history="1">
-        <w:r>
-          <w:rPr>
-            <w:rStyle w:val="Hyperlink"/>
-            <w:rFonts w:ascii="Arial" w:hAnsi="Arial" w:cs="Arial"/>
-            <w:sz w:val="24"/>
-            <w:szCs w:val="24"/>
-          </w:rPr>
-          <w:t>https://machinelearningmastery.com/standardscaler-and-minmaxscaler-transforms-in-python/</w:t>
-        </w:r>
-      </w:hyperlink>
-    </w:p>
-    <w:p>
-      <w:pPr>
-        <w:spacing w:line="480" w:lineRule="auto"/>
-        <w:rPr>
-          <w:rFonts w:ascii="Arial" w:hAnsi="Arial" w:cs="Arial"/>
-          <w:sz w:val="24"/>
-          <w:szCs w:val="24"/>
-        </w:rPr>
-      </w:pPr>
-      <w:r>
-        <w:rPr>
-          <w:rFonts w:ascii="Arial" w:hAnsi="Arial" w:cs="Arial"/>
-          <w:sz w:val="24"/>
-          <w:szCs w:val="24"/>
-        </w:rPr>
-        <w:t xml:space="preserve">[4] Nguyen, </w:t>
-      </w:r>
-      <w:proofErr w:type="spellStart"/>
-      <w:r>
-        <w:rPr>
-          <w:rFonts w:ascii="Arial" w:hAnsi="Arial" w:cs="Arial"/>
-          <w:sz w:val="24"/>
-          <w:szCs w:val="24"/>
-        </w:rPr>
-        <w:t>Hien</w:t>
-      </w:r>
-      <w:proofErr w:type="spellEnd"/>
-      <w:r>
-        <w:rPr>
-          <w:rFonts w:ascii="Arial" w:hAnsi="Arial" w:cs="Arial"/>
-          <w:sz w:val="24"/>
-          <w:szCs w:val="24"/>
-        </w:rPr>
-        <w:t xml:space="preserve"> M., Eric W. Cooper, and </w:t>
-      </w:r>
-      <w:proofErr w:type="spellStart"/>
-      <w:r>
-        <w:rPr>
-          <w:rFonts w:ascii="Arial" w:hAnsi="Arial" w:cs="Arial"/>
-          <w:sz w:val="24"/>
-          <w:szCs w:val="24"/>
-        </w:rPr>
-        <w:t>Katsuari</w:t>
-      </w:r>
-      <w:proofErr w:type="spellEnd"/>
-      <w:r>
-        <w:rPr>
-          <w:rFonts w:ascii="Arial" w:hAnsi="Arial" w:cs="Arial"/>
-          <w:sz w:val="24"/>
-          <w:szCs w:val="24"/>
-        </w:rPr>
-        <w:t xml:space="preserve"> Kamei. “Borderline over-sampling for imbalanced data classification.” International Journal of Knowledge Engineering and Soft Data Paradigms 3.1 (2011): 4–21 </w:t>
-      </w:r>
-      <w:hyperlink r:id="rId42" w:history="1">
-        <w:r>
-          <w:rPr>
-            <w:rStyle w:val="Hyperlink"/>
-            <w:rFonts w:ascii="Arial" w:hAnsi="Arial" w:cs="Arial"/>
-            <w:sz w:val="24"/>
-            <w:szCs w:val="24"/>
-          </w:rPr>
-          <w:t>https://pdfs.semanticscholar.org/5c0b/e11c0dfb22a50b59570a06768d0d86188057.pdf</w:t>
-        </w:r>
-      </w:hyperlink>
-    </w:p>
-    <w:p>
-      <w:pPr>
-        <w:autoSpaceDE w:val="0"/>
-        <w:autoSpaceDN w:val="0"/>
-        <w:adjustRightInd w:val="0"/>
-        <w:spacing w:after="0" w:line="240" w:lineRule="auto"/>
-        <w:rPr>
-          <w:rFonts w:ascii="Arial" w:hAnsi="Arial" w:cs="Arial"/>
-          <w:color w:val="000000"/>
-          <w:sz w:val="24"/>
-          <w:szCs w:val="24"/>
-        </w:rPr>
-      </w:pPr>
-      <w:r>
-        <w:rPr>
-          <w:rFonts w:ascii="Arial" w:hAnsi="Arial" w:cs="Arial"/>
-          <w:sz w:val="24"/>
-          <w:szCs w:val="24"/>
-        </w:rPr>
-        <w:t xml:space="preserve">[5] </w:t>
-      </w:r>
-      <w:r>
-        <w:rPr>
-          <w:rFonts w:ascii="Arial" w:hAnsi="Arial" w:cs="Arial"/>
-          <w:color w:val="000000"/>
-          <w:sz w:val="24"/>
-          <w:szCs w:val="24"/>
-        </w:rPr>
-        <w:t>A Survey of Predictive Modelling under Imbalanced Distributions, 2015.</w:t>
-      </w:r>
-    </w:p>
-    <w:p>
-      <w:pPr>
-        <w:spacing w:line="480" w:lineRule="auto"/>
-        <w:rPr>
-          <w:rFonts w:ascii="Arial" w:hAnsi="Arial" w:cs="Arial"/>
-          <w:color w:val="0000FF"/>
-          <w:sz w:val="24"/>
-          <w:szCs w:val="24"/>
-        </w:rPr>
-      </w:pPr>
-      <w:hyperlink r:id="rId43" w:history="1">
-        <w:r>
-          <w:rPr>
-            <w:rStyle w:val="Hyperlink"/>
-            <w:rFonts w:ascii="Arial" w:hAnsi="Arial" w:cs="Arial"/>
-            <w:sz w:val="24"/>
-            <w:szCs w:val="24"/>
-          </w:rPr>
-          <w:t>https://arxiv.org/abs/1505.01658</w:t>
-        </w:r>
-      </w:hyperlink>
-    </w:p>
-    <w:p>
-      <w:pPr>
-        <w:spacing w:line="480" w:lineRule="auto"/>
-        <w:rPr>
-          <w:rFonts w:ascii="Arial" w:hAnsi="Arial" w:cs="Arial"/>
-          <w:sz w:val="24"/>
-          <w:szCs w:val="24"/>
-        </w:rPr>
-      </w:pPr>
-      <w:r>
-        <w:rPr>
-          <w:rFonts w:ascii="Arial" w:hAnsi="Arial" w:cs="Arial"/>
-          <w:sz w:val="24"/>
-          <w:szCs w:val="24"/>
-        </w:rPr>
-        <w:t>[6] A resampling ensemble algorithm for classification of imbalance problems</w:t>
-      </w:r>
-    </w:p>
-    <w:p>
-      <w:pPr>
-        <w:spacing w:line="480" w:lineRule="auto"/>
-        <w:rPr>
-          <w:rFonts w:ascii="Arial" w:hAnsi="Arial" w:cs="Arial"/>
-          <w:sz w:val="24"/>
-          <w:szCs w:val="24"/>
-        </w:rPr>
-      </w:pPr>
-      <w:hyperlink r:id="rId44" w:history="1">
-        <w:r>
-          <w:rPr>
-            <w:rStyle w:val="Hyperlink"/>
-            <w:rFonts w:ascii="Arial" w:hAnsi="Arial" w:cs="Arial"/>
-            <w:sz w:val="24"/>
-            <w:szCs w:val="24"/>
-          </w:rPr>
-          <w:t>http://xuebalib.oss-cn-shanghai.aliyuncs.com/xuebalib.com.37042.pdf</w:t>
-        </w:r>
-      </w:hyperlink>
-    </w:p>
-    <w:p>
-      <w:pPr>
-        <w:spacing w:line="480" w:lineRule="auto"/>
-        <w:rPr>
-          <w:rFonts w:ascii="Arial" w:hAnsi="Arial" w:cs="Arial"/>
-          <w:sz w:val="24"/>
-          <w:szCs w:val="24"/>
-        </w:rPr>
-      </w:pPr>
-      <w:r>
-        <w:rPr>
-          <w:rFonts w:ascii="Arial" w:hAnsi="Arial" w:cs="Arial"/>
-          <w:sz w:val="24"/>
-          <w:szCs w:val="24"/>
-        </w:rPr>
-        <w:t>[7] Page 50, Imbalanced Learning: Foundations, Algorithms, and Applications, 2013.</w:t>
-      </w:r>
-    </w:p>
-    <w:p>
-      <w:pPr>
-        <w:spacing w:line="480" w:lineRule="auto"/>
-        <w:rPr>
-          <w:rFonts w:ascii="Arial" w:hAnsi="Arial" w:cs="Arial"/>
-          <w:sz w:val="24"/>
-          <w:szCs w:val="24"/>
-        </w:rPr>
-      </w:pPr>
-      <w:r>
-        <w:rPr>
-          <w:rFonts w:ascii="Arial" w:hAnsi="Arial" w:cs="Arial"/>
-          <w:sz w:val="24"/>
-          <w:szCs w:val="24"/>
-        </w:rPr>
-        <w:t>[8] Page 192, Applied Predictive Modeling, 2013.</w:t>
-      </w:r>
-    </w:p>
-    <w:p>
-      <w:pPr>
-        <w:spacing w:line="480" w:lineRule="auto"/>
-        <w:rPr>
-          <w:rFonts w:ascii="Arial" w:hAnsi="Arial" w:cs="Arial"/>
-          <w:sz w:val="24"/>
-          <w:szCs w:val="24"/>
-        </w:rPr>
-      </w:pPr>
-      <w:r>
-        <w:rPr>
-          <w:rFonts w:ascii="Arial" w:hAnsi="Arial" w:cs="Arial"/>
-          <w:sz w:val="24"/>
-          <w:szCs w:val="24"/>
-        </w:rPr>
-        <w:t xml:space="preserve">[9] </w:t>
-      </w:r>
-      <w:hyperlink r:id="rId45" w:history="1">
-        <w:r>
-          <w:rPr>
-            <w:rStyle w:val="Hyperlink"/>
-            <w:rFonts w:ascii="Arial" w:hAnsi="Arial" w:cs="Arial"/>
-            <w:sz w:val="24"/>
-            <w:szCs w:val="24"/>
-          </w:rPr>
-          <w:t>https://imbalanced-learn.org/stable/generated/imblearn.ensemble.BalancedBaggingClassifier.html</w:t>
-        </w:r>
-      </w:hyperlink>
-    </w:p>
-    <w:p>
-      <w:pPr>
-        <w:spacing w:line="480" w:lineRule="auto"/>
-        <w:rPr>
-          <w:rFonts w:ascii="Arial" w:hAnsi="Arial" w:cs="Arial"/>
-          <w:sz w:val="24"/>
-          <w:szCs w:val="24"/>
-        </w:rPr>
-      </w:pPr>
-      <w:r>
-        <w:rPr>
-          <w:rFonts w:ascii="Arial" w:hAnsi="Arial" w:cs="Arial"/>
-          <w:sz w:val="24"/>
-          <w:szCs w:val="24"/>
-        </w:rPr>
-        <w:lastRenderedPageBreak/>
-        <w:t>[10</w:t>
-      </w:r>
-      <w:proofErr w:type="gramStart"/>
-      <w:r>
-        <w:rPr>
-          <w:rFonts w:ascii="Arial" w:hAnsi="Arial" w:cs="Arial"/>
-          <w:sz w:val="24"/>
-          <w:szCs w:val="24"/>
-        </w:rPr>
-        <w:t xml:space="preserve">]  </w:t>
-      </w:r>
-      <w:proofErr w:type="spellStart"/>
-      <w:r>
-        <w:rPr>
-          <w:rFonts w:ascii="Arial" w:hAnsi="Arial" w:cs="Arial"/>
-          <w:sz w:val="24"/>
-          <w:szCs w:val="24"/>
-        </w:rPr>
-        <w:t>XGBoost</w:t>
-      </w:r>
-      <w:proofErr w:type="spellEnd"/>
-      <w:proofErr w:type="gramEnd"/>
-      <w:r>
-        <w:rPr>
-          <w:rFonts w:ascii="Arial" w:hAnsi="Arial" w:cs="Arial"/>
-          <w:sz w:val="24"/>
-          <w:szCs w:val="24"/>
-        </w:rPr>
-        <w:t>: A Scalable Tree Boosting System, 2016.</w:t>
-      </w:r>
-    </w:p>
-    <w:p>
-      <w:pPr>
-        <w:rPr>
-          <w:rFonts w:ascii="Arial" w:hAnsi="Arial" w:cs="Arial"/>
-          <w:sz w:val="24"/>
-          <w:szCs w:val="24"/>
-        </w:rPr>
-      </w:pPr>
-      <w:r>
-        <w:rPr>
-          <w:rFonts w:ascii="Arial" w:hAnsi="Arial" w:cs="Arial"/>
-          <w:sz w:val="24"/>
-          <w:szCs w:val="24"/>
-        </w:rPr>
-        <w:t xml:space="preserve">[11] </w:t>
-      </w:r>
-      <w:hyperlink r:id="rId46" w:history="1">
-        <w:r>
-          <w:rPr>
-            <w:rStyle w:val="Hyperlink"/>
-            <w:rFonts w:ascii="Arial" w:hAnsi="Arial" w:cs="Arial"/>
-            <w:sz w:val="24"/>
-            <w:szCs w:val="24"/>
-          </w:rPr>
-          <w:t>https://xgboost.readthedocs.io/en/latest/tutorials/param_tuning.html</w:t>
-        </w:r>
-      </w:hyperlink>
-    </w:p>
-    <w:p>
-      <w:pPr>
-        <w:rPr>
-          <w:rFonts w:ascii="Arial" w:hAnsi="Arial" w:cs="Arial"/>
-          <w:sz w:val="24"/>
-          <w:szCs w:val="24"/>
-        </w:rPr>
-      </w:pPr>
-      <w:r>
-        <w:rPr>
-          <w:rFonts w:ascii="Arial" w:hAnsi="Arial" w:cs="Arial"/>
-          <w:sz w:val="24"/>
-          <w:szCs w:val="24"/>
-        </w:rPr>
-        <w:t>[12] Training Deep Neural Networks on Imbalanced Data Sets, 2016.</w:t>
-      </w:r>
-    </w:p>
-    <w:p>
-      <w:pPr>
-        <w:rPr>
-          <w:rFonts w:ascii="Arial" w:hAnsi="Arial" w:cs="Arial"/>
-          <w:sz w:val="24"/>
-          <w:szCs w:val="24"/>
-        </w:rPr>
-      </w:pPr>
-      <w:r>
-        <w:rPr>
-          <w:rFonts w:ascii="Arial" w:hAnsi="Arial" w:cs="Arial"/>
-          <w:sz w:val="24"/>
-          <w:szCs w:val="24"/>
-        </w:rPr>
-        <w:t>[13] Cost-Sensitive Learning with Neural Networks, 1998.</w:t>
-      </w:r>
-    </w:p>
-    <w:p>
-      <w:pPr>
-        <w:rPr>
-          <w:rFonts w:ascii="Arial" w:hAnsi="Arial" w:cs="Arial"/>
-          <w:sz w:val="24"/>
-          <w:szCs w:val="24"/>
-        </w:rPr>
-      </w:pPr>
     </w:p>
     <w:sectPr>
-      <w:headerReference w:type="default" r:id="rId47"/>
-      <w:footerReference w:type="default" r:id="rId48"/>
-      <w:headerReference w:type="first" r:id="rId49"/>
+      <w:headerReference w:type="default" r:id="rId41"/>
+      <w:footerReference w:type="default" r:id="rId42"/>
+      <w:headerReference w:type="first" r:id="rId43"/>
       <w:pgSz w:w="12240" w:h="15840"/>
       <w:pgMar w:top="1440" w:right="1440" w:bottom="1440" w:left="1440" w:header="720" w:footer="720" w:gutter="0"/>
       <w:cols w:space="720"/>
@@ -20062,7 +18723,7 @@
 </file>
 
 <file path=word/endnotes.xml><?xml version="1.0" encoding="utf-8"?>
-<w:endnotes xmlns:wpc="http://schemas.microsoft.com/office/word/2010/wordprocessingCanvas" xmlns:cx="http://schemas.microsoft.com/office/drawing/2014/chartex" xmlns:cx1="http://schemas.microsoft.com/office/drawing/2015/9/8/chartex" xmlns:mc="http://schemas.openxmlformats.org/markup-compatibility/2006" xmlns:o="urn:schemas-microsoft-com:office:office" xmlns:r="http://schemas.openxmlformats.org/officeDocument/2006/relationships" xmlns:m="http://schemas.openxmlformats.org/officeDocument/2006/math" xmlns:v="urn:schemas-microsoft-com:vml" xmlns:wp14="http://schemas.microsoft.com/office/word/2010/wordprocessingDrawing" xmlns:wp="http://schemas.openxmlformats.org/drawingml/2006/wordprocessingDrawing" xmlns:w10="urn:schemas-microsoft-com:office:word" xmlns:w="http://schemas.openxmlformats.org/wordprocessingml/2006/main" xmlns:w14="http://schemas.microsoft.com/office/word/2010/wordml" xmlns:w15="http://schemas.microsoft.com/office/word/2012/wordml" xmlns:w16se="http://schemas.microsoft.com/office/word/2015/wordml/symex" xmlns:wpg="http://schemas.microsoft.com/office/word/2010/wordprocessingGroup" xmlns:wpi="http://schemas.microsoft.com/office/word/2010/wordprocessingInk" xmlns:wne="http://schemas.microsoft.com/office/word/2006/wordml" xmlns:wps="http://schemas.microsoft.com/office/word/2010/wordprocessingShape" mc:Ignorable="w14 w15 w16se wp14">
+<w:endnotes xmlns:wpc="http://schemas.microsoft.com/office/word/2010/wordprocessingCanvas" xmlns:cx="http://schemas.microsoft.com/office/drawing/2014/chartex" xmlns:cx1="http://schemas.microsoft.com/office/drawing/2015/9/8/chartex" xmlns:cx2="http://schemas.microsoft.com/office/drawing/2015/10/21/chartex" xmlns:cx3="http://schemas.microsoft.com/office/drawing/2016/5/9/chartex" xmlns:cx4="http://schemas.microsoft.com/office/drawing/2016/5/10/chartex" xmlns:cx5="http://schemas.microsoft.com/office/drawing/2016/5/11/chartex" xmlns:cx6="http://schemas.microsoft.com/office/drawing/2016/5/12/chartex" xmlns:cx7="http://schemas.microsoft.com/office/drawing/2016/5/13/chartex" xmlns:cx8="http://schemas.microsoft.com/office/drawing/2016/5/14/chartex" xmlns:mc="http://schemas.openxmlformats.org/markup-compatibility/2006" xmlns:aink="http://schemas.microsoft.com/office/drawing/2016/ink" xmlns:am3d="http://schemas.microsoft.com/office/drawing/2017/model3d" xmlns:o="urn:schemas-microsoft-com:office:office" xmlns:r="http://schemas.openxmlformats.org/officeDocument/2006/relationships" xmlns:m="http://schemas.openxmlformats.org/officeDocument/2006/math" xmlns:v="urn:schemas-microsoft-com:vml" xmlns:wp14="http://schemas.microsoft.com/office/word/2010/wordprocessingDrawing" xmlns:wp="http://schemas.openxmlformats.org/drawingml/2006/wordprocessingDrawing" xmlns:w10="urn:schemas-microsoft-com:office:word" xmlns:w="http://schemas.openxmlformats.org/wordprocessingml/2006/main" xmlns:w14="http://schemas.microsoft.com/office/word/2010/wordml" xmlns:w15="http://schemas.microsoft.com/office/word/2012/wordml" xmlns:w16cid="http://schemas.microsoft.com/office/word/2016/wordml/cid" xmlns:w16se="http://schemas.microsoft.com/office/word/2015/wordml/symex" xmlns:wpg="http://schemas.microsoft.com/office/word/2010/wordprocessingGroup" xmlns:wpi="http://schemas.microsoft.com/office/word/2010/wordprocessingInk" xmlns:wne="http://schemas.microsoft.com/office/word/2006/wordml" xmlns:wps="http://schemas.microsoft.com/office/word/2010/wordprocessingShape" mc:Ignorable="w14 w15 w16se w16cid wp14">
   <w:endnote w:type="separator" w:id="-1">
     <w:p>
       <w:pPr>
@@ -20087,7 +18748,7 @@
 </file>
 
 <file path=word/footer1.xml><?xml version="1.0" encoding="utf-8"?>
-<w:ftr xmlns:wpc="http://schemas.microsoft.com/office/word/2010/wordprocessingCanvas" xmlns:cx="http://schemas.microsoft.com/office/drawing/2014/chartex" xmlns:cx1="http://schemas.microsoft.com/office/drawing/2015/9/8/chartex" xmlns:mc="http://schemas.openxmlformats.org/markup-compatibility/2006" xmlns:o="urn:schemas-microsoft-com:office:office" xmlns:r="http://schemas.openxmlformats.org/officeDocument/2006/relationships" xmlns:m="http://schemas.openxmlformats.org/officeDocument/2006/math" xmlns:v="urn:schemas-microsoft-com:vml" xmlns:wp14="http://schemas.microsoft.com/office/word/2010/wordprocessingDrawing" xmlns:wp="http://schemas.openxmlformats.org/drawingml/2006/wordprocessingDrawing" xmlns:w10="urn:schemas-microsoft-com:office:word" xmlns:w="http://schemas.openxmlformats.org/wordprocessingml/2006/main" xmlns:w14="http://schemas.microsoft.com/office/word/2010/wordml" xmlns:w15="http://schemas.microsoft.com/office/word/2012/wordml" xmlns:w16se="http://schemas.microsoft.com/office/word/2015/wordml/symex" xmlns:wpg="http://schemas.microsoft.com/office/word/2010/wordprocessingGroup" xmlns:wpi="http://schemas.microsoft.com/office/word/2010/wordprocessingInk" xmlns:wne="http://schemas.microsoft.com/office/word/2006/wordml" xmlns:wps="http://schemas.microsoft.com/office/word/2010/wordprocessingShape" mc:Ignorable="w14 w15 w16se wp14">
+<w:ftr xmlns:wpc="http://schemas.microsoft.com/office/word/2010/wordprocessingCanvas" xmlns:cx="http://schemas.microsoft.com/office/drawing/2014/chartex" xmlns:cx1="http://schemas.microsoft.com/office/drawing/2015/9/8/chartex" xmlns:cx2="http://schemas.microsoft.com/office/drawing/2015/10/21/chartex" xmlns:cx3="http://schemas.microsoft.com/office/drawing/2016/5/9/chartex" xmlns:cx4="http://schemas.microsoft.com/office/drawing/2016/5/10/chartex" xmlns:cx5="http://schemas.microsoft.com/office/drawing/2016/5/11/chartex" xmlns:cx6="http://schemas.microsoft.com/office/drawing/2016/5/12/chartex" xmlns:cx7="http://schemas.microsoft.com/office/drawing/2016/5/13/chartex" xmlns:cx8="http://schemas.microsoft.com/office/drawing/2016/5/14/chartex" xmlns:mc="http://schemas.openxmlformats.org/markup-compatibility/2006" xmlns:aink="http://schemas.microsoft.com/office/drawing/2016/ink" xmlns:am3d="http://schemas.microsoft.com/office/drawing/2017/model3d" xmlns:o="urn:schemas-microsoft-com:office:office" xmlns:r="http://schemas.openxmlformats.org/officeDocument/2006/relationships" xmlns:m="http://schemas.openxmlformats.org/officeDocument/2006/math" xmlns:v="urn:schemas-microsoft-com:vml" xmlns:wp14="http://schemas.microsoft.com/office/word/2010/wordprocessingDrawing" xmlns:wp="http://schemas.openxmlformats.org/drawingml/2006/wordprocessingDrawing" xmlns:w10="urn:schemas-microsoft-com:office:word" xmlns:w="http://schemas.openxmlformats.org/wordprocessingml/2006/main" xmlns:w14="http://schemas.microsoft.com/office/word/2010/wordml" xmlns:w15="http://schemas.microsoft.com/office/word/2012/wordml" xmlns:w16cid="http://schemas.microsoft.com/office/word/2016/wordml/cid" xmlns:w16se="http://schemas.microsoft.com/office/word/2015/wordml/symex" xmlns:wpg="http://schemas.microsoft.com/office/word/2010/wordprocessingGroup" xmlns:wpi="http://schemas.microsoft.com/office/word/2010/wordprocessingInk" xmlns:wne="http://schemas.microsoft.com/office/word/2006/wordml" xmlns:wps="http://schemas.microsoft.com/office/word/2010/wordprocessingShape" mc:Ignorable="w14 w15 w16se w16cid wp14">
   <w:p>
     <w:pPr>
       <w:pStyle w:val="Footer"/>
@@ -20108,7 +18769,7 @@
 </file>
 
 <file path=word/footnotes.xml><?xml version="1.0" encoding="utf-8"?>
-<w:footnotes xmlns:wpc="http://schemas.microsoft.com/office/word/2010/wordprocessingCanvas" xmlns:cx="http://schemas.microsoft.com/office/drawing/2014/chartex" xmlns:cx1="http://schemas.microsoft.com/office/drawing/2015/9/8/chartex" xmlns:mc="http://schemas.openxmlformats.org/markup-compatibility/2006" xmlns:o="urn:schemas-microsoft-com:office:office" xmlns:r="http://schemas.openxmlformats.org/officeDocument/2006/relationships" xmlns:m="http://schemas.openxmlformats.org/officeDocument/2006/math" xmlns:v="urn:schemas-microsoft-com:vml" xmlns:wp14="http://schemas.microsoft.com/office/word/2010/wordprocessingDrawing" xmlns:wp="http://schemas.openxmlformats.org/drawingml/2006/wordprocessingDrawing" xmlns:w10="urn:schemas-microsoft-com:office:word" xmlns:w="http://schemas.openxmlformats.org/wordprocessingml/2006/main" xmlns:w14="http://schemas.microsoft.com/office/word/2010/wordml" xmlns:w15="http://schemas.microsoft.com/office/word/2012/wordml" xmlns:w16se="http://schemas.microsoft.com/office/word/2015/wordml/symex" xmlns:wpg="http://schemas.microsoft.com/office/word/2010/wordprocessingGroup" xmlns:wpi="http://schemas.microsoft.com/office/word/2010/wordprocessingInk" xmlns:wne="http://schemas.microsoft.com/office/word/2006/wordml" xmlns:wps="http://schemas.microsoft.com/office/word/2010/wordprocessingShape" mc:Ignorable="w14 w15 w16se wp14">
+<w:footnotes xmlns:wpc="http://schemas.microsoft.com/office/word/2010/wordprocessingCanvas" xmlns:cx="http://schemas.microsoft.com/office/drawing/2014/chartex" xmlns:cx1="http://schemas.microsoft.com/office/drawing/2015/9/8/chartex" xmlns:cx2="http://schemas.microsoft.com/office/drawing/2015/10/21/chartex" xmlns:cx3="http://schemas.microsoft.com/office/drawing/2016/5/9/chartex" xmlns:cx4="http://schemas.microsoft.com/office/drawing/2016/5/10/chartex" xmlns:cx5="http://schemas.microsoft.com/office/drawing/2016/5/11/chartex" xmlns:cx6="http://schemas.microsoft.com/office/drawing/2016/5/12/chartex" xmlns:cx7="http://schemas.microsoft.com/office/drawing/2016/5/13/chartex" xmlns:cx8="http://schemas.microsoft.com/office/drawing/2016/5/14/chartex" xmlns:mc="http://schemas.openxmlformats.org/markup-compatibility/2006" xmlns:aink="http://schemas.microsoft.com/office/drawing/2016/ink" xmlns:am3d="http://schemas.microsoft.com/office/drawing/2017/model3d" xmlns:o="urn:schemas-microsoft-com:office:office" xmlns:r="http://schemas.openxmlformats.org/officeDocument/2006/relationships" xmlns:m="http://schemas.openxmlformats.org/officeDocument/2006/math" xmlns:v="urn:schemas-microsoft-com:vml" xmlns:wp14="http://schemas.microsoft.com/office/word/2010/wordprocessingDrawing" xmlns:wp="http://schemas.openxmlformats.org/drawingml/2006/wordprocessingDrawing" xmlns:w10="urn:schemas-microsoft-com:office:word" xmlns:w="http://schemas.openxmlformats.org/wordprocessingml/2006/main" xmlns:w14="http://schemas.microsoft.com/office/word/2010/wordml" xmlns:w15="http://schemas.microsoft.com/office/word/2012/wordml" xmlns:w16cid="http://schemas.microsoft.com/office/word/2016/wordml/cid" xmlns:w16se="http://schemas.microsoft.com/office/word/2015/wordml/symex" xmlns:wpg="http://schemas.microsoft.com/office/word/2010/wordprocessingGroup" xmlns:wpi="http://schemas.microsoft.com/office/word/2010/wordprocessingInk" xmlns:wne="http://schemas.microsoft.com/office/word/2006/wordml" xmlns:wps="http://schemas.microsoft.com/office/word/2010/wordprocessingShape" mc:Ignorable="w14 w15 w16se w16cid wp14">
   <w:footnote w:type="separator" w:id="-1">
     <w:p>
       <w:pPr>
@@ -20133,7 +18794,7 @@
 </file>
 
 <file path=word/header1.xml><?xml version="1.0" encoding="utf-8"?>
-<w:hdr xmlns:wpc="http://schemas.microsoft.com/office/word/2010/wordprocessingCanvas" xmlns:cx="http://schemas.microsoft.com/office/drawing/2014/chartex" xmlns:cx1="http://schemas.microsoft.com/office/drawing/2015/9/8/chartex" xmlns:mc="http://schemas.openxmlformats.org/markup-compatibility/2006" xmlns:o="urn:schemas-microsoft-com:office:office" xmlns:r="http://schemas.openxmlformats.org/officeDocument/2006/relationships" xmlns:m="http://schemas.openxmlformats.org/officeDocument/2006/math" xmlns:v="urn:schemas-microsoft-com:vml" xmlns:wp14="http://schemas.microsoft.com/office/word/2010/wordprocessingDrawing" xmlns:wp="http://schemas.openxmlformats.org/drawingml/2006/wordprocessingDrawing" xmlns:w10="urn:schemas-microsoft-com:office:word" xmlns:w="http://schemas.openxmlformats.org/wordprocessingml/2006/main" xmlns:w14="http://schemas.microsoft.com/office/word/2010/wordml" xmlns:w15="http://schemas.microsoft.com/office/word/2012/wordml" xmlns:w16se="http://schemas.microsoft.com/office/word/2015/wordml/symex" xmlns:wpg="http://schemas.microsoft.com/office/word/2010/wordprocessingGroup" xmlns:wpi="http://schemas.microsoft.com/office/word/2010/wordprocessingInk" xmlns:wne="http://schemas.microsoft.com/office/word/2006/wordml" xmlns:wps="http://schemas.microsoft.com/office/word/2010/wordprocessingShape" mc:Ignorable="w14 w15 w16se wp14">
+<w:hdr xmlns:wpc="http://schemas.microsoft.com/office/word/2010/wordprocessingCanvas" xmlns:cx="http://schemas.microsoft.com/office/drawing/2014/chartex" xmlns:cx1="http://schemas.microsoft.com/office/drawing/2015/9/8/chartex" xmlns:cx2="http://schemas.microsoft.com/office/drawing/2015/10/21/chartex" xmlns:cx3="http://schemas.microsoft.com/office/drawing/2016/5/9/chartex" xmlns:cx4="http://schemas.microsoft.com/office/drawing/2016/5/10/chartex" xmlns:cx5="http://schemas.microsoft.com/office/drawing/2016/5/11/chartex" xmlns:cx6="http://schemas.microsoft.com/office/drawing/2016/5/12/chartex" xmlns:cx7="http://schemas.microsoft.com/office/drawing/2016/5/13/chartex" xmlns:cx8="http://schemas.microsoft.com/office/drawing/2016/5/14/chartex" xmlns:mc="http://schemas.openxmlformats.org/markup-compatibility/2006" xmlns:aink="http://schemas.microsoft.com/office/drawing/2016/ink" xmlns:am3d="http://schemas.microsoft.com/office/drawing/2017/model3d" xmlns:o="urn:schemas-microsoft-com:office:office" xmlns:r="http://schemas.openxmlformats.org/officeDocument/2006/relationships" xmlns:m="http://schemas.openxmlformats.org/officeDocument/2006/math" xmlns:v="urn:schemas-microsoft-com:vml" xmlns:wp14="http://schemas.microsoft.com/office/word/2010/wordprocessingDrawing" xmlns:wp="http://schemas.openxmlformats.org/drawingml/2006/wordprocessingDrawing" xmlns:w10="urn:schemas-microsoft-com:office:word" xmlns:w="http://schemas.openxmlformats.org/wordprocessingml/2006/main" xmlns:w14="http://schemas.microsoft.com/office/word/2010/wordml" xmlns:w15="http://schemas.microsoft.com/office/word/2012/wordml" xmlns:w16cid="http://schemas.microsoft.com/office/word/2016/wordml/cid" xmlns:w16se="http://schemas.microsoft.com/office/word/2015/wordml/symex" xmlns:wpg="http://schemas.microsoft.com/office/word/2010/wordprocessingGroup" xmlns:wpi="http://schemas.microsoft.com/office/word/2010/wordprocessingInk" xmlns:wne="http://schemas.microsoft.com/office/word/2006/wordml" xmlns:wps="http://schemas.microsoft.com/office/word/2010/wordprocessingShape" mc:Ignorable="w14 w15 w16se w16cid wp14">
   <w:p>
     <w:pPr>
       <w:pStyle w:val="Header"/>
@@ -20208,7 +18869,7 @@
             <w:sz w:val="24"/>
             <w:szCs w:val="24"/>
           </w:rPr>
-          <w:t>18</w:t>
+          <w:t>22</w:t>
         </w:r>
         <w:r>
           <w:rPr>
@@ -20236,7 +18897,7 @@
 </file>
 
 <file path=word/header2.xml><?xml version="1.0" encoding="utf-8"?>
-<w:hdr xmlns:wpc="http://schemas.microsoft.com/office/word/2010/wordprocessingCanvas" xmlns:cx="http://schemas.microsoft.com/office/drawing/2014/chartex" xmlns:cx1="http://schemas.microsoft.com/office/drawing/2015/9/8/chartex" xmlns:mc="http://schemas.openxmlformats.org/markup-compatibility/2006" xmlns:o="urn:schemas-microsoft-com:office:office" xmlns:r="http://schemas.openxmlformats.org/officeDocument/2006/relationships" xmlns:m="http://schemas.openxmlformats.org/officeDocument/2006/math" xmlns:v="urn:schemas-microsoft-com:vml" xmlns:wp14="http://schemas.microsoft.com/office/word/2010/wordprocessingDrawing" xmlns:wp="http://schemas.openxmlformats.org/drawingml/2006/wordprocessingDrawing" xmlns:w10="urn:schemas-microsoft-com:office:word" xmlns:w="http://schemas.openxmlformats.org/wordprocessingml/2006/main" xmlns:w14="http://schemas.microsoft.com/office/word/2010/wordml" xmlns:w15="http://schemas.microsoft.com/office/word/2012/wordml" xmlns:w16se="http://schemas.microsoft.com/office/word/2015/wordml/symex" xmlns:wpg="http://schemas.microsoft.com/office/word/2010/wordprocessingGroup" xmlns:wpi="http://schemas.microsoft.com/office/word/2010/wordprocessingInk" xmlns:wne="http://schemas.microsoft.com/office/word/2006/wordml" xmlns:wps="http://schemas.microsoft.com/office/word/2010/wordprocessingShape" mc:Ignorable="w14 w15 w16se wp14">
+<w:hdr xmlns:wpc="http://schemas.microsoft.com/office/word/2010/wordprocessingCanvas" xmlns:cx="http://schemas.microsoft.com/office/drawing/2014/chartex" xmlns:cx1="http://schemas.microsoft.com/office/drawing/2015/9/8/chartex" xmlns:cx2="http://schemas.microsoft.com/office/drawing/2015/10/21/chartex" xmlns:cx3="http://schemas.microsoft.com/office/drawing/2016/5/9/chartex" xmlns:cx4="http://schemas.microsoft.com/office/drawing/2016/5/10/chartex" xmlns:cx5="http://schemas.microsoft.com/office/drawing/2016/5/11/chartex" xmlns:cx6="http://schemas.microsoft.com/office/drawing/2016/5/12/chartex" xmlns:cx7="http://schemas.microsoft.com/office/drawing/2016/5/13/chartex" xmlns:cx8="http://schemas.microsoft.com/office/drawing/2016/5/14/chartex" xmlns:mc="http://schemas.openxmlformats.org/markup-compatibility/2006" xmlns:aink="http://schemas.microsoft.com/office/drawing/2016/ink" xmlns:am3d="http://schemas.microsoft.com/office/drawing/2017/model3d" xmlns:o="urn:schemas-microsoft-com:office:office" xmlns:r="http://schemas.openxmlformats.org/officeDocument/2006/relationships" xmlns:m="http://schemas.openxmlformats.org/officeDocument/2006/math" xmlns:v="urn:schemas-microsoft-com:vml" xmlns:wp14="http://schemas.microsoft.com/office/word/2010/wordprocessingDrawing" xmlns:wp="http://schemas.openxmlformats.org/drawingml/2006/wordprocessingDrawing" xmlns:w10="urn:schemas-microsoft-com:office:word" xmlns:w="http://schemas.openxmlformats.org/wordprocessingml/2006/main" xmlns:w14="http://schemas.microsoft.com/office/word/2010/wordml" xmlns:w15="http://schemas.microsoft.com/office/word/2012/wordml" xmlns:w16cid="http://schemas.microsoft.com/office/word/2016/wordml/cid" xmlns:w16se="http://schemas.microsoft.com/office/word/2015/wordml/symex" xmlns:wpg="http://schemas.microsoft.com/office/word/2010/wordprocessingGroup" xmlns:wpi="http://schemas.microsoft.com/office/word/2010/wordprocessingInk" xmlns:wne="http://schemas.microsoft.com/office/word/2006/wordml" xmlns:wps="http://schemas.microsoft.com/office/word/2010/wordprocessingShape" mc:Ignorable="w14 w15 w16se w16cid wp14">
   <w:p>
     <w:pPr>
       <w:pStyle w:val="Header"/>
@@ -20333,7 +18994,7 @@
 </file>
 
 <file path=word/numbering.xml><?xml version="1.0" encoding="utf-8"?>
-<w:numbering xmlns:wpc="http://schemas.microsoft.com/office/word/2010/wordprocessingCanvas" xmlns:cx="http://schemas.microsoft.com/office/drawing/2014/chartex" xmlns:cx1="http://schemas.microsoft.com/office/drawing/2015/9/8/chartex" xmlns:mc="http://schemas.openxmlformats.org/markup-compatibility/2006" xmlns:o="urn:schemas-microsoft-com:office:office" xmlns:r="http://schemas.openxmlformats.org/officeDocument/2006/relationships" xmlns:m="http://schemas.openxmlformats.org/officeDocument/2006/math" xmlns:v="urn:schemas-microsoft-com:vml" xmlns:wp14="http://schemas.microsoft.com/office/word/2010/wordprocessingDrawing" xmlns:wp="http://schemas.openxmlformats.org/drawingml/2006/wordprocessingDrawing" xmlns:w10="urn:schemas-microsoft-com:office:word" xmlns:w="http://schemas.openxmlformats.org/wordprocessingml/2006/main" xmlns:w14="http://schemas.microsoft.com/office/word/2010/wordml" xmlns:w15="http://schemas.microsoft.com/office/word/2012/wordml" xmlns:w16se="http://schemas.microsoft.com/office/word/2015/wordml/symex" xmlns:wpg="http://schemas.microsoft.com/office/word/2010/wordprocessingGroup" xmlns:wpi="http://schemas.microsoft.com/office/word/2010/wordprocessingInk" xmlns:wne="http://schemas.microsoft.com/office/word/2006/wordml" xmlns:wps="http://schemas.microsoft.com/office/word/2010/wordprocessingShape" mc:Ignorable="w14 w15 w16se wp14">
+<w:numbering xmlns:wpc="http://schemas.microsoft.com/office/word/2010/wordprocessingCanvas" xmlns:cx="http://schemas.microsoft.com/office/drawing/2014/chartex" xmlns:cx1="http://schemas.microsoft.com/office/drawing/2015/9/8/chartex" xmlns:cx2="http://schemas.microsoft.com/office/drawing/2015/10/21/chartex" xmlns:cx3="http://schemas.microsoft.com/office/drawing/2016/5/9/chartex" xmlns:cx4="http://schemas.microsoft.com/office/drawing/2016/5/10/chartex" xmlns:cx5="http://schemas.microsoft.com/office/drawing/2016/5/11/chartex" xmlns:cx6="http://schemas.microsoft.com/office/drawing/2016/5/12/chartex" xmlns:cx7="http://schemas.microsoft.com/office/drawing/2016/5/13/chartex" xmlns:cx8="http://schemas.microsoft.com/office/drawing/2016/5/14/chartex" xmlns:mc="http://schemas.openxmlformats.org/markup-compatibility/2006" xmlns:aink="http://schemas.microsoft.com/office/drawing/2016/ink" xmlns:am3d="http://schemas.microsoft.com/office/drawing/2017/model3d" xmlns:o="urn:schemas-microsoft-com:office:office" xmlns:r="http://schemas.openxmlformats.org/officeDocument/2006/relationships" xmlns:m="http://schemas.openxmlformats.org/officeDocument/2006/math" xmlns:v="urn:schemas-microsoft-com:vml" xmlns:wp14="http://schemas.microsoft.com/office/word/2010/wordprocessingDrawing" xmlns:wp="http://schemas.openxmlformats.org/drawingml/2006/wordprocessingDrawing" xmlns:w10="urn:schemas-microsoft-com:office:word" xmlns:w="http://schemas.openxmlformats.org/wordprocessingml/2006/main" xmlns:w14="http://schemas.microsoft.com/office/word/2010/wordml" xmlns:w15="http://schemas.microsoft.com/office/word/2012/wordml" xmlns:w16cid="http://schemas.microsoft.com/office/word/2016/wordml/cid" xmlns:w16se="http://schemas.microsoft.com/office/word/2015/wordml/symex" xmlns:wpg="http://schemas.microsoft.com/office/word/2010/wordprocessingGroup" xmlns:wpi="http://schemas.microsoft.com/office/word/2010/wordprocessingInk" xmlns:wne="http://schemas.microsoft.com/office/word/2006/wordml" xmlns:wps="http://schemas.microsoft.com/office/word/2010/wordprocessingShape" mc:Ignorable="w14 w15 w16se w16cid wp14">
   <w:abstractNum w:abstractNumId="0" w15:restartNumberingAfterBreak="0">
     <w:nsid w:val="0A92236E"/>
     <w:multiLevelType w:val="hybridMultilevel"/>
@@ -21398,7 +20059,7 @@
 </file>
 
 <file path=word/styles.xml><?xml version="1.0" encoding="utf-8"?>
-<w:styles xmlns:mc="http://schemas.openxmlformats.org/markup-compatibility/2006" xmlns:r="http://schemas.openxmlformats.org/officeDocument/2006/relationships" xmlns:w="http://schemas.openxmlformats.org/wordprocessingml/2006/main" xmlns:w14="http://schemas.microsoft.com/office/word/2010/wordml" xmlns:w15="http://schemas.microsoft.com/office/word/2012/wordml" xmlns:w16se="http://schemas.microsoft.com/office/word/2015/wordml/symex" mc:Ignorable="w14 w15 w16se">
+<w:styles xmlns:mc="http://schemas.openxmlformats.org/markup-compatibility/2006" xmlns:r="http://schemas.openxmlformats.org/officeDocument/2006/relationships" xmlns:w="http://schemas.openxmlformats.org/wordprocessingml/2006/main" xmlns:w14="http://schemas.microsoft.com/office/word/2010/wordml" xmlns:w15="http://schemas.microsoft.com/office/word/2012/wordml" xmlns:w16cid="http://schemas.microsoft.com/office/word/2016/wordml/cid" xmlns:w16se="http://schemas.microsoft.com/office/word/2015/wordml/symex" mc:Ignorable="w14 w15 w16se w16cid">
   <w:docDefaults>
     <w:rPrDefault>
       <w:rPr>
@@ -21414,7 +20075,7 @@
       </w:pPr>
     </w:pPrDefault>
   </w:docDefaults>
-  <w:latentStyles w:defLockedState="0" w:defUIPriority="99" w:defSemiHidden="0" w:defUnhideWhenUsed="0" w:defQFormat="0" w:count="371">
+  <w:latentStyles w:defLockedState="0" w:defUIPriority="99" w:defSemiHidden="0" w:defUnhideWhenUsed="0" w:defQFormat="0" w:count="376">
     <w:lsdException w:name="Normal" w:uiPriority="0" w:qFormat="1"/>
     <w:lsdException w:name="heading 1" w:uiPriority="9" w:qFormat="1"/>
     <w:lsdException w:name="heading 2" w:semiHidden="1" w:uiPriority="9" w:unhideWhenUsed="1" w:qFormat="1"/>
@@ -21520,7 +20181,6 @@
     <w:lsdException w:name="HTML Sample" w:semiHidden="1" w:unhideWhenUsed="1"/>
     <w:lsdException w:name="HTML Typewriter" w:semiHidden="1" w:unhideWhenUsed="1"/>
     <w:lsdException w:name="HTML Variable" w:semiHidden="1" w:unhideWhenUsed="1"/>
-    <w:lsdException w:name="Normal Table" w:semiHidden="1" w:unhideWhenUsed="1"/>
     <w:lsdException w:name="annotation subject" w:semiHidden="1" w:unhideWhenUsed="1"/>
     <w:lsdException w:name="No List" w:semiHidden="1" w:unhideWhenUsed="1"/>
     <w:lsdException w:name="Outline List 1" w:semiHidden="1" w:unhideWhenUsed="1"/>
@@ -21563,11 +20223,8 @@
     <w:lsdException w:name="Table Contemporary" w:semiHidden="1" w:unhideWhenUsed="1"/>
     <w:lsdException w:name="Table Elegant" w:semiHidden="1" w:unhideWhenUsed="1"/>
     <w:lsdException w:name="Table Professional" w:semiHidden="1" w:unhideWhenUsed="1"/>
-    <w:lsdException w:name="Table Subtle 1" w:semiHidden="1" w:unhideWhenUsed="1"/>
     <w:lsdException w:name="Table Subtle 2" w:semiHidden="1" w:unhideWhenUsed="1"/>
     <w:lsdException w:name="Table Web 1" w:semiHidden="1" w:unhideWhenUsed="1"/>
-    <w:lsdException w:name="Table Web 2" w:semiHidden="1" w:unhideWhenUsed="1"/>
-    <w:lsdException w:name="Table Web 3" w:semiHidden="1" w:unhideWhenUsed="1"/>
     <w:lsdException w:name="Balloon Text" w:semiHidden="1" w:unhideWhenUsed="1"/>
     <w:lsdException w:name="Table Grid" w:uiPriority="39"/>
     <w:lsdException w:name="Table Theme" w:semiHidden="1" w:unhideWhenUsed="1"/>
@@ -21786,6 +20443,11 @@
     <w:lsdException w:name="List Table 5 Dark Accent 6" w:uiPriority="50"/>
     <w:lsdException w:name="List Table 6 Colorful Accent 6" w:uiPriority="51"/>
     <w:lsdException w:name="List Table 7 Colorful Accent 6" w:uiPriority="52"/>
+    <w:lsdException w:name="Mention" w:semiHidden="1" w:unhideWhenUsed="1"/>
+    <w:lsdException w:name="Smart Hyperlink" w:semiHidden="1" w:unhideWhenUsed="1"/>
+    <w:lsdException w:name="Hashtag" w:semiHidden="1" w:unhideWhenUsed="1"/>
+    <w:lsdException w:name="Unresolved Mention" w:semiHidden="1" w:unhideWhenUsed="1"/>
+    <w:lsdException w:name="Smart Link" w:semiHidden="1" w:unhideWhenUsed="1"/>
   </w:latentStyles>
   <w:style w:type="paragraph" w:default="1" w:styleId="Normal">
     <w:name w:val="Normal"/>
@@ -21860,6 +20522,7 @@
   <w:style w:type="character" w:default="1" w:styleId="DefaultParagraphFont">
     <w:name w:val="Default Paragraph Font"/>
     <w:uiPriority w:val="1"/>
+    <w:semiHidden/>
     <w:unhideWhenUsed/>
   </w:style>
   <w:style w:type="table" w:default="1" w:styleId="TableNormal">
@@ -22004,8 +20667,8 @@
       <w:lang w:val="en-CA"/>
     </w:rPr>
   </w:style>
-  <w:style w:type="character" w:customStyle="1" w:styleId="UnresolvedMention">
-    <w:name w:val="Unresolved Mention"/>
+  <w:style w:type="character" w:customStyle="1" w:styleId="UnresolvedMention1">
+    <w:name w:val="Unresolved Mention1"/>
     <w:basedOn w:val="DefaultParagraphFont"/>
     <w:uiPriority w:val="99"/>
     <w:semiHidden/>

</xml_diff>